<commit_message>
removed image as name
</commit_message>
<xml_diff>
--- a/Resume.docx
+++ b/Resume.docx
@@ -5,72 +5,13 @@
     <w:p>
       <w:pPr>
         <w:spacing w:after="40"/>
-        <w:ind w:left="-360" w:right="-360"/>
-        <w:rPr>
-          <w:rFonts w:ascii="Arial" w:hAnsi="Arial" w:cs="Arial"/>
-          <w:sz w:val="18"/>
-          <w:szCs w:val="18"/>
-        </w:rPr>
-      </w:pPr>
-      <w:r>
-        <w:rPr>
-          <w:noProof/>
-        </w:rPr>
-        <w:drawing>
-          <wp:anchor distT="0" distB="0" distL="114300" distR="114300" simplePos="0" relativeHeight="251658240" behindDoc="1" locked="0" layoutInCell="1" allowOverlap="1" wp14:anchorId="7C9ED9CE">
-            <wp:simplePos x="0" y="0"/>
-            <wp:positionH relativeFrom="column">
-              <wp:posOffset>2409825</wp:posOffset>
-            </wp:positionH>
-            <wp:positionV relativeFrom="paragraph">
-              <wp:posOffset>-15240</wp:posOffset>
-            </wp:positionV>
-            <wp:extent cx="2038350" cy="361950"/>
-            <wp:effectExtent l="0" t="0" r="0" b="0"/>
-            <wp:wrapNone/>
-            <wp:docPr id="2" name="Picture 2"/>
-            <wp:cNvGraphicFramePr>
-              <a:graphicFrameLocks xmlns:a="http://schemas.openxmlformats.org/drawingml/2006/main" noChangeAspect="1"/>
-            </wp:cNvGraphicFramePr>
-            <a:graphic xmlns:a="http://schemas.openxmlformats.org/drawingml/2006/main">
-              <a:graphicData uri="http://schemas.openxmlformats.org/drawingml/2006/picture">
-                <pic:pic xmlns:pic="http://schemas.openxmlformats.org/drawingml/2006/picture">
-                  <pic:nvPicPr>
-                    <pic:cNvPr id="1" name=""/>
-                    <pic:cNvPicPr/>
-                  </pic:nvPicPr>
-                  <pic:blipFill rotWithShape="1">
-                    <a:blip r:embed="rId6">
-                      <a:extLst>
-                        <a:ext uri="{28A0092B-C50C-407E-A947-70E740481C1C}">
-                          <a14:useLocalDpi xmlns:a14="http://schemas.microsoft.com/office/drawing/2010/main" val="0"/>
-                        </a:ext>
-                      </a:extLst>
-                    </a:blip>
-                    <a:srcRect t="-6574" r="-6573"/>
-                    <a:stretch/>
-                  </pic:blipFill>
-                  <pic:spPr>
-                    <a:xfrm>
-                      <a:off x="0" y="0"/>
-                      <a:ext cx="2038350" cy="361950"/>
-                    </a:xfrm>
-                    <a:prstGeom prst="rect">
-                      <a:avLst/>
-                    </a:prstGeom>
-                  </pic:spPr>
-                </pic:pic>
-              </a:graphicData>
-            </a:graphic>
-            <wp14:sizeRelH relativeFrom="page">
-              <wp14:pctWidth>0</wp14:pctWidth>
-            </wp14:sizeRelH>
-            <wp14:sizeRelV relativeFrom="page">
-              <wp14:pctHeight>0</wp14:pctHeight>
-            </wp14:sizeRelV>
-          </wp:anchor>
-        </w:drawing>
-      </w:r>
+        <w:ind w:left="-360" w:right="-300"/>
+        <w:rPr>
+          <w:rFonts w:ascii="Arial" w:hAnsi="Arial" w:cs="Arial"/>
+          <w:sz w:val="18"/>
+          <w:szCs w:val="18"/>
+        </w:rPr>
+      </w:pPr>
       <w:r>
         <w:rPr>
           <w:rFonts w:ascii="Arial" w:hAnsi="Arial" w:cs="Arial"/>
@@ -87,6 +28,33 @@
         </w:rPr>
         <w:t xml:space="preserve"> </w:t>
       </w:r>
+    </w:p>
+    <w:p>
+      <w:pPr>
+        <w:spacing w:after="40"/>
+        <w:ind w:left="-360" w:right="-390"/>
+        <w:rPr>
+          <w:rFonts w:ascii="Arial" w:hAnsi="Arial" w:cs="Arial"/>
+          <w:sz w:val="18"/>
+          <w:szCs w:val="18"/>
+        </w:rPr>
+      </w:pPr>
+      <w:r>
+        <w:rPr>
+          <w:rFonts w:ascii="Arial" w:hAnsi="Arial" w:cs="Arial"/>
+          <w:sz w:val="18"/>
+          <w:szCs w:val="18"/>
+        </w:rPr>
+        <w:t>Charlestown</w:t>
+      </w:r>
+      <w:r>
+        <w:rPr>
+          <w:rFonts w:ascii="Arial" w:hAnsi="Arial" w:cs="Arial"/>
+          <w:sz w:val="18"/>
+          <w:szCs w:val="18"/>
+        </w:rPr>
+        <w:t xml:space="preserve"> IN 47111</w:t>
+      </w:r>
       <w:r>
         <w:rPr>
           <w:rFonts w:ascii="Arial" w:hAnsi="Arial" w:cs="Arial"/>
@@ -101,6 +69,25 @@
           <w:sz w:val="18"/>
           <w:szCs w:val="18"/>
         </w:rPr>
+        <w:t xml:space="preserve"> </w:t>
+      </w:r>
+    </w:p>
+    <w:p>
+      <w:pPr>
+        <w:spacing w:after="40"/>
+        <w:ind w:left="90" w:right="-300"/>
+        <w:rPr>
+          <w:rFonts w:ascii="Arial" w:hAnsi="Arial" w:cs="Arial"/>
+          <w:sz w:val="18"/>
+          <w:szCs w:val="18"/>
+        </w:rPr>
+      </w:pPr>
+      <w:r>
+        <w:rPr>
+          <w:rFonts w:ascii="Arial" w:hAnsi="Arial" w:cs="Arial"/>
+          <w:sz w:val="18"/>
+          <w:szCs w:val="18"/>
+        </w:rPr>
         <w:tab/>
       </w:r>
       <w:r>
@@ -117,6 +104,14 @@
           <w:sz w:val="18"/>
           <w:szCs w:val="18"/>
         </w:rPr>
+        <w:t xml:space="preserve">      </w:t>
+      </w:r>
+      <w:r>
+        <w:rPr>
+          <w:rFonts w:ascii="Arial" w:hAnsi="Arial" w:cs="Arial"/>
+          <w:sz w:val="18"/>
+          <w:szCs w:val="18"/>
+        </w:rPr>
         <w:tab/>
       </w:r>
       <w:r>
@@ -125,174 +120,6 @@
           <w:sz w:val="18"/>
           <w:szCs w:val="18"/>
         </w:rPr>
-        <w:tab/>
-      </w:r>
-      <w:r>
-        <w:rPr>
-          <w:rFonts w:ascii="Arial" w:hAnsi="Arial" w:cs="Arial"/>
-          <w:sz w:val="18"/>
-          <w:szCs w:val="18"/>
-        </w:rPr>
-        <w:tab/>
-      </w:r>
-      <w:r>
-        <w:rPr>
-          <w:rFonts w:ascii="Arial" w:hAnsi="Arial" w:cs="Arial"/>
-          <w:sz w:val="18"/>
-          <w:szCs w:val="18"/>
-        </w:rPr>
-        <w:tab/>
-      </w:r>
-      <w:r>
-        <w:rPr>
-          <w:rFonts w:ascii="Arial" w:hAnsi="Arial" w:cs="Arial"/>
-          <w:sz w:val="18"/>
-          <w:szCs w:val="18"/>
-        </w:rPr>
-        <w:tab/>
-      </w:r>
-      <w:r>
-        <w:rPr>
-          <w:rFonts w:ascii="Arial" w:hAnsi="Arial" w:cs="Arial"/>
-          <w:sz w:val="18"/>
-          <w:szCs w:val="18"/>
-        </w:rPr>
-        <w:tab/>
-      </w:r>
-      <w:r>
-        <w:rPr>
-          <w:rFonts w:ascii="Arial" w:hAnsi="Arial" w:cs="Arial"/>
-          <w:sz w:val="18"/>
-          <w:szCs w:val="18"/>
-        </w:rPr>
-        <w:tab/>
-      </w:r>
-      <w:r>
-        <w:rPr>
-          <w:rFonts w:ascii="Arial" w:hAnsi="Arial" w:cs="Arial"/>
-          <w:sz w:val="18"/>
-          <w:szCs w:val="18"/>
-        </w:rPr>
-        <w:tab/>
-        <w:t xml:space="preserve">        </w:t>
-      </w:r>
-      <w:proofErr w:type="gramStart"/>
-      <w:r>
-        <w:rPr>
-          <w:rFonts w:ascii="Arial" w:hAnsi="Arial" w:cs="Arial"/>
-          <w:sz w:val="18"/>
-          <w:szCs w:val="18"/>
-        </w:rPr>
-        <w:t xml:space="preserve">   (</w:t>
-      </w:r>
-      <w:proofErr w:type="gramEnd"/>
-      <w:r>
-        <w:rPr>
-          <w:rFonts w:ascii="Arial" w:hAnsi="Arial" w:cs="Arial"/>
-          <w:sz w:val="18"/>
-          <w:szCs w:val="18"/>
-        </w:rPr>
-        <w:t>812) 704-0716</w:t>
-      </w:r>
-    </w:p>
-    <w:p>
-      <w:pPr>
-        <w:spacing w:after="40"/>
-        <w:ind w:left="-360" w:right="-360"/>
-        <w:rPr>
-          <w:rFonts w:ascii="Arial" w:hAnsi="Arial" w:cs="Arial"/>
-          <w:sz w:val="18"/>
-          <w:szCs w:val="18"/>
-        </w:rPr>
-      </w:pPr>
-      <w:r>
-        <w:rPr>
-          <w:rFonts w:ascii="Arial" w:hAnsi="Arial" w:cs="Arial"/>
-          <w:sz w:val="18"/>
-          <w:szCs w:val="18"/>
-        </w:rPr>
-        <w:t>Charlestown IN 47111</w:t>
-      </w:r>
-      <w:r>
-        <w:rPr>
-          <w:rFonts w:ascii="Arial" w:hAnsi="Arial" w:cs="Arial"/>
-          <w:sz w:val="18"/>
-          <w:szCs w:val="18"/>
-        </w:rPr>
-        <w:tab/>
-      </w:r>
-      <w:r>
-        <w:rPr>
-          <w:rFonts w:ascii="Arial" w:hAnsi="Arial" w:cs="Arial"/>
-          <w:sz w:val="18"/>
-          <w:szCs w:val="18"/>
-        </w:rPr>
-        <w:tab/>
-      </w:r>
-      <w:r>
-        <w:rPr>
-          <w:rFonts w:ascii="Arial" w:hAnsi="Arial" w:cs="Arial"/>
-          <w:sz w:val="18"/>
-          <w:szCs w:val="18"/>
-        </w:rPr>
-        <w:tab/>
-      </w:r>
-      <w:r>
-        <w:rPr>
-          <w:rFonts w:ascii="Arial" w:hAnsi="Arial" w:cs="Arial"/>
-          <w:sz w:val="18"/>
-          <w:szCs w:val="18"/>
-        </w:rPr>
-        <w:tab/>
-      </w:r>
-      <w:r>
-        <w:rPr>
-          <w:rFonts w:ascii="Arial" w:hAnsi="Arial" w:cs="Arial"/>
-          <w:sz w:val="18"/>
-          <w:szCs w:val="18"/>
-        </w:rPr>
-        <w:tab/>
-      </w:r>
-      <w:r>
-        <w:rPr>
-          <w:rFonts w:ascii="Arial" w:hAnsi="Arial" w:cs="Arial"/>
-          <w:sz w:val="18"/>
-          <w:szCs w:val="18"/>
-        </w:rPr>
-        <w:tab/>
-      </w:r>
-      <w:r>
-        <w:rPr>
-          <w:rFonts w:ascii="Arial" w:hAnsi="Arial" w:cs="Arial"/>
-          <w:sz w:val="18"/>
-          <w:szCs w:val="18"/>
-        </w:rPr>
-        <w:tab/>
-      </w:r>
-      <w:r>
-        <w:rPr>
-          <w:rFonts w:ascii="Arial" w:hAnsi="Arial" w:cs="Arial"/>
-          <w:sz w:val="18"/>
-          <w:szCs w:val="18"/>
-        </w:rPr>
-        <w:tab/>
-      </w:r>
-      <w:r>
-        <w:rPr>
-          <w:rFonts w:ascii="Arial" w:hAnsi="Arial" w:cs="Arial"/>
-          <w:sz w:val="18"/>
-          <w:szCs w:val="18"/>
-        </w:rPr>
-        <w:tab/>
-      </w:r>
-      <w:proofErr w:type="gramStart"/>
-      <w:r>
-        <w:rPr>
-          <w:rFonts w:ascii="Arial" w:hAnsi="Arial" w:cs="Arial"/>
-          <w:sz w:val="18"/>
-          <w:szCs w:val="18"/>
-        </w:rPr>
-        <w:tab/>
         <w:t xml:space="preserve">  </w:t>
       </w:r>
       <w:r>
@@ -301,18 +128,94 @@
           <w:sz w:val="18"/>
           <w:szCs w:val="18"/>
         </w:rPr>
-        <w:tab/>
-      </w:r>
-      <w:proofErr w:type="gramEnd"/>
-      <w:r>
-        <w:rPr>
-          <w:rFonts w:ascii="Arial" w:hAnsi="Arial" w:cs="Arial"/>
-          <w:sz w:val="18"/>
-          <w:szCs w:val="18"/>
-        </w:rPr>
-        <w:t xml:space="preserve">              </w:t>
-      </w:r>
-      <w:hyperlink r:id="rId7" w:history="1">
+        <w:t xml:space="preserve">                                                                       </w:t>
+      </w:r>
+      <w:r>
+        <w:rPr>
+          <w:rFonts w:ascii="Arial" w:hAnsi="Arial" w:cs="Arial"/>
+          <w:sz w:val="18"/>
+          <w:szCs w:val="18"/>
+        </w:rPr>
+        <w:t xml:space="preserve">   </w:t>
+      </w:r>
+      <w:r>
+        <w:rPr>
+          <w:rFonts w:ascii="Arial" w:hAnsi="Arial" w:cs="Arial"/>
+          <w:sz w:val="18"/>
+          <w:szCs w:val="18"/>
+        </w:rPr>
+        <w:t xml:space="preserve">  </w:t>
+      </w:r>
+      <w:r>
+        <w:rPr>
+          <w:rFonts w:ascii="Arial" w:hAnsi="Arial" w:cs="Arial"/>
+          <w:sz w:val="40"/>
+          <w:szCs w:val="40"/>
+        </w:rPr>
+        <w:t>J</w:t>
+      </w:r>
+      <w:r>
+        <w:rPr>
+          <w:rFonts w:ascii="Arial" w:hAnsi="Arial" w:cs="Arial"/>
+          <w:sz w:val="40"/>
+          <w:szCs w:val="40"/>
+        </w:rPr>
+        <w:t>ustin R. Butler</w:t>
+      </w:r>
+    </w:p>
+    <w:p>
+      <w:pPr>
+        <w:spacing w:after="40"/>
+        <w:ind w:left="-360" w:right="-300"/>
+        <w:rPr>
+          <w:rFonts w:ascii="Arial" w:hAnsi="Arial" w:cs="Arial"/>
+          <w:sz w:val="18"/>
+          <w:szCs w:val="18"/>
+        </w:rPr>
+      </w:pPr>
+      <w:r>
+        <w:rPr>
+          <w:rFonts w:ascii="Arial" w:hAnsi="Arial" w:cs="Arial"/>
+          <w:sz w:val="18"/>
+          <w:szCs w:val="18"/>
+        </w:rPr>
+        <w:t xml:space="preserve">                                                  </w:t>
+      </w:r>
+      <w:r>
+        <w:rPr>
+          <w:rFonts w:ascii="Arial" w:hAnsi="Arial" w:cs="Arial"/>
+          <w:sz w:val="18"/>
+          <w:szCs w:val="18"/>
+        </w:rPr>
+        <w:t>(812) 704-0716</w:t>
+      </w:r>
+    </w:p>
+    <w:p>
+      <w:pPr>
+        <w:spacing w:after="40"/>
+        <w:ind w:left="-360" w:right="-300" w:firstLine="1080"/>
+        <w:rPr>
+          <w:rFonts w:ascii="Arial" w:hAnsi="Arial" w:cs="Arial"/>
+          <w:sz w:val="18"/>
+          <w:szCs w:val="18"/>
+        </w:rPr>
+        <w:sectPr>
+          <w:type w:val="continuous"/>
+          <w:pgSz w:w="12240" w:h="15840"/>
+          <w:pgMar w:top="576" w:right="720" w:bottom="720" w:left="720" w:header="720" w:footer="720" w:gutter="0"/>
+          <w:cols w:num="3" w:space="720"/>
+          <w:docGrid w:linePitch="360"/>
+        </w:sectPr>
+      </w:pPr>
+      <w:r>
+        <w:rPr>
+          <w:rFonts w:ascii="Arial" w:hAnsi="Arial" w:cs="Arial"/>
+          <w:sz w:val="18"/>
+          <w:szCs w:val="18"/>
+        </w:rPr>
+        <w:t xml:space="preserve">                 </w:t>
+      </w:r>
+      <w:hyperlink r:id="rId8" w:history="1">
         <w:r>
           <w:rPr>
             <w:rStyle w:val="Hyperlink"/>
@@ -323,6 +226,22 @@
           <w:t>butler@justinbutler.me</w:t>
         </w:r>
       </w:hyperlink>
+      <w:r>
+        <w:rPr>
+          <w:rFonts w:ascii="Arial" w:hAnsi="Arial" w:cs="Arial"/>
+          <w:sz w:val="18"/>
+          <w:szCs w:val="18"/>
+        </w:rPr>
+        <w:t xml:space="preserve">                                                                       </w:t>
+      </w:r>
+      <w:r>
+        <w:rPr>
+          <w:rFonts w:ascii="Arial" w:hAnsi="Arial" w:cs="Arial"/>
+          <w:sz w:val="18"/>
+          <w:szCs w:val="18"/>
+        </w:rPr>
+        <w:t xml:space="preserve">  </w:t>
+      </w:r>
     </w:p>
     <w:p>
       <w:pPr>
@@ -334,6 +253,8 @@
           <w:szCs w:val="18"/>
         </w:rPr>
       </w:pPr>
+      <w:bookmarkStart w:id="0" w:name="_GoBack"/>
+      <w:bookmarkEnd w:id="0"/>
     </w:p>
     <w:p>
       <w:pPr>
@@ -2014,17 +1935,7 @@
           <w:sz w:val="18"/>
           <w:szCs w:val="18"/>
         </w:rPr>
-        <w:t xml:space="preserve">, </w:t>
-      </w:r>
-      <w:bookmarkStart w:id="0" w:name="_GoBack"/>
-      <w:bookmarkEnd w:id="0"/>
-      <w:r>
-        <w:rPr>
-          <w:rFonts w:ascii="Arial" w:hAnsi="Arial" w:cs="Arial"/>
-          <w:sz w:val="18"/>
-          <w:szCs w:val="18"/>
-        </w:rPr>
-        <w:t xml:space="preserve">and </w:t>
+        <w:t xml:space="preserve">, and </w:t>
       </w:r>
       <w:r>
         <w:rPr>
@@ -2042,18 +1953,6 @@
         </w:rPr>
         <w:t>YouTube.</w:t>
       </w:r>
-    </w:p>
-    <w:p>
-      <w:pPr>
-        <w:pStyle w:val="ListParagraph"/>
-        <w:spacing w:after="40"/>
-        <w:ind w:left="360" w:right="-360"/>
-        <w:rPr>
-          <w:rFonts w:ascii="Arial" w:hAnsi="Arial" w:cs="Arial"/>
-          <w:sz w:val="18"/>
-          <w:szCs w:val="18"/>
-        </w:rPr>
-      </w:pPr>
     </w:p>
     <w:sectPr>
       <w:type w:val="continuous"/>
@@ -2064,6 +1963,56 @@
     </w:sectPr>
   </w:body>
 </w:document>
+</file>
+
+<file path=word/endnotes.xml><?xml version="1.0" encoding="utf-8"?>
+<w:endnotes xmlns:wpc="http://schemas.microsoft.com/office/word/2010/wordprocessingCanvas" xmlns:cx="http://schemas.microsoft.com/office/drawing/2014/chartex" xmlns:cx1="http://schemas.microsoft.com/office/drawing/2015/9/8/chartex" xmlns:cx2="http://schemas.microsoft.com/office/drawing/2015/10/21/chartex" xmlns:cx3="http://schemas.microsoft.com/office/drawing/2016/5/9/chartex" xmlns:cx4="http://schemas.microsoft.com/office/drawing/2016/5/10/chartex" xmlns:cx5="http://schemas.microsoft.com/office/drawing/2016/5/11/chartex" xmlns:cx6="http://schemas.microsoft.com/office/drawing/2016/5/12/chartex" xmlns:cx7="http://schemas.microsoft.com/office/drawing/2016/5/13/chartex" xmlns:cx8="http://schemas.microsoft.com/office/drawing/2016/5/14/chartex" xmlns:mc="http://schemas.openxmlformats.org/markup-compatibility/2006" xmlns:aink="http://schemas.microsoft.com/office/drawing/2016/ink" xmlns:am3d="http://schemas.microsoft.com/office/drawing/2017/model3d" xmlns:o="urn:schemas-microsoft-com:office:office" xmlns:r="http://schemas.openxmlformats.org/officeDocument/2006/relationships" xmlns:m="http://schemas.openxmlformats.org/officeDocument/2006/math" xmlns:v="urn:schemas-microsoft-com:vml" xmlns:wp14="http://schemas.microsoft.com/office/word/2010/wordprocessingDrawing" xmlns:wp="http://schemas.openxmlformats.org/drawingml/2006/wordprocessingDrawing" xmlns:w10="urn:schemas-microsoft-com:office:word" xmlns:w="http://schemas.openxmlformats.org/wordprocessingml/2006/main" xmlns:w14="http://schemas.microsoft.com/office/word/2010/wordml" xmlns:w15="http://schemas.microsoft.com/office/word/2012/wordml" xmlns:w16cid="http://schemas.microsoft.com/office/word/2016/wordml/cid" xmlns:w16se="http://schemas.microsoft.com/office/word/2015/wordml/symex" xmlns:wpg="http://schemas.microsoft.com/office/word/2010/wordprocessingGroup" xmlns:wpi="http://schemas.microsoft.com/office/word/2010/wordprocessingInk" xmlns:wne="http://schemas.microsoft.com/office/word/2006/wordml" xmlns:wps="http://schemas.microsoft.com/office/word/2010/wordprocessingShape" mc:Ignorable="w14 w15 w16se w16cid wp14">
+  <w:endnote w:type="separator" w:id="-1">
+    <w:p>
+      <w:pPr>
+        <w:spacing w:after="0" w:line="240" w:lineRule="auto"/>
+      </w:pPr>
+      <w:r>
+        <w:separator/>
+      </w:r>
+    </w:p>
+  </w:endnote>
+  <w:endnote w:type="continuationSeparator" w:id="0">
+    <w:p>
+      <w:pPr>
+        <w:spacing w:after="0" w:line="240" w:lineRule="auto"/>
+      </w:pPr>
+      <w:r>
+        <w:continuationSeparator/>
+      </w:r>
+    </w:p>
+  </w:endnote>
+</w:endnotes>
+</file>
+
+<file path=word/footnotes.xml><?xml version="1.0" encoding="utf-8"?>
+<w:footnotes xmlns:wpc="http://schemas.microsoft.com/office/word/2010/wordprocessingCanvas" xmlns:cx="http://schemas.microsoft.com/office/drawing/2014/chartex" xmlns:cx1="http://schemas.microsoft.com/office/drawing/2015/9/8/chartex" xmlns:cx2="http://schemas.microsoft.com/office/drawing/2015/10/21/chartex" xmlns:cx3="http://schemas.microsoft.com/office/drawing/2016/5/9/chartex" xmlns:cx4="http://schemas.microsoft.com/office/drawing/2016/5/10/chartex" xmlns:cx5="http://schemas.microsoft.com/office/drawing/2016/5/11/chartex" xmlns:cx6="http://schemas.microsoft.com/office/drawing/2016/5/12/chartex" xmlns:cx7="http://schemas.microsoft.com/office/drawing/2016/5/13/chartex" xmlns:cx8="http://schemas.microsoft.com/office/drawing/2016/5/14/chartex" xmlns:mc="http://schemas.openxmlformats.org/markup-compatibility/2006" xmlns:aink="http://schemas.microsoft.com/office/drawing/2016/ink" xmlns:am3d="http://schemas.microsoft.com/office/drawing/2017/model3d" xmlns:o="urn:schemas-microsoft-com:office:office" xmlns:r="http://schemas.openxmlformats.org/officeDocument/2006/relationships" xmlns:m="http://schemas.openxmlformats.org/officeDocument/2006/math" xmlns:v="urn:schemas-microsoft-com:vml" xmlns:wp14="http://schemas.microsoft.com/office/word/2010/wordprocessingDrawing" xmlns:wp="http://schemas.openxmlformats.org/drawingml/2006/wordprocessingDrawing" xmlns:w10="urn:schemas-microsoft-com:office:word" xmlns:w="http://schemas.openxmlformats.org/wordprocessingml/2006/main" xmlns:w14="http://schemas.microsoft.com/office/word/2010/wordml" xmlns:w15="http://schemas.microsoft.com/office/word/2012/wordml" xmlns:w16cid="http://schemas.microsoft.com/office/word/2016/wordml/cid" xmlns:w16se="http://schemas.microsoft.com/office/word/2015/wordml/symex" xmlns:wpg="http://schemas.microsoft.com/office/word/2010/wordprocessingGroup" xmlns:wpi="http://schemas.microsoft.com/office/word/2010/wordprocessingInk" xmlns:wne="http://schemas.microsoft.com/office/word/2006/wordml" xmlns:wps="http://schemas.microsoft.com/office/word/2010/wordprocessingShape" mc:Ignorable="w14 w15 w16se w16cid wp14">
+  <w:footnote w:type="separator" w:id="-1">
+    <w:p>
+      <w:pPr>
+        <w:spacing w:after="0" w:line="240" w:lineRule="auto"/>
+      </w:pPr>
+      <w:r>
+        <w:separator/>
+      </w:r>
+    </w:p>
+  </w:footnote>
+  <w:footnote w:type="continuationSeparator" w:id="0">
+    <w:p>
+      <w:pPr>
+        <w:spacing w:after="0" w:line="240" w:lineRule="auto"/>
+      </w:pPr>
+      <w:r>
+        <w:continuationSeparator/>
+      </w:r>
+    </w:p>
+  </w:footnote>
+</w:footnotes>
 </file>
 
 <file path=word/numbering.xml><?xml version="1.0" encoding="utf-8"?>
@@ -3562,6 +3511,50 @@
       <w:contextualSpacing/>
     </w:pPr>
   </w:style>
+  <w:style w:type="paragraph" w:styleId="Header">
+    <w:name w:val="header"/>
+    <w:basedOn w:val="Normal"/>
+    <w:link w:val="HeaderChar"/>
+    <w:uiPriority w:val="99"/>
+    <w:unhideWhenUsed/>
+    <w:rsid w:val="00A323B2"/>
+    <w:pPr>
+      <w:tabs>
+        <w:tab w:val="center" w:pos="4680"/>
+        <w:tab w:val="right" w:pos="9360"/>
+      </w:tabs>
+      <w:spacing w:after="0" w:line="240" w:lineRule="auto"/>
+    </w:pPr>
+  </w:style>
+  <w:style w:type="character" w:customStyle="1" w:styleId="HeaderChar">
+    <w:name w:val="Header Char"/>
+    <w:basedOn w:val="DefaultParagraphFont"/>
+    <w:link w:val="Header"/>
+    <w:uiPriority w:val="99"/>
+    <w:rsid w:val="00A323B2"/>
+  </w:style>
+  <w:style w:type="paragraph" w:styleId="Footer">
+    <w:name w:val="footer"/>
+    <w:basedOn w:val="Normal"/>
+    <w:link w:val="FooterChar"/>
+    <w:uiPriority w:val="99"/>
+    <w:unhideWhenUsed/>
+    <w:rsid w:val="00A323B2"/>
+    <w:pPr>
+      <w:tabs>
+        <w:tab w:val="center" w:pos="4680"/>
+        <w:tab w:val="right" w:pos="9360"/>
+      </w:tabs>
+      <w:spacing w:after="0" w:line="240" w:lineRule="auto"/>
+    </w:pPr>
+  </w:style>
+  <w:style w:type="character" w:customStyle="1" w:styleId="FooterChar">
+    <w:name w:val="Footer Char"/>
+    <w:basedOn w:val="DefaultParagraphFont"/>
+    <w:link w:val="Footer"/>
+    <w:uiPriority w:val="99"/>
+    <w:rsid w:val="00A323B2"/>
+  </w:style>
 </w:styles>
 </file>
 
@@ -3865,7 +3858,7 @@
 </file>
 
 <file path=customXml/itemProps1.xml><?xml version="1.0" encoding="utf-8"?>
-<ds:datastoreItem xmlns:ds="http://schemas.openxmlformats.org/officeDocument/2006/customXml" ds:itemID="{6655C0B2-E59B-4B8E-8F9A-36522B3F8AEB}">
+<ds:datastoreItem xmlns:ds="http://schemas.openxmlformats.org/officeDocument/2006/customXml" ds:itemID="{D9F0DCE9-5096-4D3A-95A7-6F9AFE1992F0}">
   <ds:schemaRefs>
     <ds:schemaRef ds:uri="http://schemas.openxmlformats.org/officeDocument/2006/bibliography"/>
   </ds:schemaRefs>

</xml_diff>

<commit_message>
more changes to resume
</commit_message>
<xml_diff>
--- a/Resume.docx
+++ b/Resume.docx
@@ -45,15 +45,7 @@
           <w:sz w:val="18"/>
           <w:szCs w:val="18"/>
         </w:rPr>
-        <w:t>Charlestown</w:t>
-      </w:r>
-      <w:r>
-        <w:rPr>
-          <w:rFonts w:ascii="Arial" w:hAnsi="Arial" w:cs="Arial"/>
-          <w:sz w:val="18"/>
-          <w:szCs w:val="18"/>
-        </w:rPr>
-        <w:t xml:space="preserve"> IN 47111</w:t>
+        <w:t>Charlestown IN 47111</w:t>
       </w:r>
       <w:r>
         <w:rPr>
@@ -75,7 +67,7 @@
     <w:p>
       <w:pPr>
         <w:spacing w:after="40"/>
-        <w:ind w:left="90" w:right="-300"/>
+        <w:ind w:left="-90" w:right="-300" w:hanging="450"/>
         <w:rPr>
           <w:rFonts w:ascii="Arial" w:hAnsi="Arial" w:cs="Arial"/>
           <w:sz w:val="18"/>
@@ -104,47 +96,7 @@
           <w:sz w:val="18"/>
           <w:szCs w:val="18"/>
         </w:rPr>
-        <w:t xml:space="preserve">      </w:t>
-      </w:r>
-      <w:r>
-        <w:rPr>
-          <w:rFonts w:ascii="Arial" w:hAnsi="Arial" w:cs="Arial"/>
-          <w:sz w:val="18"/>
-          <w:szCs w:val="18"/>
-        </w:rPr>
-        <w:tab/>
-      </w:r>
-      <w:r>
-        <w:rPr>
-          <w:rFonts w:ascii="Arial" w:hAnsi="Arial" w:cs="Arial"/>
-          <w:sz w:val="18"/>
-          <w:szCs w:val="18"/>
-        </w:rPr>
-        <w:t xml:space="preserve">  </w:t>
-      </w:r>
-      <w:r>
-        <w:rPr>
-          <w:rFonts w:ascii="Arial" w:hAnsi="Arial" w:cs="Arial"/>
-          <w:sz w:val="18"/>
-          <w:szCs w:val="18"/>
-        </w:rPr>
-        <w:t xml:space="preserve">                                                                       </w:t>
-      </w:r>
-      <w:r>
-        <w:rPr>
-          <w:rFonts w:ascii="Arial" w:hAnsi="Arial" w:cs="Arial"/>
-          <w:sz w:val="18"/>
-          <w:szCs w:val="18"/>
-        </w:rPr>
-        <w:t xml:space="preserve">   </w:t>
-      </w:r>
-      <w:r>
-        <w:rPr>
-          <w:rFonts w:ascii="Arial" w:hAnsi="Arial" w:cs="Arial"/>
-          <w:sz w:val="18"/>
-          <w:szCs w:val="18"/>
-        </w:rPr>
-        <w:t xml:space="preserve">  </w:t>
+        <w:t xml:space="preserve"> </w:t>
       </w:r>
       <w:r>
         <w:rPr>
@@ -152,15 +104,55 @@
           <w:sz w:val="40"/>
           <w:szCs w:val="40"/>
         </w:rPr>
-        <w:t>J</w:t>
-      </w:r>
-      <w:r>
-        <w:rPr>
-          <w:rFonts w:ascii="Arial" w:hAnsi="Arial" w:cs="Arial"/>
-          <w:sz w:val="40"/>
-          <w:szCs w:val="40"/>
-        </w:rPr>
-        <w:t>ustin R. Butler</w:t>
+        <w:t>Justin R. Butler</w:t>
+      </w:r>
+      <w:r>
+        <w:rPr>
+          <w:rFonts w:ascii="Arial" w:hAnsi="Arial" w:cs="Arial"/>
+          <w:sz w:val="18"/>
+          <w:szCs w:val="18"/>
+        </w:rPr>
+        <w:t xml:space="preserve">      </w:t>
+      </w:r>
+      <w:r>
+        <w:rPr>
+          <w:rFonts w:ascii="Arial" w:hAnsi="Arial" w:cs="Arial"/>
+          <w:sz w:val="18"/>
+          <w:szCs w:val="18"/>
+        </w:rPr>
+        <w:tab/>
+      </w:r>
+      <w:r>
+        <w:rPr>
+          <w:rFonts w:ascii="Arial" w:hAnsi="Arial" w:cs="Arial"/>
+          <w:sz w:val="18"/>
+          <w:szCs w:val="18"/>
+        </w:rPr>
+        <w:t xml:space="preserve">  </w:t>
+      </w:r>
+      <w:r>
+        <w:rPr>
+          <w:rFonts w:ascii="Arial" w:hAnsi="Arial" w:cs="Arial"/>
+          <w:sz w:val="18"/>
+          <w:szCs w:val="18"/>
+        </w:rPr>
+        <w:t xml:space="preserve">                                                                       </w:t>
+      </w:r>
+      <w:r>
+        <w:rPr>
+          <w:rFonts w:ascii="Arial" w:hAnsi="Arial" w:cs="Arial"/>
+          <w:sz w:val="18"/>
+          <w:szCs w:val="18"/>
+        </w:rPr>
+        <w:t xml:space="preserve">   </w:t>
+      </w:r>
+      <w:r>
+        <w:rPr>
+          <w:rFonts w:ascii="Arial" w:hAnsi="Arial" w:cs="Arial"/>
+          <w:sz w:val="18"/>
+          <w:szCs w:val="18"/>
+        </w:rPr>
+        <w:t xml:space="preserve">  </w:t>
       </w:r>
     </w:p>
     <w:p>
@@ -179,15 +171,7 @@
           <w:sz w:val="18"/>
           <w:szCs w:val="18"/>
         </w:rPr>
-        <w:t xml:space="preserve">                                                  </w:t>
-      </w:r>
-      <w:r>
-        <w:rPr>
-          <w:rFonts w:ascii="Arial" w:hAnsi="Arial" w:cs="Arial"/>
-          <w:sz w:val="18"/>
-          <w:szCs w:val="18"/>
-        </w:rPr>
-        <w:t>(812) 704-0716</w:t>
+        <w:t xml:space="preserve">                                                  (812) 704-0716</w:t>
       </w:r>
     </w:p>
     <w:p>
@@ -195,17 +179,11 @@
         <w:spacing w:after="40"/>
         <w:ind w:left="-360" w:right="-300" w:firstLine="1080"/>
         <w:rPr>
-          <w:rFonts w:ascii="Arial" w:hAnsi="Arial" w:cs="Arial"/>
-          <w:sz w:val="18"/>
-          <w:szCs w:val="18"/>
-        </w:rPr>
-        <w:sectPr>
-          <w:type w:val="continuous"/>
-          <w:pgSz w:w="12240" w:h="15840"/>
-          <w:pgMar w:top="576" w:right="720" w:bottom="720" w:left="720" w:header="720" w:footer="720" w:gutter="0"/>
-          <w:cols w:num="3" w:space="720"/>
-          <w:docGrid w:linePitch="360"/>
-        </w:sectPr>
+          <w:rStyle w:val="Hyperlink"/>
+          <w:rFonts w:ascii="Arial" w:hAnsi="Arial" w:cs="Arial"/>
+          <w:sz w:val="18"/>
+          <w:szCs w:val="18"/>
+        </w:rPr>
       </w:pPr>
       <w:r>
         <w:rPr>
@@ -226,6 +204,58 @@
           <w:t>butler@justinbutler.me</w:t>
         </w:r>
       </w:hyperlink>
+    </w:p>
+    <w:p>
+      <w:pPr>
+        <w:spacing w:after="40"/>
+        <w:ind w:left="-360" w:right="-300"/>
+        <w:jc w:val="right"/>
+        <w:rPr>
+          <w:rFonts w:ascii="Arial" w:hAnsi="Arial" w:cs="Arial"/>
+          <w:sz w:val="18"/>
+          <w:szCs w:val="18"/>
+        </w:rPr>
+        <w:sectPr>
+          <w:type w:val="continuous"/>
+          <w:pgSz w:w="12240" w:h="15840"/>
+          <w:pgMar w:top="576" w:right="720" w:bottom="720" w:left="720" w:header="720" w:footer="720" w:gutter="0"/>
+          <w:cols w:num="3" w:space="720"/>
+          <w:docGrid w:linePitch="360"/>
+        </w:sectPr>
+      </w:pPr>
+      <w:r>
+        <w:rPr>
+          <w:rStyle w:val="domain"/>
+          <w:rFonts w:ascii="Arial" w:hAnsi="Arial" w:cs="Arial"/>
+          <w:sz w:val="18"/>
+          <w:szCs w:val="18"/>
+          <w:bdr w:val="none" w:sz="0" w:space="0" w:color="auto" w:frame="1"/>
+          <w:shd w:val="clear" w:color="auto" w:fill="FFFFFF"/>
+        </w:rPr>
+        <w:t>linkedin.</w:t>
+      </w:r>
+      <w:r>
+        <w:rPr>
+          <w:rStyle w:val="domain"/>
+          <w:rFonts w:ascii="Arial" w:hAnsi="Arial" w:cs="Arial"/>
+          <w:sz w:val="18"/>
+          <w:szCs w:val="18"/>
+          <w:bdr w:val="none" w:sz="0" w:space="0" w:color="auto" w:frame="1"/>
+          <w:shd w:val="clear" w:color="auto" w:fill="FFFFFF"/>
+        </w:rPr>
+        <w:t>c</w:t>
+      </w:r>
+      <w:r>
+        <w:rPr>
+          <w:rStyle w:val="domain"/>
+          <w:rFonts w:ascii="Arial" w:hAnsi="Arial" w:cs="Arial"/>
+          <w:sz w:val="18"/>
+          <w:szCs w:val="18"/>
+          <w:bdr w:val="none" w:sz="0" w:space="0" w:color="auto" w:frame="1"/>
+          <w:shd w:val="clear" w:color="auto" w:fill="FFFFFF"/>
+        </w:rPr>
+        <w:t>om/in/JustinRButler</w:t>
+      </w:r>
       <w:r>
         <w:rPr>
           <w:rFonts w:ascii="Arial" w:hAnsi="Arial" w:cs="Arial"/>
@@ -234,13 +264,68 @@
         </w:rPr>
         <w:t xml:space="preserve">                                                                       </w:t>
       </w:r>
-      <w:r>
-        <w:rPr>
-          <w:rFonts w:ascii="Arial" w:hAnsi="Arial" w:cs="Arial"/>
-          <w:sz w:val="18"/>
-          <w:szCs w:val="18"/>
-        </w:rPr>
-        <w:t xml:space="preserve">  </w:t>
+    </w:p>
+    <w:p>
+      <w:pPr>
+        <w:spacing w:after="40"/>
+        <w:ind w:left="-360" w:right="-360"/>
+        <w:rPr>
+          <w:rFonts w:ascii="Arial" w:hAnsi="Arial" w:cs="Arial"/>
+          <w:b/>
+          <w:sz w:val="20"/>
+          <w:szCs w:val="20"/>
+          <w:u w:val="single"/>
+        </w:rPr>
+      </w:pPr>
+      <w:r>
+        <w:rPr>
+          <w:rFonts w:ascii="Arial" w:hAnsi="Arial" w:cs="Arial"/>
+          <w:b/>
+          <w:sz w:val="20"/>
+          <w:szCs w:val="20"/>
+          <w:u w:val="single"/>
+        </w:rPr>
+        <w:t>E</w:t>
+      </w:r>
+      <w:r>
+        <w:rPr>
+          <w:rFonts w:ascii="Arial" w:hAnsi="Arial" w:cs="Arial"/>
+          <w:b/>
+          <w:sz w:val="20"/>
+          <w:szCs w:val="20"/>
+          <w:u w:val="single"/>
+        </w:rPr>
+        <w:t>DUCATION</w:t>
+      </w:r>
+      <w:r>
+        <w:rPr>
+          <w:rFonts w:ascii="Arial" w:hAnsi="Arial" w:cs="Arial"/>
+          <w:b/>
+          <w:sz w:val="20"/>
+          <w:szCs w:val="20"/>
+          <w:u w:val="single"/>
+        </w:rPr>
+        <w:t>                                                                                                                                                            </w:t>
+      </w:r>
+      <w:r>
+        <w:rPr>
+          <w:rFonts w:ascii="Arial" w:hAnsi="Arial" w:cs="Arial"/>
+          <w:b/>
+          <w:sz w:val="20"/>
+          <w:szCs w:val="20"/>
+          <w:u w:val="single"/>
+        </w:rPr>
+        <w:t>                           </w:t>
+      </w:r>
+      <w:r>
+        <w:rPr>
+          <w:rFonts w:ascii="Arial" w:hAnsi="Arial" w:cs="Arial"/>
+          <w:b/>
+          <w:sz w:val="20"/>
+          <w:szCs w:val="20"/>
+          <w:u w:val="single"/>
+        </w:rPr>
+        <w:t>  </w:t>
       </w:r>
     </w:p>
     <w:p>
@@ -249,8 +334,134 @@
         <w:ind w:right="-360"/>
         <w:rPr>
           <w:rFonts w:ascii="Arial" w:hAnsi="Arial" w:cs="Arial"/>
-          <w:sz w:val="18"/>
-          <w:szCs w:val="18"/>
+          <w:b/>
+          <w:sz w:val="20"/>
+          <w:szCs w:val="20"/>
+          <w:u w:val="single"/>
+        </w:rPr>
+      </w:pPr>
+    </w:p>
+    <w:p>
+      <w:pPr>
+        <w:spacing w:after="40"/>
+        <w:ind w:left="-360" w:right="-360"/>
+        <w:rPr>
+          <w:rFonts w:ascii="Arial" w:hAnsi="Arial" w:cs="Arial"/>
+          <w:b/>
+          <w:sz w:val="20"/>
+          <w:szCs w:val="20"/>
+        </w:rPr>
+      </w:pPr>
+      <w:r>
+        <w:rPr>
+          <w:rFonts w:ascii="Arial" w:hAnsi="Arial" w:cs="Arial"/>
+          <w:b/>
+          <w:sz w:val="20"/>
+          <w:szCs w:val="20"/>
+        </w:rPr>
+        <w:t>New Albany, IN</w:t>
+      </w:r>
+      <w:r>
+        <w:rPr>
+          <w:rFonts w:ascii="Arial" w:hAnsi="Arial" w:cs="Arial"/>
+          <w:b/>
+          <w:sz w:val="20"/>
+          <w:szCs w:val="20"/>
+        </w:rPr>
+        <w:tab/>
+      </w:r>
+      <w:r>
+        <w:rPr>
+          <w:rFonts w:ascii="Arial" w:hAnsi="Arial" w:cs="Arial"/>
+          <w:b/>
+          <w:sz w:val="20"/>
+          <w:szCs w:val="20"/>
+        </w:rPr>
+        <w:tab/>
+      </w:r>
+      <w:r>
+        <w:rPr>
+          <w:rFonts w:ascii="Arial" w:hAnsi="Arial" w:cs="Arial"/>
+          <w:b/>
+          <w:sz w:val="20"/>
+          <w:szCs w:val="20"/>
+        </w:rPr>
+        <w:tab/>
+      </w:r>
+      <w:r>
+        <w:rPr>
+          <w:rFonts w:ascii="Arial" w:hAnsi="Arial" w:cs="Arial"/>
+          <w:b/>
+          <w:sz w:val="20"/>
+          <w:szCs w:val="20"/>
+        </w:rPr>
+        <w:tab/>
+      </w:r>
+      <w:r>
+        <w:rPr>
+          <w:rFonts w:ascii="Arial" w:hAnsi="Arial" w:cs="Arial"/>
+          <w:b/>
+          <w:sz w:val="20"/>
+          <w:szCs w:val="20"/>
+        </w:rPr>
+        <w:t xml:space="preserve">     </w:t>
+      </w:r>
+      <w:r>
+        <w:rPr>
+          <w:rFonts w:ascii="Arial" w:hAnsi="Arial" w:cs="Arial"/>
+          <w:b/>
+          <w:sz w:val="20"/>
+          <w:szCs w:val="20"/>
+        </w:rPr>
+        <w:t>Indiana University Southeast</w:t>
+      </w:r>
+      <w:r>
+        <w:rPr>
+          <w:rFonts w:ascii="Arial" w:hAnsi="Arial" w:cs="Arial"/>
+          <w:b/>
+          <w:sz w:val="20"/>
+          <w:szCs w:val="20"/>
+        </w:rPr>
+        <w:tab/>
+      </w:r>
+      <w:r>
+        <w:rPr>
+          <w:rFonts w:ascii="Arial" w:hAnsi="Arial" w:cs="Arial"/>
+          <w:b/>
+          <w:sz w:val="20"/>
+          <w:szCs w:val="20"/>
+        </w:rPr>
+        <w:tab/>
+      </w:r>
+      <w:r>
+        <w:rPr>
+          <w:rFonts w:ascii="Arial" w:hAnsi="Arial" w:cs="Arial"/>
+          <w:b/>
+          <w:sz w:val="20"/>
+          <w:szCs w:val="20"/>
+        </w:rPr>
+        <w:tab/>
+      </w:r>
+      <w:r>
+        <w:rPr>
+          <w:rFonts w:ascii="Arial" w:hAnsi="Arial" w:cs="Arial"/>
+          <w:b/>
+          <w:sz w:val="20"/>
+          <w:szCs w:val="20"/>
+        </w:rPr>
+        <w:tab/>
+        <w:t xml:space="preserve">  Fall 2015-Present</w:t>
+      </w:r>
+    </w:p>
+    <w:p>
+      <w:pPr>
+        <w:spacing w:after="40"/>
+        <w:ind w:left="-360" w:right="-360"/>
+        <w:rPr>
+          <w:rFonts w:ascii="Arial" w:hAnsi="Arial" w:cs="Arial"/>
+          <w:b/>
+          <w:sz w:val="20"/>
+          <w:szCs w:val="20"/>
         </w:rPr>
       </w:pPr>
       <w:bookmarkStart w:id="0" w:name="_GoBack"/>
@@ -258,6 +469,148 @@
     </w:p>
     <w:p>
       <w:pPr>
+        <w:pStyle w:val="ListParagraph"/>
+        <w:numPr>
+          <w:ilvl w:val="0"/>
+          <w:numId w:val="2"/>
+        </w:numPr>
+        <w:spacing w:after="40"/>
+        <w:ind w:right="-360"/>
+        <w:rPr>
+          <w:rFonts w:ascii="Arial" w:hAnsi="Arial" w:cs="Arial"/>
+          <w:sz w:val="18"/>
+          <w:szCs w:val="18"/>
+        </w:rPr>
+      </w:pPr>
+      <w:r>
+        <w:rPr>
+          <w:rFonts w:ascii="Arial" w:hAnsi="Arial" w:cs="Arial"/>
+          <w:sz w:val="18"/>
+          <w:szCs w:val="18"/>
+        </w:rPr>
+        <w:t>B.S. in Computer Science, Expected Fall 2019</w:t>
+      </w:r>
+      <w:r>
+        <w:rPr>
+          <w:rFonts w:ascii="Arial" w:hAnsi="Arial" w:cs="Arial"/>
+          <w:sz w:val="18"/>
+          <w:szCs w:val="18"/>
+        </w:rPr>
+        <w:t>.</w:t>
+      </w:r>
+    </w:p>
+    <w:p>
+      <w:pPr>
+        <w:pStyle w:val="ListParagraph"/>
+        <w:numPr>
+          <w:ilvl w:val="0"/>
+          <w:numId w:val="2"/>
+        </w:numPr>
+        <w:spacing w:after="40"/>
+        <w:ind w:right="-360"/>
+        <w:rPr>
+          <w:rFonts w:ascii="Arial" w:hAnsi="Arial" w:cs="Arial"/>
+          <w:sz w:val="18"/>
+          <w:szCs w:val="18"/>
+        </w:rPr>
+      </w:pPr>
+      <w:r>
+        <w:rPr>
+          <w:rFonts w:ascii="Arial" w:hAnsi="Arial" w:cs="Arial"/>
+          <w:sz w:val="18"/>
+          <w:szCs w:val="18"/>
+        </w:rPr>
+        <w:t>Minor in Mathematics, Expected Spring 2018.</w:t>
+      </w:r>
+    </w:p>
+    <w:p>
+      <w:pPr>
+        <w:spacing w:after="40"/>
+        <w:ind w:right="-360"/>
+        <w:rPr>
+          <w:rFonts w:ascii="Arial" w:hAnsi="Arial" w:cs="Arial"/>
+          <w:sz w:val="18"/>
+          <w:szCs w:val="18"/>
+        </w:rPr>
+      </w:pPr>
+    </w:p>
+    <w:p>
+      <w:pPr>
+        <w:pStyle w:val="ListParagraph"/>
+        <w:numPr>
+          <w:ilvl w:val="0"/>
+          <w:numId w:val="2"/>
+        </w:numPr>
+        <w:spacing w:after="40"/>
+        <w:ind w:right="-360"/>
+        <w:rPr>
+          <w:rFonts w:ascii="Arial" w:hAnsi="Arial" w:cs="Arial"/>
+          <w:sz w:val="18"/>
+          <w:szCs w:val="18"/>
+        </w:rPr>
+      </w:pPr>
+      <w:r>
+        <w:rPr>
+          <w:rFonts w:ascii="Arial" w:hAnsi="Arial" w:cs="Arial"/>
+          <w:sz w:val="18"/>
+          <w:szCs w:val="18"/>
+        </w:rPr>
+        <w:t>Coursework: Software Engineering</w:t>
+      </w:r>
+      <w:r>
+        <w:rPr>
+          <w:rFonts w:ascii="Arial" w:hAnsi="Arial" w:cs="Arial"/>
+          <w:sz w:val="18"/>
+          <w:szCs w:val="18"/>
+        </w:rPr>
+        <w:t>; Programming Languages; Computer Structures;</w:t>
+      </w:r>
+      <w:r>
+        <w:rPr>
+          <w:rFonts w:ascii="Arial" w:hAnsi="Arial" w:cs="Arial"/>
+          <w:sz w:val="18"/>
+          <w:szCs w:val="18"/>
+        </w:rPr>
+        <w:t xml:space="preserve"> </w:t>
+      </w:r>
+      <w:r>
+        <w:rPr>
+          <w:rFonts w:ascii="Arial" w:hAnsi="Arial" w:cs="Arial"/>
+          <w:sz w:val="18"/>
+          <w:szCs w:val="18"/>
+        </w:rPr>
+        <w:t>Data Structures;</w:t>
+      </w:r>
+      <w:r>
+        <w:rPr>
+          <w:rFonts w:ascii="Arial" w:hAnsi="Arial" w:cs="Arial"/>
+          <w:sz w:val="18"/>
+          <w:szCs w:val="18"/>
+        </w:rPr>
+        <w:t xml:space="preserve"> Data Science</w:t>
+      </w:r>
+      <w:r>
+        <w:rPr>
+          <w:rFonts w:ascii="Arial" w:hAnsi="Arial" w:cs="Arial"/>
+          <w:sz w:val="18"/>
+          <w:szCs w:val="18"/>
+        </w:rPr>
+        <w:t>; Elements of Probability</w:t>
+      </w:r>
+    </w:p>
+    <w:p>
+      <w:pPr>
+        <w:spacing w:after="40"/>
+        <w:ind w:right="-360"/>
+        <w:rPr>
+          <w:rFonts w:ascii="Arial" w:hAnsi="Arial" w:cs="Arial"/>
+          <w:sz w:val="18"/>
+          <w:szCs w:val="18"/>
+        </w:rPr>
+      </w:pPr>
+    </w:p>
+    <w:p>
+      <w:pPr>
         <w:spacing w:after="40"/>
         <w:ind w:left="-360" w:right="-360"/>
         <w:rPr>
@@ -276,6 +629,142 @@
           <w:szCs w:val="20"/>
           <w:u w:val="single"/>
         </w:rPr>
+        <w:t>LANGUAGES AND TECHNOLOGIES</w:t>
+      </w:r>
+      <w:r>
+        <w:rPr>
+          <w:rFonts w:ascii="Arial" w:hAnsi="Arial" w:cs="Arial"/>
+          <w:b/>
+          <w:sz w:val="20"/>
+          <w:szCs w:val="20"/>
+          <w:u w:val="single"/>
+        </w:rPr>
+        <w:t>                                                                                                                                                 </w:t>
+      </w:r>
+    </w:p>
+    <w:p>
+      <w:pPr>
+        <w:spacing w:after="40"/>
+        <w:ind w:left="-360" w:right="-360"/>
+        <w:rPr>
+          <w:rFonts w:ascii="Arial" w:hAnsi="Arial" w:cs="Arial"/>
+          <w:b/>
+          <w:sz w:val="20"/>
+          <w:szCs w:val="20"/>
+        </w:rPr>
+      </w:pPr>
+    </w:p>
+    <w:p>
+      <w:pPr>
+        <w:pStyle w:val="ListParagraph"/>
+        <w:numPr>
+          <w:ilvl w:val="0"/>
+          <w:numId w:val="3"/>
+        </w:numPr>
+        <w:spacing w:after="40"/>
+        <w:ind w:right="-360"/>
+        <w:rPr>
+          <w:rFonts w:ascii="Arial" w:hAnsi="Arial" w:cs="Arial"/>
+          <w:sz w:val="18"/>
+          <w:szCs w:val="18"/>
+        </w:rPr>
+      </w:pPr>
+      <w:r>
+        <w:rPr>
+          <w:rFonts w:ascii="Arial" w:hAnsi="Arial" w:cs="Arial"/>
+          <w:sz w:val="18"/>
+          <w:szCs w:val="18"/>
+        </w:rPr>
+        <w:t>C#</w:t>
+      </w:r>
+      <w:r>
+        <w:rPr>
+          <w:rFonts w:ascii="Arial" w:hAnsi="Arial" w:cs="Arial"/>
+          <w:sz w:val="18"/>
+          <w:szCs w:val="18"/>
+        </w:rPr>
+        <w:t xml:space="preserve">; </w:t>
+      </w:r>
+      <w:r>
+        <w:rPr>
+          <w:rFonts w:ascii="Arial" w:hAnsi="Arial" w:cs="Arial"/>
+          <w:sz w:val="18"/>
+          <w:szCs w:val="18"/>
+        </w:rPr>
+        <w:t>C++; Java; Python; F#(Prior Experience)</w:t>
+      </w:r>
+      <w:r>
+        <w:rPr>
+          <w:rFonts w:ascii="Arial" w:hAnsi="Arial" w:cs="Arial"/>
+          <w:sz w:val="18"/>
+          <w:szCs w:val="18"/>
+        </w:rPr>
+        <w:t>; SQL(Prior Experience)</w:t>
+      </w:r>
+    </w:p>
+    <w:p>
+      <w:pPr>
+        <w:pStyle w:val="ListParagraph"/>
+        <w:numPr>
+          <w:ilvl w:val="0"/>
+          <w:numId w:val="3"/>
+        </w:numPr>
+        <w:spacing w:after="40"/>
+        <w:ind w:right="-360"/>
+        <w:rPr>
+          <w:rFonts w:ascii="Arial" w:hAnsi="Arial" w:cs="Arial"/>
+          <w:sz w:val="18"/>
+          <w:szCs w:val="18"/>
+        </w:rPr>
+      </w:pPr>
+      <w:r>
+        <w:rPr>
+          <w:rFonts w:ascii="Arial" w:hAnsi="Arial" w:cs="Arial"/>
+          <w:sz w:val="18"/>
+          <w:szCs w:val="18"/>
+        </w:rPr>
+        <w:t xml:space="preserve">.NET; </w:t>
+      </w:r>
+      <w:r>
+        <w:rPr>
+          <w:rFonts w:ascii="Arial" w:hAnsi="Arial" w:cs="Arial"/>
+          <w:sz w:val="18"/>
+          <w:szCs w:val="18"/>
+        </w:rPr>
+        <w:t>Visual Studio; IntelliJ; Unity3D; Git</w:t>
+      </w:r>
+    </w:p>
+    <w:p>
+      <w:pPr>
+        <w:spacing w:after="40"/>
+        <w:ind w:right="-360"/>
+        <w:rPr>
+          <w:rFonts w:ascii="Arial" w:hAnsi="Arial" w:cs="Arial"/>
+          <w:sz w:val="18"/>
+          <w:szCs w:val="18"/>
+        </w:rPr>
+      </w:pPr>
+    </w:p>
+    <w:p>
+      <w:pPr>
+        <w:spacing w:after="40"/>
+        <w:ind w:left="-360" w:right="-360"/>
+        <w:rPr>
+          <w:rFonts w:ascii="Arial" w:hAnsi="Arial" w:cs="Arial"/>
+          <w:b/>
+          <w:sz w:val="20"/>
+          <w:szCs w:val="20"/>
+          <w:u w:val="single"/>
+        </w:rPr>
+      </w:pPr>
+      <w:r>
+        <w:rPr>
+          <w:rFonts w:ascii="Arial" w:hAnsi="Arial" w:cs="Arial"/>
+          <w:b/>
+          <w:sz w:val="20"/>
+          <w:szCs w:val="20"/>
+          <w:u w:val="single"/>
+        </w:rPr>
         <w:t>WORK EXPERIENCE</w:t>
       </w:r>
       <w:r>
@@ -286,17 +775,7 @@
           <w:szCs w:val="20"/>
           <w:u w:val="single"/>
         </w:rPr>
-        <w:t>                                                                                                                                            </w:t>
-      </w:r>
-      <w:r>
-        <w:rPr>
-          <w:rFonts w:ascii="Arial" w:hAnsi="Arial" w:cs="Arial"/>
-          <w:b/>
-          <w:sz w:val="20"/>
-          <w:szCs w:val="20"/>
-          <w:u w:val="single"/>
-        </w:rPr>
-        <w:t>                               </w:t>
+        <w:t>                                                                                                                                                                           </w:t>
       </w:r>
     </w:p>
     <w:p>
@@ -388,7 +867,6 @@
         </w:rPr>
         <w:tab/>
       </w:r>
-      <w:proofErr w:type="gramStart"/>
       <w:r>
         <w:rPr>
           <w:rFonts w:ascii="Arial" w:hAnsi="Arial" w:cs="Arial"/>
@@ -397,17 +875,7 @@
           <w:szCs w:val="20"/>
         </w:rPr>
         <w:tab/>
-        <w:t xml:space="preserve">  Fall</w:t>
-      </w:r>
-      <w:proofErr w:type="gramEnd"/>
-      <w:r>
-        <w:rPr>
-          <w:rFonts w:ascii="Arial" w:hAnsi="Arial" w:cs="Arial"/>
-          <w:b/>
-          <w:sz w:val="20"/>
-          <w:szCs w:val="20"/>
-        </w:rPr>
-        <w:t xml:space="preserve"> 2017-Present</w:t>
+        <w:t xml:space="preserve">  Fall 2017-Present</w:t>
       </w:r>
     </w:p>
     <w:p>
@@ -493,15 +961,7 @@
           <w:sz w:val="18"/>
           <w:szCs w:val="18"/>
         </w:rPr>
-        <w:t>Stay up to date on the assignments and projects that a student may need help with</w:t>
-      </w:r>
-      <w:r>
-        <w:rPr>
-          <w:rFonts w:ascii="Arial" w:hAnsi="Arial" w:cs="Arial"/>
-          <w:sz w:val="18"/>
-          <w:szCs w:val="18"/>
-        </w:rPr>
-        <w:t>.</w:t>
+        <w:t>Stay up to date on the assignments and projects that a student may need help with.</w:t>
       </w:r>
     </w:p>
     <w:p>
@@ -612,7 +1072,6 @@
         </w:rPr>
         <w:tab/>
       </w:r>
-      <w:proofErr w:type="gramStart"/>
       <w:r>
         <w:rPr>
           <w:rFonts w:ascii="Arial" w:hAnsi="Arial" w:cs="Arial"/>
@@ -631,15 +1090,6 @@
           <w:szCs w:val="20"/>
         </w:rPr>
         <w:tab/>
-      </w:r>
-      <w:proofErr w:type="gramEnd"/>
-      <w:r>
-        <w:rPr>
-          <w:rFonts w:ascii="Arial" w:hAnsi="Arial" w:cs="Arial"/>
-          <w:b/>
-          <w:sz w:val="20"/>
-          <w:szCs w:val="20"/>
-        </w:rPr>
         <w:t xml:space="preserve">           March 2015-Present</w:t>
       </w:r>
     </w:p>
@@ -676,39 +1126,7 @@
           <w:sz w:val="18"/>
           <w:szCs w:val="18"/>
         </w:rPr>
-        <w:t xml:space="preserve">Keep produce floor </w:t>
-      </w:r>
-      <w:r>
-        <w:rPr>
-          <w:rFonts w:ascii="Arial" w:hAnsi="Arial" w:cs="Arial"/>
-          <w:sz w:val="18"/>
-          <w:szCs w:val="18"/>
-        </w:rPr>
-        <w:t>full</w:t>
-      </w:r>
-      <w:r>
-        <w:rPr>
-          <w:rFonts w:ascii="Arial" w:hAnsi="Arial" w:cs="Arial"/>
-          <w:sz w:val="18"/>
-          <w:szCs w:val="18"/>
-        </w:rPr>
-        <w:t xml:space="preserve">, fresh, and </w:t>
-      </w:r>
-      <w:r>
-        <w:rPr>
-          <w:rFonts w:ascii="Arial" w:hAnsi="Arial" w:cs="Arial"/>
-          <w:sz w:val="18"/>
-          <w:szCs w:val="18"/>
-        </w:rPr>
-        <w:t>clean</w:t>
-      </w:r>
-      <w:r>
-        <w:rPr>
-          <w:rFonts w:ascii="Arial" w:hAnsi="Arial" w:cs="Arial"/>
-          <w:sz w:val="18"/>
-          <w:szCs w:val="18"/>
-        </w:rPr>
-        <w:t>.</w:t>
+        <w:t>Keep produce floor full, fresh, and clean.</w:t>
       </w:r>
     </w:p>
     <w:p>
@@ -733,31 +1151,7 @@
           <w:sz w:val="18"/>
           <w:szCs w:val="18"/>
         </w:rPr>
-        <w:t>Apply the 3A’s (</w:t>
-      </w:r>
-      <w:r>
-        <w:rPr>
-          <w:rFonts w:ascii="Arial" w:hAnsi="Arial" w:cs="Arial"/>
-          <w:sz w:val="18"/>
-          <w:szCs w:val="18"/>
-        </w:rPr>
-        <w:t>Acknowledge, Assist, and Appreciate</w:t>
-      </w:r>
-      <w:r>
-        <w:rPr>
-          <w:rFonts w:ascii="Arial" w:hAnsi="Arial" w:cs="Arial"/>
-          <w:sz w:val="18"/>
-          <w:szCs w:val="18"/>
-        </w:rPr>
-        <w:t>)</w:t>
-      </w:r>
-      <w:r>
-        <w:rPr>
-          <w:rFonts w:ascii="Arial" w:hAnsi="Arial" w:cs="Arial"/>
-          <w:sz w:val="18"/>
-          <w:szCs w:val="18"/>
-        </w:rPr>
-        <w:t xml:space="preserve"> to all customers.</w:t>
+        <w:t>Apply the 3A’s (Acknowledge, Assist, and Appreciate) to all customers.</w:t>
       </w:r>
     </w:p>
     <w:p>
@@ -782,30 +1176,13 @@
           <w:sz w:val="18"/>
           <w:szCs w:val="18"/>
         </w:rPr>
-        <w:t xml:space="preserve">Work well </w:t>
-      </w:r>
-      <w:r>
-        <w:rPr>
-          <w:rFonts w:ascii="Arial" w:hAnsi="Arial" w:cs="Arial"/>
-          <w:sz w:val="18"/>
-          <w:szCs w:val="18"/>
-        </w:rPr>
-        <w:t>with</w:t>
-      </w:r>
-      <w:r>
-        <w:rPr>
-          <w:rFonts w:ascii="Arial" w:hAnsi="Arial" w:cs="Arial"/>
-          <w:sz w:val="18"/>
-          <w:szCs w:val="18"/>
-        </w:rPr>
-        <w:t xml:space="preserve"> team to effectively and efficiently accomplish tasks.</w:t>
+        <w:t>Work well with team to effectively and efficiently accomplish tasks.</w:t>
       </w:r>
     </w:p>
     <w:p>
       <w:pPr>
         <w:spacing w:after="40"/>
         <w:ind w:right="-360"/>
-        <w:jc w:val="both"/>
         <w:rPr>
           <w:rFonts w:ascii="Arial" w:hAnsi="Arial" w:cs="Arial"/>
           <w:sz w:val="18"/>
@@ -833,7 +1210,7 @@
           <w:szCs w:val="20"/>
           <w:u w:val="single"/>
         </w:rPr>
-        <w:t>E</w:t>
+        <w:t>ADDITIONAL EXPERIENCE</w:t>
       </w:r>
       <w:r>
         <w:rPr>
@@ -843,7 +1220,7 @@
           <w:szCs w:val="20"/>
           <w:u w:val="single"/>
         </w:rPr>
-        <w:t>DUCATION</w:t>
+        <w:t>                                                                                                                            </w:t>
       </w:r>
       <w:r>
         <w:rPr>
@@ -853,9 +1230,13 @@
           <w:szCs w:val="20"/>
           <w:u w:val="single"/>
         </w:rPr>
-        <w:t>                                                                                                                                                            </w:t>
-      </w:r>
-      <w:r>
+        <w:t>                                    </w:t>
+      </w:r>
+    </w:p>
+    <w:p>
+      <w:pPr>
+        <w:spacing w:after="40"/>
+        <w:ind w:left="-360" w:right="-360"/>
         <w:rPr>
           <w:rFonts w:ascii="Arial" w:hAnsi="Arial" w:cs="Arial"/>
           <w:b/>
@@ -863,18 +1244,7 @@
           <w:szCs w:val="20"/>
           <w:u w:val="single"/>
         </w:rPr>
-        <w:t>                           </w:t>
-      </w:r>
-      <w:r>
-        <w:rPr>
-          <w:rFonts w:ascii="Arial" w:hAnsi="Arial" w:cs="Arial"/>
-          <w:b/>
-          <w:sz w:val="20"/>
-          <w:szCs w:val="20"/>
-          <w:u w:val="single"/>
-        </w:rPr>
-        <w:t>  </w:t>
-      </w:r>
+      </w:pPr>
     </w:p>
     <w:p>
       <w:pPr>
@@ -885,331 +1255,17 @@
           <w:b/>
           <w:sz w:val="20"/>
           <w:szCs w:val="20"/>
-          <w:u w:val="single"/>
-        </w:rPr>
-      </w:pPr>
-    </w:p>
-    <w:p>
-      <w:pPr>
-        <w:spacing w:after="40"/>
-        <w:ind w:left="-360" w:right="-360"/>
-        <w:rPr>
-          <w:rFonts w:ascii="Arial" w:hAnsi="Arial" w:cs="Arial"/>
-          <w:b/>
-          <w:sz w:val="20"/>
-          <w:szCs w:val="20"/>
-        </w:rPr>
-      </w:pPr>
-      <w:r>
-        <w:rPr>
-          <w:rFonts w:ascii="Arial" w:hAnsi="Arial" w:cs="Arial"/>
-          <w:b/>
-          <w:sz w:val="20"/>
-          <w:szCs w:val="20"/>
-        </w:rPr>
-        <w:t>New Albany, IN</w:t>
-      </w:r>
-      <w:r>
-        <w:rPr>
-          <w:rFonts w:ascii="Arial" w:hAnsi="Arial" w:cs="Arial"/>
-          <w:b/>
-          <w:sz w:val="20"/>
-          <w:szCs w:val="20"/>
-        </w:rPr>
-        <w:tab/>
-      </w:r>
-      <w:r>
-        <w:rPr>
-          <w:rFonts w:ascii="Arial" w:hAnsi="Arial" w:cs="Arial"/>
-          <w:b/>
-          <w:sz w:val="20"/>
-          <w:szCs w:val="20"/>
-        </w:rPr>
-        <w:tab/>
-      </w:r>
-      <w:r>
-        <w:rPr>
-          <w:rFonts w:ascii="Arial" w:hAnsi="Arial" w:cs="Arial"/>
-          <w:b/>
-          <w:sz w:val="20"/>
-          <w:szCs w:val="20"/>
-        </w:rPr>
-        <w:tab/>
-      </w:r>
-      <w:r>
-        <w:rPr>
-          <w:rFonts w:ascii="Arial" w:hAnsi="Arial" w:cs="Arial"/>
-          <w:b/>
-          <w:sz w:val="20"/>
-          <w:szCs w:val="20"/>
-        </w:rPr>
-        <w:tab/>
-      </w:r>
-      <w:r>
-        <w:rPr>
-          <w:rFonts w:ascii="Arial" w:hAnsi="Arial" w:cs="Arial"/>
-          <w:b/>
-          <w:sz w:val="20"/>
-          <w:szCs w:val="20"/>
-        </w:rPr>
-        <w:t xml:space="preserve">     </w:t>
-      </w:r>
-      <w:r>
-        <w:rPr>
-          <w:rFonts w:ascii="Arial" w:hAnsi="Arial" w:cs="Arial"/>
-          <w:b/>
-          <w:sz w:val="20"/>
-          <w:szCs w:val="20"/>
-        </w:rPr>
-        <w:t>Indiana University Southeast</w:t>
-      </w:r>
-      <w:r>
-        <w:rPr>
-          <w:rFonts w:ascii="Arial" w:hAnsi="Arial" w:cs="Arial"/>
-          <w:b/>
-          <w:sz w:val="20"/>
-          <w:szCs w:val="20"/>
-        </w:rPr>
-        <w:tab/>
-      </w:r>
-      <w:r>
-        <w:rPr>
-          <w:rFonts w:ascii="Arial" w:hAnsi="Arial" w:cs="Arial"/>
-          <w:b/>
-          <w:sz w:val="20"/>
-          <w:szCs w:val="20"/>
-        </w:rPr>
-        <w:tab/>
-      </w:r>
-      <w:r>
-        <w:rPr>
-          <w:rFonts w:ascii="Arial" w:hAnsi="Arial" w:cs="Arial"/>
-          <w:b/>
-          <w:sz w:val="20"/>
-          <w:szCs w:val="20"/>
-        </w:rPr>
-        <w:tab/>
-      </w:r>
-      <w:proofErr w:type="gramStart"/>
-      <w:r>
-        <w:rPr>
-          <w:rFonts w:ascii="Arial" w:hAnsi="Arial" w:cs="Arial"/>
-          <w:b/>
-          <w:sz w:val="20"/>
-          <w:szCs w:val="20"/>
-        </w:rPr>
-        <w:tab/>
-        <w:t xml:space="preserve">  Fall</w:t>
-      </w:r>
-      <w:proofErr w:type="gramEnd"/>
-      <w:r>
-        <w:rPr>
-          <w:rFonts w:ascii="Arial" w:hAnsi="Arial" w:cs="Arial"/>
-          <w:b/>
-          <w:sz w:val="20"/>
-          <w:szCs w:val="20"/>
-        </w:rPr>
-        <w:t xml:space="preserve"> 2015-Present</w:t>
-      </w:r>
-    </w:p>
-    <w:p>
-      <w:pPr>
-        <w:spacing w:after="40"/>
-        <w:ind w:left="-360" w:right="-360"/>
-        <w:rPr>
-          <w:rFonts w:ascii="Arial" w:hAnsi="Arial" w:cs="Arial"/>
-          <w:b/>
-          <w:sz w:val="20"/>
-          <w:szCs w:val="20"/>
-        </w:rPr>
-      </w:pPr>
-    </w:p>
-    <w:p>
-      <w:pPr>
-        <w:pStyle w:val="ListParagraph"/>
-        <w:numPr>
-          <w:ilvl w:val="0"/>
-          <w:numId w:val="2"/>
-        </w:numPr>
-        <w:spacing w:after="40"/>
-        <w:ind w:right="-360"/>
-        <w:rPr>
-          <w:rFonts w:ascii="Arial" w:hAnsi="Arial" w:cs="Arial"/>
-          <w:sz w:val="18"/>
-          <w:szCs w:val="18"/>
-        </w:rPr>
-      </w:pPr>
-      <w:r>
-        <w:rPr>
-          <w:rFonts w:ascii="Arial" w:hAnsi="Arial" w:cs="Arial"/>
-          <w:sz w:val="18"/>
-          <w:szCs w:val="18"/>
-        </w:rPr>
-        <w:t>B.S. in Computer Science, Expected Fall 2019</w:t>
-      </w:r>
-      <w:r>
-        <w:rPr>
-          <w:rFonts w:ascii="Arial" w:hAnsi="Arial" w:cs="Arial"/>
-          <w:sz w:val="18"/>
-          <w:szCs w:val="18"/>
-        </w:rPr>
-        <w:t>.</w:t>
-      </w:r>
-    </w:p>
-    <w:p>
-      <w:pPr>
-        <w:pStyle w:val="ListParagraph"/>
-        <w:numPr>
-          <w:ilvl w:val="0"/>
-          <w:numId w:val="2"/>
-        </w:numPr>
-        <w:spacing w:after="40"/>
-        <w:ind w:right="-360"/>
-        <w:rPr>
-          <w:rFonts w:ascii="Arial" w:hAnsi="Arial" w:cs="Arial"/>
-          <w:sz w:val="18"/>
-          <w:szCs w:val="18"/>
-        </w:rPr>
-      </w:pPr>
-      <w:r>
-        <w:rPr>
-          <w:rFonts w:ascii="Arial" w:hAnsi="Arial" w:cs="Arial"/>
-          <w:sz w:val="18"/>
-          <w:szCs w:val="18"/>
-        </w:rPr>
-        <w:t>Minor in Mathematics, Expected Spring 2018.</w:t>
-      </w:r>
-    </w:p>
-    <w:p>
-      <w:pPr>
-        <w:spacing w:after="40"/>
-        <w:ind w:right="-360"/>
-        <w:rPr>
-          <w:rFonts w:ascii="Arial" w:hAnsi="Arial" w:cs="Arial"/>
-          <w:sz w:val="18"/>
-          <w:szCs w:val="18"/>
-        </w:rPr>
-      </w:pPr>
-    </w:p>
-    <w:p>
-      <w:pPr>
-        <w:pStyle w:val="ListParagraph"/>
-        <w:numPr>
-          <w:ilvl w:val="0"/>
-          <w:numId w:val="2"/>
-        </w:numPr>
-        <w:spacing w:after="40"/>
-        <w:ind w:right="-360"/>
-        <w:rPr>
-          <w:rFonts w:ascii="Arial" w:hAnsi="Arial" w:cs="Arial"/>
-          <w:sz w:val="18"/>
-          <w:szCs w:val="18"/>
-        </w:rPr>
-      </w:pPr>
-      <w:r>
-        <w:rPr>
-          <w:rFonts w:ascii="Arial" w:hAnsi="Arial" w:cs="Arial"/>
-          <w:sz w:val="18"/>
-          <w:szCs w:val="18"/>
-        </w:rPr>
-        <w:t>Coursework: Software Engineering</w:t>
-      </w:r>
-      <w:r>
-        <w:rPr>
-          <w:rFonts w:ascii="Arial" w:hAnsi="Arial" w:cs="Arial"/>
-          <w:sz w:val="18"/>
-          <w:szCs w:val="18"/>
-        </w:rPr>
-        <w:t>; Programming Languages; Computer Structures;</w:t>
-      </w:r>
-      <w:r>
-        <w:rPr>
-          <w:rFonts w:ascii="Arial" w:hAnsi="Arial" w:cs="Arial"/>
-          <w:sz w:val="18"/>
-          <w:szCs w:val="18"/>
-        </w:rPr>
-        <w:t xml:space="preserve"> </w:t>
-      </w:r>
-      <w:r>
-        <w:rPr>
-          <w:rFonts w:ascii="Arial" w:hAnsi="Arial" w:cs="Arial"/>
-          <w:sz w:val="18"/>
-          <w:szCs w:val="18"/>
-        </w:rPr>
-        <w:t>Data Structures;</w:t>
-      </w:r>
-      <w:r>
-        <w:rPr>
-          <w:rFonts w:ascii="Arial" w:hAnsi="Arial" w:cs="Arial"/>
-          <w:sz w:val="18"/>
-          <w:szCs w:val="18"/>
-        </w:rPr>
-        <w:t xml:space="preserve"> Data Science</w:t>
-      </w:r>
-      <w:r>
-        <w:rPr>
-          <w:rFonts w:ascii="Arial" w:hAnsi="Arial" w:cs="Arial"/>
-          <w:sz w:val="18"/>
-          <w:szCs w:val="18"/>
-        </w:rPr>
-        <w:t>; Elements of Probability</w:t>
-      </w:r>
-    </w:p>
-    <w:p>
-      <w:pPr>
-        <w:spacing w:after="40"/>
-        <w:ind w:right="-360"/>
-        <w:rPr>
-          <w:rFonts w:ascii="Arial" w:hAnsi="Arial" w:cs="Arial"/>
-          <w:sz w:val="18"/>
-          <w:szCs w:val="18"/>
-        </w:rPr>
-      </w:pPr>
-    </w:p>
-    <w:p>
-      <w:pPr>
-        <w:spacing w:after="40"/>
-        <w:ind w:left="-360" w:right="-360"/>
-        <w:rPr>
-          <w:rFonts w:ascii="Arial" w:hAnsi="Arial" w:cs="Arial"/>
-          <w:b/>
-          <w:sz w:val="20"/>
-          <w:szCs w:val="20"/>
-          <w:u w:val="single"/>
-        </w:rPr>
-      </w:pPr>
-      <w:r>
-        <w:rPr>
-          <w:rFonts w:ascii="Arial" w:hAnsi="Arial" w:cs="Arial"/>
-          <w:b/>
-          <w:sz w:val="20"/>
-          <w:szCs w:val="20"/>
-          <w:u w:val="single"/>
-        </w:rPr>
-        <w:t>LANGUAGES AND TECHNOLOGIES</w:t>
-      </w:r>
-      <w:r>
-        <w:rPr>
-          <w:rFonts w:ascii="Arial" w:hAnsi="Arial" w:cs="Arial"/>
-          <w:b/>
-          <w:sz w:val="20"/>
-          <w:szCs w:val="20"/>
-          <w:u w:val="single"/>
-        </w:rPr>
-        <w:t>                                                                                                                                                 </w:t>
-      </w:r>
-    </w:p>
-    <w:p>
-      <w:pPr>
-        <w:spacing w:after="40"/>
-        <w:ind w:left="-360" w:right="-360"/>
-        <w:rPr>
-          <w:rFonts w:ascii="Arial" w:hAnsi="Arial" w:cs="Arial"/>
-          <w:b/>
-          <w:sz w:val="20"/>
-          <w:szCs w:val="20"/>
-        </w:rPr>
-      </w:pPr>
+        </w:rPr>
+      </w:pPr>
+      <w:r>
+        <w:rPr>
+          <w:rFonts w:ascii="Arial" w:hAnsi="Arial" w:cs="Arial"/>
+          <w:b/>
+          <w:sz w:val="20"/>
+          <w:szCs w:val="20"/>
+        </w:rPr>
+        <w:t>Leadership</w:t>
+      </w:r>
     </w:p>
     <w:p>
       <w:pPr>
@@ -1222,51 +1278,18 @@
         <w:ind w:right="-360"/>
         <w:rPr>
           <w:rFonts w:ascii="Arial" w:hAnsi="Arial" w:cs="Arial"/>
-          <w:sz w:val="18"/>
-          <w:szCs w:val="18"/>
-        </w:rPr>
-      </w:pPr>
-      <w:r>
-        <w:rPr>
-          <w:rFonts w:ascii="Arial" w:hAnsi="Arial" w:cs="Arial"/>
-          <w:sz w:val="18"/>
-          <w:szCs w:val="18"/>
-        </w:rPr>
-        <w:t xml:space="preserve">C#.; </w:t>
-      </w:r>
-      <w:r>
-        <w:rPr>
-          <w:rFonts w:ascii="Arial" w:hAnsi="Arial" w:cs="Arial"/>
-          <w:sz w:val="18"/>
-          <w:szCs w:val="18"/>
-        </w:rPr>
-        <w:t>C++; Java; Python; F</w:t>
-      </w:r>
-      <w:proofErr w:type="gramStart"/>
-      <w:r>
-        <w:rPr>
-          <w:rFonts w:ascii="Arial" w:hAnsi="Arial" w:cs="Arial"/>
-          <w:sz w:val="18"/>
-          <w:szCs w:val="18"/>
-        </w:rPr>
-        <w:t>#(</w:t>
-      </w:r>
-      <w:proofErr w:type="gramEnd"/>
-      <w:r>
-        <w:rPr>
-          <w:rFonts w:ascii="Arial" w:hAnsi="Arial" w:cs="Arial"/>
-          <w:sz w:val="18"/>
-          <w:szCs w:val="18"/>
-        </w:rPr>
-        <w:t>Prior Experience)</w:t>
-      </w:r>
-      <w:r>
-        <w:rPr>
-          <w:rFonts w:ascii="Arial" w:hAnsi="Arial" w:cs="Arial"/>
-          <w:sz w:val="18"/>
-          <w:szCs w:val="18"/>
-        </w:rPr>
-        <w:t>; SQL(Prior Experience)</w:t>
+          <w:b/>
+          <w:sz w:val="18"/>
+          <w:szCs w:val="18"/>
+        </w:rPr>
+      </w:pPr>
+      <w:r>
+        <w:rPr>
+          <w:rFonts w:ascii="Arial" w:hAnsi="Arial" w:cs="Arial"/>
+          <w:sz w:val="18"/>
+          <w:szCs w:val="18"/>
+        </w:rPr>
+        <w:t>Scrum Master</w:t>
       </w:r>
     </w:p>
     <w:p>
@@ -1280,113 +1303,18 @@
         <w:ind w:right="-360"/>
         <w:rPr>
           <w:rFonts w:ascii="Arial" w:hAnsi="Arial" w:cs="Arial"/>
-          <w:sz w:val="18"/>
-          <w:szCs w:val="18"/>
-        </w:rPr>
-      </w:pPr>
-      <w:r>
-        <w:rPr>
-          <w:rFonts w:ascii="Arial" w:hAnsi="Arial" w:cs="Arial"/>
-          <w:sz w:val="18"/>
-          <w:szCs w:val="18"/>
-        </w:rPr>
-        <w:t xml:space="preserve">.NET; </w:t>
-      </w:r>
-      <w:r>
-        <w:rPr>
-          <w:rFonts w:ascii="Arial" w:hAnsi="Arial" w:cs="Arial"/>
-          <w:sz w:val="18"/>
-          <w:szCs w:val="18"/>
-        </w:rPr>
-        <w:t>Visual Studio; IntelliJ; Unity3D; Git</w:t>
-      </w:r>
-    </w:p>
-    <w:p>
-      <w:pPr>
-        <w:spacing w:after="40"/>
-        <w:ind w:right="-360"/>
-        <w:rPr>
-          <w:rFonts w:ascii="Arial" w:hAnsi="Arial" w:cs="Arial"/>
-          <w:sz w:val="18"/>
-          <w:szCs w:val="18"/>
-        </w:rPr>
-      </w:pPr>
-    </w:p>
-    <w:p>
-      <w:pPr>
-        <w:spacing w:after="40"/>
-        <w:ind w:left="-360" w:right="-360"/>
-        <w:rPr>
-          <w:rFonts w:ascii="Arial" w:hAnsi="Arial" w:cs="Arial"/>
-          <w:b/>
-          <w:sz w:val="20"/>
-          <w:szCs w:val="20"/>
-          <w:u w:val="single"/>
-        </w:rPr>
-      </w:pPr>
-      <w:r>
-        <w:rPr>
-          <w:rFonts w:ascii="Arial" w:hAnsi="Arial" w:cs="Arial"/>
-          <w:b/>
-          <w:sz w:val="20"/>
-          <w:szCs w:val="20"/>
-          <w:u w:val="single"/>
-        </w:rPr>
-        <w:t>ADDITIONAL EXPERIENCE</w:t>
-      </w:r>
-      <w:r>
-        <w:rPr>
-          <w:rFonts w:ascii="Arial" w:hAnsi="Arial" w:cs="Arial"/>
-          <w:b/>
-          <w:sz w:val="20"/>
-          <w:szCs w:val="20"/>
-          <w:u w:val="single"/>
-        </w:rPr>
-        <w:t>                                                                                                                            </w:t>
-      </w:r>
-      <w:r>
-        <w:rPr>
-          <w:rFonts w:ascii="Arial" w:hAnsi="Arial" w:cs="Arial"/>
-          <w:b/>
-          <w:sz w:val="20"/>
-          <w:szCs w:val="20"/>
-          <w:u w:val="single"/>
-        </w:rPr>
-        <w:t>                                    </w:t>
-      </w:r>
-    </w:p>
-    <w:p>
-      <w:pPr>
-        <w:spacing w:after="40"/>
-        <w:ind w:left="-360" w:right="-360"/>
-        <w:rPr>
-          <w:rFonts w:ascii="Arial" w:hAnsi="Arial" w:cs="Arial"/>
-          <w:b/>
-          <w:sz w:val="20"/>
-          <w:szCs w:val="20"/>
-          <w:u w:val="single"/>
-        </w:rPr>
-      </w:pPr>
-    </w:p>
-    <w:p>
-      <w:pPr>
-        <w:spacing w:after="40"/>
-        <w:ind w:right="-360"/>
-        <w:rPr>
-          <w:rFonts w:ascii="Arial" w:hAnsi="Arial" w:cs="Arial"/>
-          <w:b/>
-          <w:sz w:val="20"/>
-          <w:szCs w:val="20"/>
-        </w:rPr>
-      </w:pPr>
-      <w:r>
-        <w:rPr>
-          <w:rFonts w:ascii="Arial" w:hAnsi="Arial" w:cs="Arial"/>
-          <w:b/>
-          <w:sz w:val="20"/>
-          <w:szCs w:val="20"/>
-        </w:rPr>
-        <w:t>Leadership</w:t>
+          <w:b/>
+          <w:sz w:val="18"/>
+          <w:szCs w:val="18"/>
+        </w:rPr>
+      </w:pPr>
+      <w:r>
+        <w:rPr>
+          <w:rFonts w:ascii="Arial" w:hAnsi="Arial" w:cs="Arial"/>
+          <w:sz w:val="18"/>
+          <w:szCs w:val="18"/>
+        </w:rPr>
+        <w:t>High School Tech Club</w:t>
       </w:r>
     </w:p>
     <w:p>
@@ -1411,56 +1339,6 @@
           <w:sz w:val="18"/>
           <w:szCs w:val="18"/>
         </w:rPr>
-        <w:t>Scrum Master</w:t>
-      </w:r>
-    </w:p>
-    <w:p>
-      <w:pPr>
-        <w:pStyle w:val="ListParagraph"/>
-        <w:numPr>
-          <w:ilvl w:val="0"/>
-          <w:numId w:val="3"/>
-        </w:numPr>
-        <w:spacing w:after="40"/>
-        <w:ind w:right="-360"/>
-        <w:rPr>
-          <w:rFonts w:ascii="Arial" w:hAnsi="Arial" w:cs="Arial"/>
-          <w:b/>
-          <w:sz w:val="18"/>
-          <w:szCs w:val="18"/>
-        </w:rPr>
-      </w:pPr>
-      <w:r>
-        <w:rPr>
-          <w:rFonts w:ascii="Arial" w:hAnsi="Arial" w:cs="Arial"/>
-          <w:sz w:val="18"/>
-          <w:szCs w:val="18"/>
-        </w:rPr>
-        <w:t>President of tech club during high school</w:t>
-      </w:r>
-    </w:p>
-    <w:p>
-      <w:pPr>
-        <w:pStyle w:val="ListParagraph"/>
-        <w:numPr>
-          <w:ilvl w:val="0"/>
-          <w:numId w:val="3"/>
-        </w:numPr>
-        <w:spacing w:after="40"/>
-        <w:ind w:right="-360"/>
-        <w:rPr>
-          <w:rFonts w:ascii="Arial" w:hAnsi="Arial" w:cs="Arial"/>
-          <w:b/>
-          <w:sz w:val="18"/>
-          <w:szCs w:val="18"/>
-        </w:rPr>
-      </w:pPr>
-      <w:r>
-        <w:rPr>
-          <w:rFonts w:ascii="Arial" w:hAnsi="Arial" w:cs="Arial"/>
-          <w:sz w:val="18"/>
-          <w:szCs w:val="18"/>
-        </w:rPr>
         <w:t>Boy Scouts of America</w:t>
       </w:r>
     </w:p>
@@ -1544,25 +1422,14 @@
           <w:szCs w:val="18"/>
         </w:rPr>
       </w:pPr>
-      <w:proofErr w:type="spellStart"/>
-      <w:r>
-        <w:rPr>
-          <w:rFonts w:ascii="Arial" w:hAnsi="Arial" w:cs="Arial"/>
-          <w:b/>
-          <w:sz w:val="18"/>
-          <w:szCs w:val="18"/>
-        </w:rPr>
-        <w:t>Kattis</w:t>
-      </w:r>
-      <w:proofErr w:type="spellEnd"/>
-      <w:r>
-        <w:rPr>
-          <w:rFonts w:ascii="Arial" w:hAnsi="Arial" w:cs="Arial"/>
-          <w:b/>
-          <w:sz w:val="18"/>
-          <w:szCs w:val="18"/>
-        </w:rPr>
-        <w:t xml:space="preserve"> </w:t>
+      <w:r>
+        <w:rPr>
+          <w:rFonts w:ascii="Arial" w:hAnsi="Arial" w:cs="Arial"/>
+          <w:b/>
+          <w:sz w:val="18"/>
+          <w:szCs w:val="18"/>
+        </w:rPr>
+        <w:t xml:space="preserve">Kattis </w:t>
       </w:r>
       <w:r>
         <w:rPr>
@@ -1706,14 +1573,15 @@
         <w:pStyle w:val="ListParagraph"/>
         <w:numPr>
           <w:ilvl w:val="0"/>
-          <w:numId w:val="8"/>
+          <w:numId w:val="10"/>
         </w:numPr>
         <w:spacing w:after="40"/>
-        <w:ind w:right="-360"/>
-        <w:rPr>
-          <w:rFonts w:ascii="Arial" w:hAnsi="Arial" w:cs="Arial"/>
-          <w:sz w:val="18"/>
-          <w:szCs w:val="18"/>
+        <w:ind w:left="360" w:right="-360"/>
+        <w:rPr>
+          <w:rFonts w:ascii="Arial" w:hAnsi="Arial" w:cs="Arial"/>
+          <w:b/>
+          <w:sz w:val="20"/>
+          <w:szCs w:val="20"/>
         </w:rPr>
       </w:pPr>
       <w:r>
@@ -1723,6 +1591,14 @@
           <w:szCs w:val="18"/>
         </w:rPr>
         <w:t>Agile</w:t>
+      </w:r>
+      <w:r>
+        <w:rPr>
+          <w:rFonts w:ascii="Arial" w:hAnsi="Arial" w:cs="Arial"/>
+          <w:sz w:val="18"/>
+          <w:szCs w:val="18"/>
+        </w:rPr>
+        <w:t xml:space="preserve"> Software Development</w:t>
       </w:r>
     </w:p>
     <w:p>
@@ -1864,6 +1740,14 @@
         </w:rPr>
         <w:t>Association Computing Machinery</w:t>
       </w:r>
+      <w:r>
+        <w:rPr>
+          <w:rFonts w:ascii="Arial" w:hAnsi="Arial" w:cs="Arial"/>
+          <w:sz w:val="18"/>
+          <w:szCs w:val="18"/>
+        </w:rPr>
+        <w:t xml:space="preserve"> (Participated in the 2017 ACM Competition)</w:t>
+      </w:r>
     </w:p>
     <w:p>
       <w:pPr>
@@ -1957,7 +1841,7 @@
     <w:sectPr>
       <w:type w:val="continuous"/>
       <w:pgSz w:w="12240" w:h="15840"/>
-      <w:pgMar w:top="576" w:right="720" w:bottom="720" w:left="720" w:header="720" w:footer="720" w:gutter="0"/>
+      <w:pgMar w:top="432" w:right="720" w:bottom="432" w:left="720" w:header="720" w:footer="720" w:gutter="0"/>
       <w:cols w:space="720"/>
       <w:docGrid w:linePitch="360"/>
     </w:sectPr>
@@ -2018,6 +1902,119 @@
 <file path=word/numbering.xml><?xml version="1.0" encoding="utf-8"?>
 <w:numbering xmlns:wpc="http://schemas.microsoft.com/office/word/2010/wordprocessingCanvas" xmlns:cx="http://schemas.microsoft.com/office/drawing/2014/chartex" xmlns:cx1="http://schemas.microsoft.com/office/drawing/2015/9/8/chartex" xmlns:cx2="http://schemas.microsoft.com/office/drawing/2015/10/21/chartex" xmlns:cx3="http://schemas.microsoft.com/office/drawing/2016/5/9/chartex" xmlns:cx4="http://schemas.microsoft.com/office/drawing/2016/5/10/chartex" xmlns:cx5="http://schemas.microsoft.com/office/drawing/2016/5/11/chartex" xmlns:cx6="http://schemas.microsoft.com/office/drawing/2016/5/12/chartex" xmlns:cx7="http://schemas.microsoft.com/office/drawing/2016/5/13/chartex" xmlns:cx8="http://schemas.microsoft.com/office/drawing/2016/5/14/chartex" xmlns:mc="http://schemas.openxmlformats.org/markup-compatibility/2006" xmlns:aink="http://schemas.microsoft.com/office/drawing/2016/ink" xmlns:am3d="http://schemas.microsoft.com/office/drawing/2017/model3d" xmlns:o="urn:schemas-microsoft-com:office:office" xmlns:r="http://schemas.openxmlformats.org/officeDocument/2006/relationships" xmlns:m="http://schemas.openxmlformats.org/officeDocument/2006/math" xmlns:v="urn:schemas-microsoft-com:vml" xmlns:wp14="http://schemas.microsoft.com/office/word/2010/wordprocessingDrawing" xmlns:wp="http://schemas.openxmlformats.org/drawingml/2006/wordprocessingDrawing" xmlns:w10="urn:schemas-microsoft-com:office:word" xmlns:w="http://schemas.openxmlformats.org/wordprocessingml/2006/main" xmlns:w14="http://schemas.microsoft.com/office/word/2010/wordml" xmlns:w15="http://schemas.microsoft.com/office/word/2012/wordml" xmlns:w16cid="http://schemas.microsoft.com/office/word/2016/wordml/cid" xmlns:w16se="http://schemas.microsoft.com/office/word/2015/wordml/symex" xmlns:wpg="http://schemas.microsoft.com/office/word/2010/wordprocessingGroup" xmlns:wpi="http://schemas.microsoft.com/office/word/2010/wordprocessingInk" xmlns:wne="http://schemas.microsoft.com/office/word/2006/wordml" xmlns:wps="http://schemas.microsoft.com/office/word/2010/wordprocessingShape" mc:Ignorable="w14 w15 w16se w16cid wp14">
   <w:abstractNum w:abstractNumId="0" w15:restartNumberingAfterBreak="0">
+    <w:nsid w:val="027F7F22"/>
+    <w:multiLevelType w:val="hybridMultilevel"/>
+    <w:tmpl w:val="F9A263E4"/>
+    <w:lvl w:ilvl="0" w:tplc="04090001">
+      <w:start w:val="1"/>
+      <w:numFmt w:val="bullet"/>
+      <w:lvlText w:val=""/>
+      <w:lvlJc w:val="left"/>
+      <w:pPr>
+        <w:ind w:left="720" w:hanging="360"/>
+      </w:pPr>
+      <w:rPr>
+        <w:rFonts w:ascii="Symbol" w:hAnsi="Symbol" w:hint="default"/>
+      </w:rPr>
+    </w:lvl>
+    <w:lvl w:ilvl="1" w:tplc="04090003" w:tentative="1">
+      <w:start w:val="1"/>
+      <w:numFmt w:val="bullet"/>
+      <w:lvlText w:val="o"/>
+      <w:lvlJc w:val="left"/>
+      <w:pPr>
+        <w:ind w:left="1440" w:hanging="360"/>
+      </w:pPr>
+      <w:rPr>
+        <w:rFonts w:ascii="Courier New" w:hAnsi="Courier New" w:cs="Courier New" w:hint="default"/>
+      </w:rPr>
+    </w:lvl>
+    <w:lvl w:ilvl="2" w:tplc="04090005" w:tentative="1">
+      <w:start w:val="1"/>
+      <w:numFmt w:val="bullet"/>
+      <w:lvlText w:val=""/>
+      <w:lvlJc w:val="left"/>
+      <w:pPr>
+        <w:ind w:left="2160" w:hanging="360"/>
+      </w:pPr>
+      <w:rPr>
+        <w:rFonts w:ascii="Wingdings" w:hAnsi="Wingdings" w:hint="default"/>
+      </w:rPr>
+    </w:lvl>
+    <w:lvl w:ilvl="3" w:tplc="04090001" w:tentative="1">
+      <w:start w:val="1"/>
+      <w:numFmt w:val="bullet"/>
+      <w:lvlText w:val=""/>
+      <w:lvlJc w:val="left"/>
+      <w:pPr>
+        <w:ind w:left="2880" w:hanging="360"/>
+      </w:pPr>
+      <w:rPr>
+        <w:rFonts w:ascii="Symbol" w:hAnsi="Symbol" w:hint="default"/>
+      </w:rPr>
+    </w:lvl>
+    <w:lvl w:ilvl="4" w:tplc="04090003" w:tentative="1">
+      <w:start w:val="1"/>
+      <w:numFmt w:val="bullet"/>
+      <w:lvlText w:val="o"/>
+      <w:lvlJc w:val="left"/>
+      <w:pPr>
+        <w:ind w:left="3600" w:hanging="360"/>
+      </w:pPr>
+      <w:rPr>
+        <w:rFonts w:ascii="Courier New" w:hAnsi="Courier New" w:cs="Courier New" w:hint="default"/>
+      </w:rPr>
+    </w:lvl>
+    <w:lvl w:ilvl="5" w:tplc="04090005" w:tentative="1">
+      <w:start w:val="1"/>
+      <w:numFmt w:val="bullet"/>
+      <w:lvlText w:val=""/>
+      <w:lvlJc w:val="left"/>
+      <w:pPr>
+        <w:ind w:left="4320" w:hanging="360"/>
+      </w:pPr>
+      <w:rPr>
+        <w:rFonts w:ascii="Wingdings" w:hAnsi="Wingdings" w:hint="default"/>
+      </w:rPr>
+    </w:lvl>
+    <w:lvl w:ilvl="6" w:tplc="04090001" w:tentative="1">
+      <w:start w:val="1"/>
+      <w:numFmt w:val="bullet"/>
+      <w:lvlText w:val=""/>
+      <w:lvlJc w:val="left"/>
+      <w:pPr>
+        <w:ind w:left="5040" w:hanging="360"/>
+      </w:pPr>
+      <w:rPr>
+        <w:rFonts w:ascii="Symbol" w:hAnsi="Symbol" w:hint="default"/>
+      </w:rPr>
+    </w:lvl>
+    <w:lvl w:ilvl="7" w:tplc="04090003" w:tentative="1">
+      <w:start w:val="1"/>
+      <w:numFmt w:val="bullet"/>
+      <w:lvlText w:val="o"/>
+      <w:lvlJc w:val="left"/>
+      <w:pPr>
+        <w:ind w:left="5760" w:hanging="360"/>
+      </w:pPr>
+      <w:rPr>
+        <w:rFonts w:ascii="Courier New" w:hAnsi="Courier New" w:cs="Courier New" w:hint="default"/>
+      </w:rPr>
+    </w:lvl>
+    <w:lvl w:ilvl="8" w:tplc="04090005" w:tentative="1">
+      <w:start w:val="1"/>
+      <w:numFmt w:val="bullet"/>
+      <w:lvlText w:val=""/>
+      <w:lvlJc w:val="left"/>
+      <w:pPr>
+        <w:ind w:left="6480" w:hanging="360"/>
+      </w:pPr>
+      <w:rPr>
+        <w:rFonts w:ascii="Wingdings" w:hAnsi="Wingdings" w:hint="default"/>
+      </w:rPr>
+    </w:lvl>
+  </w:abstractNum>
+  <w:abstractNum w:abstractNumId="1" w15:restartNumberingAfterBreak="0">
     <w:nsid w:val="2DFC47E8"/>
     <w:multiLevelType w:val="hybridMultilevel"/>
     <w:tmpl w:val="AF8E6EE2"/>
@@ -2130,7 +2127,7 @@
       </w:rPr>
     </w:lvl>
   </w:abstractNum>
-  <w:abstractNum w:abstractNumId="1" w15:restartNumberingAfterBreak="0">
+  <w:abstractNum w:abstractNumId="2" w15:restartNumberingAfterBreak="0">
     <w:nsid w:val="53233903"/>
     <w:multiLevelType w:val="hybridMultilevel"/>
     <w:tmpl w:val="D046A0DE"/>
@@ -2243,7 +2240,7 @@
       </w:rPr>
     </w:lvl>
   </w:abstractNum>
-  <w:abstractNum w:abstractNumId="2" w15:restartNumberingAfterBreak="0">
+  <w:abstractNum w:abstractNumId="3" w15:restartNumberingAfterBreak="0">
     <w:nsid w:val="54C83F5A"/>
     <w:multiLevelType w:val="hybridMultilevel"/>
     <w:tmpl w:val="054815FA"/>
@@ -2356,7 +2353,7 @@
       </w:rPr>
     </w:lvl>
   </w:abstractNum>
-  <w:abstractNum w:abstractNumId="3" w15:restartNumberingAfterBreak="0">
+  <w:abstractNum w:abstractNumId="4" w15:restartNumberingAfterBreak="0">
     <w:nsid w:val="5C685A55"/>
     <w:multiLevelType w:val="hybridMultilevel"/>
     <w:tmpl w:val="847E4FAE"/>
@@ -2469,7 +2466,120 @@
       </w:rPr>
     </w:lvl>
   </w:abstractNum>
-  <w:abstractNum w:abstractNumId="4" w15:restartNumberingAfterBreak="0">
+  <w:abstractNum w:abstractNumId="5" w15:restartNumberingAfterBreak="0">
+    <w:nsid w:val="5F837772"/>
+    <w:multiLevelType w:val="hybridMultilevel"/>
+    <w:tmpl w:val="5128FB52"/>
+    <w:lvl w:ilvl="0" w:tplc="04090001">
+      <w:start w:val="1"/>
+      <w:numFmt w:val="bullet"/>
+      <w:lvlText w:val=""/>
+      <w:lvlJc w:val="left"/>
+      <w:pPr>
+        <w:ind w:left="720" w:hanging="360"/>
+      </w:pPr>
+      <w:rPr>
+        <w:rFonts w:ascii="Symbol" w:hAnsi="Symbol" w:hint="default"/>
+      </w:rPr>
+    </w:lvl>
+    <w:lvl w:ilvl="1" w:tplc="04090003" w:tentative="1">
+      <w:start w:val="1"/>
+      <w:numFmt w:val="bullet"/>
+      <w:lvlText w:val="o"/>
+      <w:lvlJc w:val="left"/>
+      <w:pPr>
+        <w:ind w:left="1440" w:hanging="360"/>
+      </w:pPr>
+      <w:rPr>
+        <w:rFonts w:ascii="Courier New" w:hAnsi="Courier New" w:cs="Courier New" w:hint="default"/>
+      </w:rPr>
+    </w:lvl>
+    <w:lvl w:ilvl="2" w:tplc="04090005" w:tentative="1">
+      <w:start w:val="1"/>
+      <w:numFmt w:val="bullet"/>
+      <w:lvlText w:val=""/>
+      <w:lvlJc w:val="left"/>
+      <w:pPr>
+        <w:ind w:left="2160" w:hanging="360"/>
+      </w:pPr>
+      <w:rPr>
+        <w:rFonts w:ascii="Wingdings" w:hAnsi="Wingdings" w:hint="default"/>
+      </w:rPr>
+    </w:lvl>
+    <w:lvl w:ilvl="3" w:tplc="04090001" w:tentative="1">
+      <w:start w:val="1"/>
+      <w:numFmt w:val="bullet"/>
+      <w:lvlText w:val=""/>
+      <w:lvlJc w:val="left"/>
+      <w:pPr>
+        <w:ind w:left="2880" w:hanging="360"/>
+      </w:pPr>
+      <w:rPr>
+        <w:rFonts w:ascii="Symbol" w:hAnsi="Symbol" w:hint="default"/>
+      </w:rPr>
+    </w:lvl>
+    <w:lvl w:ilvl="4" w:tplc="04090003" w:tentative="1">
+      <w:start w:val="1"/>
+      <w:numFmt w:val="bullet"/>
+      <w:lvlText w:val="o"/>
+      <w:lvlJc w:val="left"/>
+      <w:pPr>
+        <w:ind w:left="3600" w:hanging="360"/>
+      </w:pPr>
+      <w:rPr>
+        <w:rFonts w:ascii="Courier New" w:hAnsi="Courier New" w:cs="Courier New" w:hint="default"/>
+      </w:rPr>
+    </w:lvl>
+    <w:lvl w:ilvl="5" w:tplc="04090005" w:tentative="1">
+      <w:start w:val="1"/>
+      <w:numFmt w:val="bullet"/>
+      <w:lvlText w:val=""/>
+      <w:lvlJc w:val="left"/>
+      <w:pPr>
+        <w:ind w:left="4320" w:hanging="360"/>
+      </w:pPr>
+      <w:rPr>
+        <w:rFonts w:ascii="Wingdings" w:hAnsi="Wingdings" w:hint="default"/>
+      </w:rPr>
+    </w:lvl>
+    <w:lvl w:ilvl="6" w:tplc="04090001" w:tentative="1">
+      <w:start w:val="1"/>
+      <w:numFmt w:val="bullet"/>
+      <w:lvlText w:val=""/>
+      <w:lvlJc w:val="left"/>
+      <w:pPr>
+        <w:ind w:left="5040" w:hanging="360"/>
+      </w:pPr>
+      <w:rPr>
+        <w:rFonts w:ascii="Symbol" w:hAnsi="Symbol" w:hint="default"/>
+      </w:rPr>
+    </w:lvl>
+    <w:lvl w:ilvl="7" w:tplc="04090003" w:tentative="1">
+      <w:start w:val="1"/>
+      <w:numFmt w:val="bullet"/>
+      <w:lvlText w:val="o"/>
+      <w:lvlJc w:val="left"/>
+      <w:pPr>
+        <w:ind w:left="5760" w:hanging="360"/>
+      </w:pPr>
+      <w:rPr>
+        <w:rFonts w:ascii="Courier New" w:hAnsi="Courier New" w:cs="Courier New" w:hint="default"/>
+      </w:rPr>
+    </w:lvl>
+    <w:lvl w:ilvl="8" w:tplc="04090005" w:tentative="1">
+      <w:start w:val="1"/>
+      <w:numFmt w:val="bullet"/>
+      <w:lvlText w:val=""/>
+      <w:lvlJc w:val="left"/>
+      <w:pPr>
+        <w:ind w:left="6480" w:hanging="360"/>
+      </w:pPr>
+      <w:rPr>
+        <w:rFonts w:ascii="Wingdings" w:hAnsi="Wingdings" w:hint="default"/>
+      </w:rPr>
+    </w:lvl>
+  </w:abstractNum>
+  <w:abstractNum w:abstractNumId="6" w15:restartNumberingAfterBreak="0">
     <w:nsid w:val="64084E2C"/>
     <w:multiLevelType w:val="hybridMultilevel"/>
     <w:tmpl w:val="F2B0D8AE"/>
@@ -2582,7 +2692,7 @@
       </w:rPr>
     </w:lvl>
   </w:abstractNum>
-  <w:abstractNum w:abstractNumId="5" w15:restartNumberingAfterBreak="0">
+  <w:abstractNum w:abstractNumId="7" w15:restartNumberingAfterBreak="0">
     <w:nsid w:val="6D0F19C3"/>
     <w:multiLevelType w:val="hybridMultilevel"/>
     <w:tmpl w:val="EE861496"/>
@@ -2695,7 +2805,7 @@
       </w:rPr>
     </w:lvl>
   </w:abstractNum>
-  <w:abstractNum w:abstractNumId="6" w15:restartNumberingAfterBreak="0">
+  <w:abstractNum w:abstractNumId="8" w15:restartNumberingAfterBreak="0">
     <w:nsid w:val="715F0A24"/>
     <w:multiLevelType w:val="hybridMultilevel"/>
     <w:tmpl w:val="6BB6C6AA"/>
@@ -2808,7 +2918,7 @@
       </w:rPr>
     </w:lvl>
   </w:abstractNum>
-  <w:abstractNum w:abstractNumId="7" w15:restartNumberingAfterBreak="0">
+  <w:abstractNum w:abstractNumId="9" w15:restartNumberingAfterBreak="0">
     <w:nsid w:val="783B4A45"/>
     <w:multiLevelType w:val="hybridMultilevel"/>
     <w:tmpl w:val="DFFA0C84"/>
@@ -2922,28 +3032,34 @@
     </w:lvl>
   </w:abstractNum>
   <w:num w:numId="1">
+    <w:abstractNumId w:val="8"/>
+  </w:num>
+  <w:num w:numId="2">
     <w:abstractNumId w:val="6"/>
   </w:num>
-  <w:num w:numId="2">
+  <w:num w:numId="3">
+    <w:abstractNumId w:val="1"/>
+  </w:num>
+  <w:num w:numId="4">
+    <w:abstractNumId w:val="7"/>
+  </w:num>
+  <w:num w:numId="5">
     <w:abstractNumId w:val="4"/>
   </w:num>
-  <w:num w:numId="3">
+  <w:num w:numId="6">
+    <w:abstractNumId w:val="3"/>
+  </w:num>
+  <w:num w:numId="7">
+    <w:abstractNumId w:val="2"/>
+  </w:num>
+  <w:num w:numId="8">
+    <w:abstractNumId w:val="9"/>
+  </w:num>
+  <w:num w:numId="9">
     <w:abstractNumId w:val="0"/>
   </w:num>
-  <w:num w:numId="4">
+  <w:num w:numId="10">
     <w:abstractNumId w:val="5"/>
-  </w:num>
-  <w:num w:numId="5">
-    <w:abstractNumId w:val="3"/>
-  </w:num>
-  <w:num w:numId="6">
-    <w:abstractNumId w:val="2"/>
-  </w:num>
-  <w:num w:numId="7">
-    <w:abstractNumId w:val="1"/>
-  </w:num>
-  <w:num w:numId="8">
-    <w:abstractNumId w:val="7"/>
   </w:num>
 </w:numbering>
 </file>
@@ -3555,6 +3671,16 @@
     <w:uiPriority w:val="99"/>
     <w:rsid w:val="00A323B2"/>
   </w:style>
+  <w:style w:type="character" w:customStyle="1" w:styleId="domain">
+    <w:name w:val="domain"/>
+    <w:basedOn w:val="DefaultParagraphFont"/>
+    <w:rsid w:val="008371D1"/>
+  </w:style>
+  <w:style w:type="character" w:customStyle="1" w:styleId="vanity-name">
+    <w:name w:val="vanity-name"/>
+    <w:basedOn w:val="DefaultParagraphFont"/>
+    <w:rsid w:val="008371D1"/>
+  </w:style>
 </w:styles>
 </file>
 
@@ -3858,7 +3984,7 @@
 </file>
 
 <file path=customXml/itemProps1.xml><?xml version="1.0" encoding="utf-8"?>
-<ds:datastoreItem xmlns:ds="http://schemas.openxmlformats.org/officeDocument/2006/customXml" ds:itemID="{D9F0DCE9-5096-4D3A-95A7-6F9AFE1992F0}">
+<ds:datastoreItem xmlns:ds="http://schemas.openxmlformats.org/officeDocument/2006/customXml" ds:itemID="{5585E26E-CA04-4024-81B6-7DAFB632B4DD}">
   <ds:schemaRefs>
     <ds:schemaRef ds:uri="http://schemas.openxmlformats.org/officeDocument/2006/bibliography"/>
   </ds:schemaRefs>

</xml_diff>

<commit_message>
changes to work responsibilities
</commit_message>
<xml_diff>
--- a/Resume.docx
+++ b/Resume.docx
@@ -277,6 +277,21 @@
           <w:u w:val="single"/>
         </w:rPr>
       </w:pPr>
+    </w:p>
+    <w:p>
+      <w:pPr>
+        <w:spacing w:after="40"/>
+        <w:ind w:left="-360" w:right="-360"/>
+        <w:rPr>
+          <w:rFonts w:ascii="Arial" w:hAnsi="Arial" w:cs="Arial"/>
+          <w:b/>
+          <w:sz w:val="20"/>
+          <w:szCs w:val="20"/>
+          <w:u w:val="single"/>
+        </w:rPr>
+      </w:pPr>
+      <w:bookmarkStart w:id="0" w:name="_GoBack"/>
+      <w:bookmarkEnd w:id="0"/>
       <w:r>
         <w:rPr>
           <w:rFonts w:ascii="Arial" w:hAnsi="Arial" w:cs="Arial"/>
@@ -464,8 +479,6 @@
           <w:szCs w:val="20"/>
         </w:rPr>
       </w:pPr>
-      <w:bookmarkStart w:id="0" w:name="_GoBack"/>
-      <w:bookmarkEnd w:id="0"/>
     </w:p>
     <w:p>
       <w:pPr>
@@ -936,8 +949,164 @@
           <w:sz w:val="18"/>
           <w:szCs w:val="18"/>
         </w:rPr>
-        <w:t>Provide accurate and reliable information.</w:t>
-      </w:r>
+        <w:t xml:space="preserve">Work closely with professors </w:t>
+      </w:r>
+      <w:r>
+        <w:rPr>
+          <w:rFonts w:ascii="Arial" w:hAnsi="Arial" w:cs="Arial"/>
+          <w:sz w:val="18"/>
+          <w:szCs w:val="18"/>
+        </w:rPr>
+        <w:t>to ensure students understand material and seek appropriate assistance</w:t>
+      </w:r>
+      <w:r>
+        <w:rPr>
+          <w:rFonts w:ascii="Arial" w:hAnsi="Arial" w:cs="Arial"/>
+          <w:sz w:val="18"/>
+          <w:szCs w:val="18"/>
+        </w:rPr>
+        <w:t>.</w:t>
+      </w:r>
+    </w:p>
+    <w:p>
+      <w:pPr>
+        <w:pStyle w:val="ListParagraph"/>
+        <w:spacing w:after="40"/>
+        <w:ind w:left="360" w:right="-360"/>
+        <w:jc w:val="both"/>
+        <w:rPr>
+          <w:rFonts w:ascii="Arial" w:hAnsi="Arial" w:cs="Arial"/>
+          <w:sz w:val="18"/>
+          <w:szCs w:val="18"/>
+        </w:rPr>
+      </w:pPr>
+    </w:p>
+    <w:p>
+      <w:pPr>
+        <w:spacing w:after="40"/>
+        <w:ind w:left="-360" w:right="-360"/>
+        <w:rPr>
+          <w:rFonts w:ascii="Arial" w:hAnsi="Arial" w:cs="Arial"/>
+          <w:b/>
+          <w:sz w:val="20"/>
+          <w:szCs w:val="20"/>
+          <w:u w:val="single"/>
+        </w:rPr>
+      </w:pPr>
+      <w:r>
+        <w:rPr>
+          <w:rFonts w:ascii="Arial" w:hAnsi="Arial" w:cs="Arial"/>
+          <w:b/>
+          <w:sz w:val="20"/>
+          <w:szCs w:val="20"/>
+        </w:rPr>
+        <w:t>Produce Clerk</w:t>
+      </w:r>
+      <w:r>
+        <w:rPr>
+          <w:rFonts w:ascii="Arial" w:hAnsi="Arial" w:cs="Arial"/>
+          <w:b/>
+          <w:sz w:val="20"/>
+          <w:szCs w:val="20"/>
+        </w:rPr>
+        <w:tab/>
+      </w:r>
+      <w:r>
+        <w:rPr>
+          <w:rFonts w:ascii="Arial" w:hAnsi="Arial" w:cs="Arial"/>
+          <w:b/>
+          <w:sz w:val="20"/>
+          <w:szCs w:val="20"/>
+        </w:rPr>
+        <w:tab/>
+      </w:r>
+      <w:r>
+        <w:rPr>
+          <w:rFonts w:ascii="Arial" w:hAnsi="Arial" w:cs="Arial"/>
+          <w:b/>
+          <w:sz w:val="20"/>
+          <w:szCs w:val="20"/>
+        </w:rPr>
+        <w:tab/>
+        <w:t xml:space="preserve">     </w:t>
+      </w:r>
+      <w:r>
+        <w:rPr>
+          <w:rFonts w:ascii="Arial" w:hAnsi="Arial" w:cs="Arial"/>
+          <w:b/>
+          <w:sz w:val="20"/>
+          <w:szCs w:val="20"/>
+        </w:rPr>
+        <w:tab/>
+      </w:r>
+      <w:r>
+        <w:rPr>
+          <w:rFonts w:ascii="Arial" w:hAnsi="Arial" w:cs="Arial"/>
+          <w:b/>
+          <w:sz w:val="20"/>
+          <w:szCs w:val="20"/>
+        </w:rPr>
+        <w:tab/>
+        <w:t xml:space="preserve">           Kroger</w:t>
+      </w:r>
+      <w:r>
+        <w:rPr>
+          <w:rFonts w:ascii="Arial" w:hAnsi="Arial" w:cs="Arial"/>
+          <w:b/>
+          <w:sz w:val="20"/>
+          <w:szCs w:val="20"/>
+        </w:rPr>
+        <w:tab/>
+      </w:r>
+      <w:r>
+        <w:rPr>
+          <w:rFonts w:ascii="Arial" w:hAnsi="Arial" w:cs="Arial"/>
+          <w:b/>
+          <w:sz w:val="20"/>
+          <w:szCs w:val="20"/>
+        </w:rPr>
+        <w:tab/>
+      </w:r>
+      <w:r>
+        <w:rPr>
+          <w:rFonts w:ascii="Arial" w:hAnsi="Arial" w:cs="Arial"/>
+          <w:b/>
+          <w:sz w:val="20"/>
+          <w:szCs w:val="20"/>
+        </w:rPr>
+        <w:tab/>
+      </w:r>
+      <w:r>
+        <w:rPr>
+          <w:rFonts w:ascii="Arial" w:hAnsi="Arial" w:cs="Arial"/>
+          <w:b/>
+          <w:sz w:val="20"/>
+          <w:szCs w:val="20"/>
+        </w:rPr>
+        <w:tab/>
+        <w:t xml:space="preserve">  </w:t>
+      </w:r>
+      <w:r>
+        <w:rPr>
+          <w:rFonts w:ascii="Arial" w:hAnsi="Arial" w:cs="Arial"/>
+          <w:b/>
+          <w:sz w:val="20"/>
+          <w:szCs w:val="20"/>
+        </w:rPr>
+        <w:tab/>
+        <w:t xml:space="preserve">           March 2015-Present</w:t>
+      </w:r>
+    </w:p>
+    <w:p>
+      <w:pPr>
+        <w:spacing w:after="40"/>
+        <w:ind w:left="-360" w:right="-360"/>
+        <w:rPr>
+          <w:rFonts w:ascii="Arial" w:hAnsi="Arial" w:cs="Arial"/>
+          <w:sz w:val="18"/>
+          <w:szCs w:val="18"/>
+        </w:rPr>
+      </w:pPr>
     </w:p>
     <w:p>
       <w:pPr>
@@ -961,148 +1130,8 @@
           <w:sz w:val="18"/>
           <w:szCs w:val="18"/>
         </w:rPr>
-        <w:t>Stay up to date on the assignments and projects that a student may need help with.</w:t>
-      </w:r>
-    </w:p>
-    <w:p>
-      <w:pPr>
-        <w:pStyle w:val="ListParagraph"/>
-        <w:spacing w:after="40"/>
-        <w:ind w:left="360" w:right="-360"/>
-        <w:jc w:val="both"/>
-        <w:rPr>
-          <w:rFonts w:ascii="Arial" w:hAnsi="Arial" w:cs="Arial"/>
-          <w:sz w:val="18"/>
-          <w:szCs w:val="18"/>
-        </w:rPr>
-      </w:pPr>
-    </w:p>
-    <w:p>
-      <w:pPr>
-        <w:spacing w:after="40"/>
-        <w:ind w:left="-360" w:right="-360"/>
-        <w:rPr>
-          <w:rFonts w:ascii="Arial" w:hAnsi="Arial" w:cs="Arial"/>
-          <w:b/>
-          <w:sz w:val="20"/>
-          <w:szCs w:val="20"/>
-          <w:u w:val="single"/>
-        </w:rPr>
-      </w:pPr>
-      <w:r>
-        <w:rPr>
-          <w:rFonts w:ascii="Arial" w:hAnsi="Arial" w:cs="Arial"/>
-          <w:b/>
-          <w:sz w:val="20"/>
-          <w:szCs w:val="20"/>
-        </w:rPr>
-        <w:t>Produce Clerk</w:t>
-      </w:r>
-      <w:r>
-        <w:rPr>
-          <w:rFonts w:ascii="Arial" w:hAnsi="Arial" w:cs="Arial"/>
-          <w:b/>
-          <w:sz w:val="20"/>
-          <w:szCs w:val="20"/>
-        </w:rPr>
-        <w:tab/>
-      </w:r>
-      <w:r>
-        <w:rPr>
-          <w:rFonts w:ascii="Arial" w:hAnsi="Arial" w:cs="Arial"/>
-          <w:b/>
-          <w:sz w:val="20"/>
-          <w:szCs w:val="20"/>
-        </w:rPr>
-        <w:tab/>
-      </w:r>
-      <w:r>
-        <w:rPr>
-          <w:rFonts w:ascii="Arial" w:hAnsi="Arial" w:cs="Arial"/>
-          <w:b/>
-          <w:sz w:val="20"/>
-          <w:szCs w:val="20"/>
-        </w:rPr>
-        <w:tab/>
-        <w:t xml:space="preserve">     </w:t>
-      </w:r>
-      <w:r>
-        <w:rPr>
-          <w:rFonts w:ascii="Arial" w:hAnsi="Arial" w:cs="Arial"/>
-          <w:b/>
-          <w:sz w:val="20"/>
-          <w:szCs w:val="20"/>
-        </w:rPr>
-        <w:tab/>
-      </w:r>
-      <w:r>
-        <w:rPr>
-          <w:rFonts w:ascii="Arial" w:hAnsi="Arial" w:cs="Arial"/>
-          <w:b/>
-          <w:sz w:val="20"/>
-          <w:szCs w:val="20"/>
-        </w:rPr>
-        <w:tab/>
-        <w:t xml:space="preserve">           Kroger</w:t>
-      </w:r>
-      <w:r>
-        <w:rPr>
-          <w:rFonts w:ascii="Arial" w:hAnsi="Arial" w:cs="Arial"/>
-          <w:b/>
-          <w:sz w:val="20"/>
-          <w:szCs w:val="20"/>
-        </w:rPr>
-        <w:tab/>
-      </w:r>
-      <w:r>
-        <w:rPr>
-          <w:rFonts w:ascii="Arial" w:hAnsi="Arial" w:cs="Arial"/>
-          <w:b/>
-          <w:sz w:val="20"/>
-          <w:szCs w:val="20"/>
-        </w:rPr>
-        <w:tab/>
-      </w:r>
-      <w:r>
-        <w:rPr>
-          <w:rFonts w:ascii="Arial" w:hAnsi="Arial" w:cs="Arial"/>
-          <w:b/>
-          <w:sz w:val="20"/>
-          <w:szCs w:val="20"/>
-        </w:rPr>
-        <w:tab/>
-      </w:r>
-      <w:r>
-        <w:rPr>
-          <w:rFonts w:ascii="Arial" w:hAnsi="Arial" w:cs="Arial"/>
-          <w:b/>
-          <w:sz w:val="20"/>
-          <w:szCs w:val="20"/>
-        </w:rPr>
-        <w:tab/>
-        <w:t xml:space="preserve">  </w:t>
-      </w:r>
-      <w:r>
-        <w:rPr>
-          <w:rFonts w:ascii="Arial" w:hAnsi="Arial" w:cs="Arial"/>
-          <w:b/>
-          <w:sz w:val="20"/>
-          <w:szCs w:val="20"/>
-        </w:rPr>
-        <w:tab/>
-        <w:t xml:space="preserve">           March 2015-Present</w:t>
-      </w:r>
-    </w:p>
-    <w:p>
-      <w:pPr>
-        <w:spacing w:after="40"/>
-        <w:ind w:left="-360" w:right="-360"/>
-        <w:rPr>
-          <w:rFonts w:ascii="Arial" w:hAnsi="Arial" w:cs="Arial"/>
-          <w:sz w:val="18"/>
-          <w:szCs w:val="18"/>
-        </w:rPr>
-      </w:pPr>
+        <w:t>Keep produce floor full, fresh, and clean.</w:t>
+      </w:r>
     </w:p>
     <w:p>
       <w:pPr>
@@ -1126,7 +1155,7 @@
           <w:sz w:val="18"/>
           <w:szCs w:val="18"/>
         </w:rPr>
-        <w:t>Keep produce floor full, fresh, and clean.</w:t>
+        <w:t>Apply the 3A’s (Acknowledge, Assist, and Appreciate) to all customers.</w:t>
       </w:r>
     </w:p>
     <w:p>
@@ -1151,31 +1180,6 @@
           <w:sz w:val="18"/>
           <w:szCs w:val="18"/>
         </w:rPr>
-        <w:t>Apply the 3A’s (Acknowledge, Assist, and Appreciate) to all customers.</w:t>
-      </w:r>
-    </w:p>
-    <w:p>
-      <w:pPr>
-        <w:pStyle w:val="ListParagraph"/>
-        <w:numPr>
-          <w:ilvl w:val="0"/>
-          <w:numId w:val="1"/>
-        </w:numPr>
-        <w:spacing w:after="40"/>
-        <w:ind w:right="-360"/>
-        <w:jc w:val="both"/>
-        <w:rPr>
-          <w:rFonts w:ascii="Arial" w:hAnsi="Arial" w:cs="Arial"/>
-          <w:sz w:val="18"/>
-          <w:szCs w:val="18"/>
-        </w:rPr>
-      </w:pPr>
-      <w:r>
-        <w:rPr>
-          <w:rFonts w:ascii="Arial" w:hAnsi="Arial" w:cs="Arial"/>
-          <w:sz w:val="18"/>
-          <w:szCs w:val="18"/>
-        </w:rPr>
         <w:t>Work well with team to effectively and efficiently accomplish tasks.</w:t>
       </w:r>
     </w:p>
@@ -1471,7 +1475,23 @@
           <w:sz w:val="18"/>
           <w:szCs w:val="18"/>
         </w:rPr>
-        <w:t>(2017). Top down shooter style game made in Unity3D that is available on Google play store. C#.NET (Unity API)</w:t>
+        <w:t>(2017). Top down shooter style game made in Unity3D</w:t>
+      </w:r>
+      <w:r>
+        <w:rPr>
+          <w:rFonts w:ascii="Arial" w:hAnsi="Arial" w:cs="Arial"/>
+          <w:sz w:val="18"/>
+          <w:szCs w:val="18"/>
+        </w:rPr>
+        <w:t xml:space="preserve">. </w:t>
+      </w:r>
+      <w:r>
+        <w:rPr>
+          <w:rFonts w:ascii="Arial" w:hAnsi="Arial" w:cs="Arial"/>
+          <w:sz w:val="18"/>
+          <w:szCs w:val="18"/>
+        </w:rPr>
+        <w:t>C#.NET (Unity API)</w:t>
       </w:r>
     </w:p>
     <w:p>
@@ -3984,7 +4004,7 @@
 </file>
 
 <file path=customXml/itemProps1.xml><?xml version="1.0" encoding="utf-8"?>
-<ds:datastoreItem xmlns:ds="http://schemas.openxmlformats.org/officeDocument/2006/customXml" ds:itemID="{5585E26E-CA04-4024-81B6-7DAFB632B4DD}">
+<ds:datastoreItem xmlns:ds="http://schemas.openxmlformats.org/officeDocument/2006/customXml" ds:itemID="{CAEA3529-7CEB-403A-8223-61490284E721}">
   <ds:schemaRefs>
     <ds:schemaRef ds:uri="http://schemas.openxmlformats.org/officeDocument/2006/bibliography"/>
   </ds:schemaRefs>

</xml_diff>

<commit_message>
Add cobol lab files and final exam
</commit_message>
<xml_diff>
--- a/Resume.docx
+++ b/Resume.docx
@@ -762,30 +762,6 @@
         </w:rPr>
         <w:t>Java; Python</w:t>
       </w:r>
-      <w:r>
-        <w:rPr>
-          <w:rFonts w:ascii="Arial" w:hAnsi="Arial" w:cs="Arial"/>
-          <w:sz w:val="18"/>
-          <w:szCs w:val="18"/>
-        </w:rPr>
-        <w:t>; Ruby</w:t>
-      </w:r>
-      <w:r>
-        <w:rPr>
-          <w:rFonts w:ascii="Arial" w:hAnsi="Arial" w:cs="Arial"/>
-          <w:sz w:val="18"/>
-          <w:szCs w:val="18"/>
-        </w:rPr>
-        <w:t>; Kotlin</w:t>
-      </w:r>
-      <w:r>
-        <w:rPr>
-          <w:rFonts w:ascii="Arial" w:hAnsi="Arial" w:cs="Arial"/>
-          <w:sz w:val="18"/>
-          <w:szCs w:val="18"/>
-        </w:rPr>
-        <w:t>; Lua</w:t>
-      </w:r>
     </w:p>
     <w:p>
       <w:pPr>
@@ -832,47 +808,15 @@
           <w:sz w:val="18"/>
           <w:szCs w:val="18"/>
         </w:rPr>
-        <w:t xml:space="preserve"> </w:t>
-      </w:r>
-      <w:r>
-        <w:rPr>
-          <w:rFonts w:ascii="Arial" w:hAnsi="Arial" w:cs="Arial"/>
-          <w:sz w:val="18"/>
-          <w:szCs w:val="18"/>
-        </w:rPr>
-        <w:t>Entity Framework</w:t>
-      </w:r>
-      <w:r>
-        <w:rPr>
-          <w:rFonts w:ascii="Arial" w:hAnsi="Arial" w:cs="Arial"/>
-          <w:sz w:val="18"/>
-          <w:szCs w:val="18"/>
-        </w:rPr>
-        <w:t>;</w:t>
-      </w:r>
-      <w:r>
-        <w:rPr>
-          <w:rFonts w:ascii="Arial" w:hAnsi="Arial" w:cs="Arial"/>
-          <w:sz w:val="18"/>
-          <w:szCs w:val="18"/>
-        </w:rPr>
-        <w:t xml:space="preserve"> React; </w:t>
-      </w:r>
-      <w:r>
-        <w:rPr>
-          <w:rFonts w:ascii="Arial" w:hAnsi="Arial" w:cs="Arial"/>
-          <w:sz w:val="18"/>
-          <w:szCs w:val="18"/>
-        </w:rPr>
-        <w:t>Redux</w:t>
-      </w:r>
-      <w:r>
-        <w:rPr>
-          <w:rFonts w:ascii="Arial" w:hAnsi="Arial" w:cs="Arial"/>
-          <w:sz w:val="18"/>
-          <w:szCs w:val="18"/>
-        </w:rPr>
-        <w:t xml:space="preserve">; Git; </w:t>
+        <w:t xml:space="preserve"> Entity Framework;</w:t>
+      </w:r>
+      <w:r>
+        <w:rPr>
+          <w:rFonts w:ascii="Arial" w:hAnsi="Arial" w:cs="Arial"/>
+          <w:sz w:val="18"/>
+          <w:szCs w:val="18"/>
+        </w:rPr>
+        <w:t xml:space="preserve"> React; Redux; Git; </w:t>
       </w:r>
       <w:r>
         <w:rPr>
@@ -928,7 +872,39 @@
           <w:sz w:val="18"/>
           <w:szCs w:val="18"/>
         </w:rPr>
-        <w:t>; Nginx; Apache; IIS; cPanel WHM; Azure; vSphere</w:t>
+        <w:t>;</w:t>
+      </w:r>
+      <w:r>
+        <w:rPr>
+          <w:rFonts w:ascii="Arial" w:hAnsi="Arial" w:cs="Arial"/>
+          <w:sz w:val="18"/>
+          <w:szCs w:val="18"/>
+        </w:rPr>
+        <w:t xml:space="preserve"> </w:t>
+      </w:r>
+      <w:r>
+        <w:rPr>
+          <w:rFonts w:ascii="Arial" w:hAnsi="Arial" w:cs="Arial"/>
+          <w:sz w:val="18"/>
+          <w:szCs w:val="18"/>
+        </w:rPr>
+        <w:t>Nginx; Apache; IIS; cPanel WHM; Azure; vSphere</w:t>
+      </w:r>
+      <w:r>
+        <w:rPr>
+          <w:rFonts w:ascii="Arial" w:hAnsi="Arial" w:cs="Arial"/>
+          <w:sz w:val="18"/>
+          <w:szCs w:val="18"/>
+        </w:rPr>
+        <w:t xml:space="preserve">; </w:t>
+      </w:r>
+      <w:r>
+        <w:rPr>
+          <w:rFonts w:ascii="Arial" w:hAnsi="Arial" w:cs="Arial"/>
+          <w:sz w:val="18"/>
+          <w:szCs w:val="18"/>
+        </w:rPr>
+        <w:t>Raspberry Pi; Arduino</w:t>
       </w:r>
     </w:p>
     <w:p>
@@ -1986,23 +1962,23 @@
           <w:sz w:val="18"/>
           <w:szCs w:val="18"/>
         </w:rPr>
-        <w:t xml:space="preserve"> The protocol spec allows the system to monitor all information from any machine through a robust configuration</w:t>
-      </w:r>
-      <w:r>
-        <w:rPr>
-          <w:rFonts w:ascii="Arial" w:hAnsi="Arial" w:cs="Arial"/>
-          <w:sz w:val="18"/>
-          <w:szCs w:val="18"/>
-        </w:rPr>
-        <w:t xml:space="preserve"> React</w:t>
-      </w:r>
-      <w:r>
-        <w:rPr>
-          <w:rFonts w:ascii="Arial" w:hAnsi="Arial" w:cs="Arial"/>
-          <w:sz w:val="18"/>
-          <w:szCs w:val="18"/>
-        </w:rPr>
-        <w:t>.</w:t>
+        <w:t xml:space="preserve"> </w:t>
+      </w:r>
+      <w:r>
+        <w:rPr>
+          <w:rFonts w:ascii="Arial" w:hAnsi="Arial" w:cs="Arial"/>
+          <w:sz w:val="18"/>
+          <w:szCs w:val="18"/>
+        </w:rPr>
+        <w:t>The protocol spec allows the system to monitor all information from any machine through a robust configuration</w:t>
+      </w:r>
+      <w:r>
+        <w:rPr>
+          <w:rFonts w:ascii="Arial" w:hAnsi="Arial" w:cs="Arial"/>
+          <w:sz w:val="18"/>
+          <w:szCs w:val="18"/>
+        </w:rPr>
+        <w:t>;</w:t>
       </w:r>
       <w:r>
         <w:rPr>

</xml_diff>

<commit_message>
Add anonymous version for review
</commit_message>
<xml_diff>
--- a/Resume.docx
+++ b/Resume.docx
@@ -940,8 +940,8 @@
       <w:r>
         <w:rPr>
           <w:rFonts w:cstheme="minorHAnsi"/>
-          <w:sz w:val="28"/>
-          <w:szCs w:val="28"/>
+          <w:sz w:val="24"/>
+          <w:szCs w:val="24"/>
         </w:rPr>
         <w:t>(2021)</w:t>
       </w:r>
@@ -1602,10 +1602,19 @@
         <w:rPr>
           <w:rFonts w:cstheme="minorHAnsi"/>
           <w:b/>
+          <w:sz w:val="28"/>
+          <w:szCs w:val="28"/>
+        </w:rPr>
+        <w:t>Languages</w:t>
+      </w:r>
+      <w:r>
+        <w:rPr>
+          <w:rFonts w:cstheme="minorHAnsi"/>
+          <w:bCs/>
           <w:sz w:val="24"/>
           <w:szCs w:val="24"/>
         </w:rPr>
-        <w:t>Languages</w:t>
+        <w:t>:</w:t>
       </w:r>
       <w:r>
         <w:rPr>
@@ -1614,7 +1623,7 @@
           <w:sz w:val="24"/>
           <w:szCs w:val="24"/>
         </w:rPr>
-        <w:t>:</w:t>
+        <w:t xml:space="preserve"> </w:t>
       </w:r>
       <w:r>
         <w:rPr>
@@ -1623,7 +1632,7 @@
           <w:sz w:val="24"/>
           <w:szCs w:val="24"/>
         </w:rPr>
-        <w:t xml:space="preserve"> </w:t>
+        <w:t>C#</w:t>
       </w:r>
       <w:r>
         <w:rPr>
@@ -1632,7 +1641,7 @@
           <w:sz w:val="24"/>
           <w:szCs w:val="24"/>
         </w:rPr>
-        <w:t>C#</w:t>
+        <w:t xml:space="preserve">, </w:t>
       </w:r>
       <w:r>
         <w:rPr>
@@ -1641,7 +1650,7 @@
           <w:sz w:val="24"/>
           <w:szCs w:val="24"/>
         </w:rPr>
-        <w:t xml:space="preserve">, </w:t>
+        <w:t xml:space="preserve">JavaScript, </w:t>
       </w:r>
       <w:r>
         <w:rPr>
@@ -1650,7 +1659,7 @@
           <w:sz w:val="24"/>
           <w:szCs w:val="24"/>
         </w:rPr>
-        <w:t xml:space="preserve">JavaScript, </w:t>
+        <w:t>Python</w:t>
       </w:r>
       <w:r>
         <w:rPr>
@@ -1659,7 +1668,7 @@
           <w:sz w:val="24"/>
           <w:szCs w:val="24"/>
         </w:rPr>
-        <w:t>Python</w:t>
+        <w:t xml:space="preserve">, </w:t>
       </w:r>
       <w:r>
         <w:rPr>
@@ -1668,7 +1677,7 @@
           <w:sz w:val="24"/>
           <w:szCs w:val="24"/>
         </w:rPr>
-        <w:t xml:space="preserve">, </w:t>
+        <w:t xml:space="preserve">PHP, </w:t>
       </w:r>
       <w:r>
         <w:rPr>
@@ -1677,23 +1686,423 @@
           <w:sz w:val="24"/>
           <w:szCs w:val="24"/>
         </w:rPr>
-        <w:t xml:space="preserve">PHP, </w:t>
-      </w:r>
-      <w:r>
+        <w:t>C</w:t>
+      </w:r>
+    </w:p>
+    <w:p>
+      <w:pPr>
+        <w:suppressAutoHyphens/>
+        <w:spacing w:after="40" w:line="240" w:lineRule="auto"/>
+        <w:ind w:right="-300"/>
         <w:rPr>
           <w:rFonts w:cstheme="minorHAnsi"/>
           <w:bCs/>
           <w:sz w:val="24"/>
           <w:szCs w:val="24"/>
         </w:rPr>
-        <w:t>C</w:t>
+      </w:pPr>
+      <w:r>
+        <w:rPr>
+          <w:rFonts w:cstheme="minorHAnsi"/>
+          <w:b/>
+          <w:sz w:val="28"/>
+          <w:szCs w:val="28"/>
+        </w:rPr>
+        <w:t>Frameworks</w:t>
+      </w:r>
+      <w:r>
+        <w:rPr>
+          <w:rFonts w:cstheme="minorHAnsi"/>
+          <w:bCs/>
+          <w:sz w:val="24"/>
+          <w:szCs w:val="24"/>
+        </w:rPr>
+        <w:t>: .Net</w:t>
+      </w:r>
+      <w:r>
+        <w:rPr>
+          <w:rFonts w:cstheme="minorHAnsi"/>
+          <w:bCs/>
+          <w:sz w:val="24"/>
+          <w:szCs w:val="24"/>
+        </w:rPr>
+        <w:t xml:space="preserve"> </w:t>
+      </w:r>
+      <w:r>
+        <w:rPr>
+          <w:rFonts w:cstheme="minorHAnsi"/>
+          <w:bCs/>
+          <w:sz w:val="24"/>
+          <w:szCs w:val="24"/>
+        </w:rPr>
+        <w:t>Core,</w:t>
+      </w:r>
+      <w:r>
+        <w:rPr>
+          <w:rFonts w:cstheme="minorHAnsi"/>
+          <w:bCs/>
+          <w:sz w:val="24"/>
+          <w:szCs w:val="24"/>
+        </w:rPr>
+        <w:t xml:space="preserve"> </w:t>
+      </w:r>
+      <w:r>
+        <w:rPr>
+          <w:rFonts w:cstheme="minorHAnsi"/>
+          <w:bCs/>
+          <w:sz w:val="24"/>
+          <w:szCs w:val="24"/>
+        </w:rPr>
+        <w:t>Entity Framework,</w:t>
+      </w:r>
+      <w:r>
+        <w:rPr>
+          <w:rFonts w:cstheme="minorHAnsi"/>
+          <w:bCs/>
+          <w:sz w:val="24"/>
+          <w:szCs w:val="24"/>
+        </w:rPr>
+        <w:t xml:space="preserve"> </w:t>
+      </w:r>
+      <w:r>
+        <w:rPr>
+          <w:rFonts w:cstheme="minorHAnsi"/>
+          <w:bCs/>
+          <w:sz w:val="24"/>
+          <w:szCs w:val="24"/>
+        </w:rPr>
+        <w:t>Angular, Laravel</w:t>
       </w:r>
     </w:p>
     <w:p>
       <w:pPr>
         <w:suppressAutoHyphens/>
         <w:spacing w:after="40" w:line="240" w:lineRule="auto"/>
+        <w:ind w:right="-302"/>
+        <w:rPr>
+          <w:rFonts w:cstheme="minorHAnsi"/>
+          <w:bCs/>
+          <w:sz w:val="24"/>
+          <w:szCs w:val="24"/>
+        </w:rPr>
+      </w:pPr>
+      <w:r>
+        <w:rPr>
+          <w:rFonts w:cstheme="minorHAnsi"/>
+          <w:b/>
+          <w:sz w:val="28"/>
+          <w:szCs w:val="28"/>
+        </w:rPr>
+        <w:t>Tools</w:t>
+      </w:r>
+      <w:r>
+        <w:rPr>
+          <w:rFonts w:cstheme="minorHAnsi"/>
+          <w:bCs/>
+          <w:sz w:val="24"/>
+          <w:szCs w:val="24"/>
+        </w:rPr>
+        <w:t>:</w:t>
+      </w:r>
+      <w:r>
+        <w:rPr>
+          <w:rFonts w:cstheme="minorHAnsi"/>
+          <w:bCs/>
+          <w:sz w:val="24"/>
+          <w:szCs w:val="24"/>
+        </w:rPr>
+        <w:t xml:space="preserve"> </w:t>
+      </w:r>
+      <w:r>
+        <w:rPr>
+          <w:rFonts w:cstheme="minorHAnsi"/>
+          <w:bCs/>
+          <w:sz w:val="24"/>
+          <w:szCs w:val="24"/>
+        </w:rPr>
+        <w:t>Git,</w:t>
+      </w:r>
+      <w:r>
+        <w:rPr>
+          <w:rFonts w:cstheme="minorHAnsi"/>
+          <w:bCs/>
+          <w:sz w:val="24"/>
+          <w:szCs w:val="24"/>
+        </w:rPr>
+        <w:t xml:space="preserve"> Redux,</w:t>
+      </w:r>
+      <w:r>
+        <w:rPr>
+          <w:rFonts w:cstheme="minorHAnsi"/>
+          <w:bCs/>
+          <w:sz w:val="24"/>
+          <w:szCs w:val="24"/>
+        </w:rPr>
+        <w:t xml:space="preserve"> </w:t>
+      </w:r>
+      <w:r>
+        <w:rPr>
+          <w:rFonts w:cstheme="minorHAnsi"/>
+          <w:bCs/>
+          <w:sz w:val="24"/>
+          <w:szCs w:val="24"/>
+        </w:rPr>
+        <w:t>TypeScript</w:t>
+      </w:r>
+      <w:r>
+        <w:rPr>
+          <w:rFonts w:cstheme="minorHAnsi"/>
+          <w:bCs/>
+          <w:sz w:val="24"/>
+          <w:szCs w:val="24"/>
+        </w:rPr>
+        <w:t>, TensorFlow</w:t>
+      </w:r>
+    </w:p>
+    <w:p>
+      <w:pPr>
+        <w:suppressAutoHyphens/>
+        <w:spacing w:after="40" w:line="240" w:lineRule="auto"/>
         <w:ind w:right="-300"/>
+        <w:rPr>
+          <w:rFonts w:cstheme="minorHAnsi"/>
+          <w:bCs/>
+          <w:sz w:val="24"/>
+          <w:szCs w:val="24"/>
+        </w:rPr>
+      </w:pPr>
+      <w:r>
+        <w:rPr>
+          <w:rFonts w:cstheme="minorHAnsi"/>
+          <w:b/>
+          <w:sz w:val="28"/>
+          <w:szCs w:val="28"/>
+        </w:rPr>
+        <w:t>Others</w:t>
+      </w:r>
+      <w:r>
+        <w:rPr>
+          <w:rFonts w:cstheme="minorHAnsi"/>
+          <w:bCs/>
+          <w:sz w:val="24"/>
+          <w:szCs w:val="24"/>
+        </w:rPr>
+        <w:t>: Raspberry PI, Arduino, Travis CI, Docker, HTML5/CSS</w:t>
+      </w:r>
+    </w:p>
+    <w:p>
+      <w:pPr>
+        <w:suppressAutoHyphens/>
+        <w:spacing w:after="40" w:line="240" w:lineRule="auto"/>
+        <w:ind w:right="-300"/>
+        <w:rPr>
+          <w:rFonts w:cstheme="minorHAnsi"/>
+        </w:rPr>
+      </w:pPr>
+    </w:p>
+    <w:p>
+      <w:pPr>
+        <w:suppressAutoHyphens/>
+        <w:spacing w:after="40" w:line="240" w:lineRule="auto"/>
+        <w:ind w:right="-300"/>
+        <w:rPr>
+          <w:rFonts w:cstheme="minorHAnsi"/>
+        </w:rPr>
+      </w:pPr>
+    </w:p>
+    <w:p>
+      <w:pPr>
+        <w:suppressAutoHyphens/>
+        <w:spacing w:after="40" w:line="240" w:lineRule="auto"/>
+        <w:ind w:right="-300"/>
+        <w:rPr>
+          <w:rFonts w:cstheme="minorHAnsi"/>
+        </w:rPr>
+      </w:pPr>
+      <w:r>
+        <w:rPr>
+          <w:rFonts w:cstheme="minorHAnsi"/>
+          <w:b/>
+          <w:bCs/>
+          <w:color w:val="0070C0"/>
+          <w:sz w:val="26"/>
+          <w:szCs w:val="26"/>
+        </w:rPr>
+        <w:t>EDUCATION</w:t>
+      </w:r>
+    </w:p>
+    <w:p>
+      <w:pPr>
+        <w:suppressAutoHyphens/>
+        <w:spacing w:after="40" w:line="240" w:lineRule="auto"/>
+        <w:ind w:right="-360"/>
+        <w:rPr>
+          <w:rFonts w:cstheme="minorHAnsi"/>
+          <w:b/>
+          <w:sz w:val="28"/>
+          <w:szCs w:val="28"/>
+        </w:rPr>
+      </w:pPr>
+      <w:r>
+        <w:rPr>
+          <w:rFonts w:cstheme="minorHAnsi"/>
+          <w:b/>
+          <w:sz w:val="28"/>
+          <w:szCs w:val="28"/>
+        </w:rPr>
+        <w:t>Indiana University Southeast</w:t>
+      </w:r>
+    </w:p>
+    <w:p>
+      <w:pPr>
+        <w:suppressAutoHyphens/>
+        <w:spacing w:after="40" w:line="240" w:lineRule="auto"/>
+        <w:ind w:right="-360"/>
+        <w:rPr>
+          <w:rFonts w:cstheme="minorHAnsi"/>
+          <w:bCs/>
+          <w:sz w:val="24"/>
+          <w:szCs w:val="24"/>
+        </w:rPr>
+      </w:pPr>
+      <w:r>
+        <w:rPr>
+          <w:rFonts w:cstheme="minorHAnsi"/>
+          <w:bCs/>
+          <w:sz w:val="24"/>
+          <w:szCs w:val="24"/>
+        </w:rPr>
+        <w:t>Bachelor of Science</w:t>
+      </w:r>
+    </w:p>
+    <w:p>
+      <w:pPr>
+        <w:suppressAutoHyphens/>
+        <w:spacing w:after="40" w:line="240" w:lineRule="auto"/>
+        <w:ind w:right="-360"/>
+        <w:rPr>
+          <w:rFonts w:cstheme="minorHAnsi"/>
+          <w:bCs/>
+          <w:sz w:val="24"/>
+          <w:szCs w:val="24"/>
+        </w:rPr>
+      </w:pPr>
+      <w:r>
+        <w:rPr>
+          <w:rFonts w:cstheme="minorHAnsi"/>
+          <w:bCs/>
+          <w:sz w:val="24"/>
+          <w:szCs w:val="24"/>
+        </w:rPr>
+        <w:t>Computer Science</w:t>
+      </w:r>
+    </w:p>
+    <w:p>
+      <w:pPr>
+        <w:suppressAutoHyphens/>
+        <w:spacing w:after="40" w:line="240" w:lineRule="auto"/>
+        <w:ind w:right="-360"/>
+        <w:rPr>
+          <w:rFonts w:cstheme="minorHAnsi"/>
+          <w:bCs/>
+          <w:sz w:val="24"/>
+          <w:szCs w:val="24"/>
+        </w:rPr>
+      </w:pPr>
+      <w:r>
+        <w:rPr>
+          <w:rFonts w:cstheme="minorHAnsi"/>
+          <w:bCs/>
+          <w:sz w:val="24"/>
+          <w:szCs w:val="24"/>
+        </w:rPr>
+        <w:t>2015-2020</w:t>
+      </w:r>
+    </w:p>
+    <w:p>
+      <w:pPr>
+        <w:suppressAutoHyphens/>
+        <w:spacing w:after="40" w:line="240" w:lineRule="auto"/>
+        <w:ind w:right="-360"/>
+        <w:rPr>
+          <w:rFonts w:cstheme="minorHAnsi"/>
+          <w:bCs/>
+          <w:sz w:val="24"/>
+          <w:szCs w:val="24"/>
+        </w:rPr>
+      </w:pPr>
+      <w:r>
+        <w:rPr>
+          <w:rFonts w:cstheme="minorHAnsi"/>
+          <w:bCs/>
+          <w:sz w:val="24"/>
+          <w:szCs w:val="24"/>
+        </w:rPr>
+        <w:t>New Albany, IN</w:t>
+      </w:r>
+    </w:p>
+    <w:p>
+      <w:pPr>
+        <w:suppressAutoHyphens/>
+        <w:spacing w:after="40" w:line="240" w:lineRule="auto"/>
+        <w:ind w:right="-300"/>
+        <w:rPr>
+          <w:rFonts w:cstheme="minorHAnsi"/>
+        </w:rPr>
+      </w:pPr>
+    </w:p>
+    <w:p>
+      <w:pPr>
+        <w:suppressAutoHyphens/>
+        <w:spacing w:after="40" w:line="240" w:lineRule="auto"/>
+        <w:ind w:right="-300"/>
+        <w:rPr>
+          <w:rFonts w:cstheme="minorHAnsi"/>
+        </w:rPr>
+      </w:pPr>
+    </w:p>
+    <w:p>
+      <w:pPr>
+        <w:suppressAutoHyphens/>
+        <w:spacing w:after="40" w:line="240" w:lineRule="auto"/>
+        <w:ind w:right="-300"/>
+        <w:rPr>
+          <w:rFonts w:cstheme="minorHAnsi"/>
+          <w:b/>
+          <w:bCs/>
+          <w:color w:val="0070C0"/>
+          <w:sz w:val="26"/>
+          <w:szCs w:val="26"/>
+        </w:rPr>
+      </w:pPr>
+      <w:r>
+        <w:rPr>
+          <w:rFonts w:cstheme="minorHAnsi"/>
+          <w:b/>
+          <w:bCs/>
+          <w:color w:val="0070C0"/>
+          <w:sz w:val="26"/>
+          <w:szCs w:val="26"/>
+        </w:rPr>
+        <w:t xml:space="preserve">OTHER </w:t>
+      </w:r>
+      <w:r>
+        <w:rPr>
+          <w:rFonts w:cstheme="minorHAnsi"/>
+          <w:b/>
+          <w:bCs/>
+          <w:color w:val="0070C0"/>
+          <w:sz w:val="26"/>
+          <w:szCs w:val="26"/>
+        </w:rPr>
+        <w:t>PROJECTS</w:t>
+      </w:r>
+    </w:p>
+    <w:p>
+      <w:pPr>
+        <w:suppressAutoHyphens/>
+        <w:spacing w:after="40" w:line="240" w:lineRule="auto"/>
+        <w:ind w:right="-360"/>
         <w:rPr>
           <w:rFonts w:cstheme="minorHAnsi"/>
           <w:bCs/>
@@ -1708,7 +2117,7 @@
           <w:sz w:val="24"/>
           <w:szCs w:val="24"/>
         </w:rPr>
-        <w:t>Frameworks</w:t>
+        <w:t>Full</w:t>
       </w:r>
       <w:r>
         <w:rPr>
@@ -1717,75 +2126,8 @@
           <w:sz w:val="24"/>
           <w:szCs w:val="24"/>
         </w:rPr>
-        <w:t>: .Net</w:t>
-      </w:r>
-      <w:r>
-        <w:rPr>
-          <w:rFonts w:cstheme="minorHAnsi"/>
-          <w:bCs/>
-          <w:sz w:val="24"/>
-          <w:szCs w:val="24"/>
-        </w:rPr>
         <w:t xml:space="preserve"> </w:t>
       </w:r>
-      <w:r>
-        <w:rPr>
-          <w:rFonts w:cstheme="minorHAnsi"/>
-          <w:bCs/>
-          <w:sz w:val="24"/>
-          <w:szCs w:val="24"/>
-        </w:rPr>
-        <w:t>Core,</w:t>
-      </w:r>
-      <w:r>
-        <w:rPr>
-          <w:rFonts w:cstheme="minorHAnsi"/>
-          <w:bCs/>
-          <w:sz w:val="24"/>
-          <w:szCs w:val="24"/>
-        </w:rPr>
-        <w:t xml:space="preserve"> </w:t>
-      </w:r>
-      <w:r>
-        <w:rPr>
-          <w:rFonts w:cstheme="minorHAnsi"/>
-          <w:bCs/>
-          <w:sz w:val="24"/>
-          <w:szCs w:val="24"/>
-        </w:rPr>
-        <w:t>Entity Framework,</w:t>
-      </w:r>
-      <w:r>
-        <w:rPr>
-          <w:rFonts w:cstheme="minorHAnsi"/>
-          <w:bCs/>
-          <w:sz w:val="24"/>
-          <w:szCs w:val="24"/>
-        </w:rPr>
-        <w:t xml:space="preserve"> </w:t>
-      </w:r>
-      <w:r>
-        <w:rPr>
-          <w:rFonts w:cstheme="minorHAnsi"/>
-          <w:bCs/>
-          <w:sz w:val="24"/>
-          <w:szCs w:val="24"/>
-        </w:rPr>
-        <w:t>Angular, Laravel</w:t>
-      </w:r>
-    </w:p>
-    <w:p>
-      <w:pPr>
-        <w:suppressAutoHyphens/>
-        <w:spacing w:after="40" w:line="240" w:lineRule="auto"/>
-        <w:ind w:right="-302"/>
-        <w:rPr>
-          <w:rFonts w:cstheme="minorHAnsi"/>
-          <w:bCs/>
-          <w:sz w:val="24"/>
-          <w:szCs w:val="24"/>
-        </w:rPr>
-      </w:pPr>
       <w:r>
         <w:rPr>
           <w:rFonts w:cstheme="minorHAnsi"/>
@@ -1793,7 +2135,7 @@
           <w:sz w:val="24"/>
           <w:szCs w:val="24"/>
         </w:rPr>
-        <w:t>Tools</w:t>
+        <w:t>Stack</w:t>
       </w:r>
       <w:r>
         <w:rPr>
@@ -1802,68 +2144,228 @@
           <w:sz w:val="24"/>
           <w:szCs w:val="24"/>
         </w:rPr>
-        <w:t>:</w:t>
-      </w:r>
-      <w:r>
-        <w:rPr>
-          <w:rFonts w:cstheme="minorHAnsi"/>
-          <w:bCs/>
-          <w:sz w:val="24"/>
-          <w:szCs w:val="24"/>
-        </w:rPr>
-        <w:t xml:space="preserve"> </w:t>
-      </w:r>
-      <w:r>
-        <w:rPr>
-          <w:rFonts w:cstheme="minorHAnsi"/>
-          <w:bCs/>
-          <w:sz w:val="24"/>
-          <w:szCs w:val="24"/>
-        </w:rPr>
-        <w:t>Git,</w:t>
-      </w:r>
-      <w:r>
-        <w:rPr>
-          <w:rFonts w:cstheme="minorHAnsi"/>
-          <w:bCs/>
-          <w:sz w:val="24"/>
-          <w:szCs w:val="24"/>
-        </w:rPr>
-        <w:t xml:space="preserve"> Redux,</w:t>
-      </w:r>
-      <w:r>
-        <w:rPr>
-          <w:rFonts w:cstheme="minorHAnsi"/>
-          <w:bCs/>
-          <w:sz w:val="24"/>
-          <w:szCs w:val="24"/>
-        </w:rPr>
-        <w:t xml:space="preserve"> </w:t>
-      </w:r>
-      <w:r>
-        <w:rPr>
-          <w:rFonts w:cstheme="minorHAnsi"/>
-          <w:bCs/>
-          <w:sz w:val="24"/>
-          <w:szCs w:val="24"/>
-        </w:rPr>
-        <w:t>TypeScript</w:t>
-      </w:r>
-      <w:r>
-        <w:rPr>
-          <w:rFonts w:cstheme="minorHAnsi"/>
-          <w:bCs/>
-          <w:sz w:val="24"/>
-          <w:szCs w:val="24"/>
-        </w:rPr>
-        <w:t>, TensorFlow</w:t>
-      </w:r>
-    </w:p>
-    <w:p>
-      <w:pPr>
+        <w:t xml:space="preserve">: </w:t>
+      </w:r>
+    </w:p>
+    <w:p>
+      <w:pPr>
+        <w:pStyle w:val="ListParagraph"/>
         <w:suppressAutoHyphens/>
         <w:spacing w:after="40" w:line="240" w:lineRule="auto"/>
-        <w:ind w:right="-300"/>
+        <w:ind w:left="288" w:right="-360"/>
+        <w:rPr>
+          <w:rFonts w:cstheme="minorHAnsi"/>
+          <w:bCs/>
+          <w:sz w:val="21"/>
+          <w:szCs w:val="21"/>
+        </w:rPr>
+      </w:pPr>
+      <w:r>
+        <w:rPr>
+          <w:rFonts w:cstheme="minorHAnsi"/>
+          <w:bCs/>
+          <w:sz w:val="21"/>
+          <w:szCs w:val="21"/>
+        </w:rPr>
+        <w:t>IscoGarage</w:t>
+      </w:r>
+      <w:r>
+        <w:rPr>
+          <w:rFonts w:cstheme="minorHAnsi"/>
+          <w:bCs/>
+          <w:sz w:val="21"/>
+          <w:szCs w:val="21"/>
+        </w:rPr>
+        <w:t xml:space="preserve">, </w:t>
+      </w:r>
+      <w:r>
+        <w:rPr>
+          <w:rFonts w:cstheme="minorHAnsi"/>
+          <w:bCs/>
+          <w:sz w:val="21"/>
+          <w:szCs w:val="21"/>
+        </w:rPr>
+        <w:t>HaveAHeart</w:t>
+      </w:r>
+    </w:p>
+    <w:p>
+      <w:pPr>
+        <w:pStyle w:val="ListParagraph"/>
+        <w:suppressAutoHyphens/>
+        <w:spacing w:after="40" w:line="240" w:lineRule="auto"/>
+        <w:ind w:left="288" w:right="-360"/>
+        <w:rPr>
+          <w:rFonts w:cstheme="minorHAnsi"/>
+          <w:bCs/>
+          <w:sz w:val="21"/>
+          <w:szCs w:val="21"/>
+        </w:rPr>
+      </w:pPr>
+      <w:r>
+        <w:rPr>
+          <w:rFonts w:cstheme="minorHAnsi"/>
+          <w:bCs/>
+          <w:sz w:val="21"/>
+          <w:szCs w:val="21"/>
+        </w:rPr>
+        <w:t>P</w:t>
+      </w:r>
+      <w:r>
+        <w:rPr>
+          <w:rFonts w:cstheme="minorHAnsi"/>
+          <w:bCs/>
+          <w:sz w:val="21"/>
+          <w:szCs w:val="21"/>
+        </w:rPr>
+        <w:t>aper</w:t>
+      </w:r>
+      <w:r>
+        <w:rPr>
+          <w:rFonts w:cstheme="minorHAnsi"/>
+          <w:bCs/>
+          <w:sz w:val="21"/>
+          <w:szCs w:val="21"/>
+        </w:rPr>
+        <w:t>coneAttendanceMana</w:t>
+      </w:r>
+      <w:r>
+        <w:rPr>
+          <w:rFonts w:cstheme="minorHAnsi"/>
+          <w:bCs/>
+          <w:sz w:val="21"/>
+          <w:szCs w:val="21"/>
+        </w:rPr>
+        <w:t>ger</w:t>
+      </w:r>
+    </w:p>
+    <w:p>
+      <w:pPr>
+        <w:pStyle w:val="ListParagraph"/>
+        <w:suppressAutoHyphens/>
+        <w:spacing w:after="40" w:line="240" w:lineRule="auto"/>
+        <w:ind w:left="288" w:right="-360"/>
+        <w:rPr>
+          <w:rFonts w:cstheme="minorHAnsi"/>
+          <w:bCs/>
+          <w:sz w:val="21"/>
+          <w:szCs w:val="21"/>
+        </w:rPr>
+      </w:pPr>
+      <w:r>
+        <w:rPr>
+          <w:rFonts w:cstheme="minorHAnsi"/>
+          <w:bCs/>
+          <w:sz w:val="21"/>
+          <w:szCs w:val="21"/>
+        </w:rPr>
+        <w:t>dnataFlightApp</w:t>
+      </w:r>
+      <w:r>
+        <w:rPr>
+          <w:rFonts w:cstheme="minorHAnsi"/>
+          <w:bCs/>
+          <w:sz w:val="21"/>
+          <w:szCs w:val="21"/>
+        </w:rPr>
+        <w:t xml:space="preserve">, </w:t>
+      </w:r>
+      <w:r>
+        <w:rPr>
+          <w:rFonts w:cstheme="minorHAnsi"/>
+          <w:bCs/>
+          <w:sz w:val="21"/>
+          <w:szCs w:val="21"/>
+        </w:rPr>
+        <w:t>dnataPhoneApp</w:t>
+      </w:r>
+    </w:p>
+    <w:p>
+      <w:pPr>
+        <w:pStyle w:val="ListParagraph"/>
+        <w:suppressAutoHyphens/>
+        <w:spacing w:after="40" w:line="240" w:lineRule="auto"/>
+        <w:ind w:left="288" w:right="-360"/>
+        <w:rPr>
+          <w:rFonts w:cstheme="minorHAnsi"/>
+          <w:bCs/>
+          <w:sz w:val="21"/>
+          <w:szCs w:val="21"/>
+        </w:rPr>
+      </w:pPr>
+      <w:r>
+        <w:rPr>
+          <w:rFonts w:cstheme="minorHAnsi"/>
+          <w:bCs/>
+          <w:sz w:val="21"/>
+          <w:szCs w:val="21"/>
+        </w:rPr>
+        <w:t>dnataCERFApp</w:t>
+      </w:r>
+      <w:r>
+        <w:rPr>
+          <w:rFonts w:cstheme="minorHAnsi"/>
+          <w:bCs/>
+          <w:sz w:val="21"/>
+          <w:szCs w:val="21"/>
+        </w:rPr>
+        <w:t xml:space="preserve">, </w:t>
+      </w:r>
+      <w:r>
+        <w:rPr>
+          <w:rFonts w:cstheme="minorHAnsi"/>
+          <w:bCs/>
+          <w:sz w:val="21"/>
+          <w:szCs w:val="21"/>
+        </w:rPr>
+        <w:t>Magna</w:t>
+      </w:r>
+    </w:p>
+    <w:p>
+      <w:pPr>
+        <w:pStyle w:val="ListParagraph"/>
+        <w:suppressAutoHyphens/>
+        <w:spacing w:after="40" w:line="240" w:lineRule="auto"/>
+        <w:ind w:left="288" w:right="-360"/>
+        <w:rPr>
+          <w:rFonts w:cstheme="minorHAnsi"/>
+          <w:bCs/>
+          <w:sz w:val="21"/>
+          <w:szCs w:val="21"/>
+        </w:rPr>
+      </w:pPr>
+      <w:r>
+        <w:rPr>
+          <w:rFonts w:cstheme="minorHAnsi"/>
+          <w:bCs/>
+          <w:sz w:val="21"/>
+          <w:szCs w:val="21"/>
+        </w:rPr>
+        <w:t>M</w:t>
+      </w:r>
+      <w:r>
+        <w:rPr>
+          <w:rFonts w:cstheme="minorHAnsi"/>
+          <w:bCs/>
+          <w:sz w:val="21"/>
+          <w:szCs w:val="21"/>
+        </w:rPr>
+        <w:t>iw</w:t>
+      </w:r>
+      <w:r>
+        <w:rPr>
+          <w:rFonts w:cstheme="minorHAnsi"/>
+          <w:bCs/>
+          <w:sz w:val="21"/>
+          <w:szCs w:val="21"/>
+        </w:rPr>
+        <w:t>PaymentPortal</w:t>
+      </w:r>
+    </w:p>
+    <w:p>
+      <w:pPr>
+        <w:suppressAutoHyphens/>
+        <w:spacing w:after="40" w:line="240" w:lineRule="auto"/>
+        <w:ind w:right="-360"/>
         <w:rPr>
           <w:rFonts w:cstheme="minorHAnsi"/>
           <w:bCs/>
@@ -1878,7 +2380,7 @@
           <w:sz w:val="24"/>
           <w:szCs w:val="24"/>
         </w:rPr>
-        <w:t>Others</w:t>
+        <w:t>Hardware</w:t>
       </w:r>
       <w:r>
         <w:rPr>
@@ -1887,77 +2389,14 @@
           <w:sz w:val="24"/>
           <w:szCs w:val="24"/>
         </w:rPr>
-        <w:t>: Raspberry PI, Arduino, Travis CI, Docker, HTML5/CSS</w:t>
+        <w:t xml:space="preserve">: </w:t>
       </w:r>
     </w:p>
     <w:p>
       <w:pPr>
         <w:suppressAutoHyphens/>
         <w:spacing w:after="40" w:line="240" w:lineRule="auto"/>
-        <w:ind w:right="-300"/>
-        <w:rPr>
-          <w:rFonts w:cstheme="minorHAnsi"/>
-        </w:rPr>
-      </w:pPr>
-    </w:p>
-    <w:p>
-      <w:pPr>
-        <w:suppressAutoHyphens/>
-        <w:spacing w:after="40" w:line="240" w:lineRule="auto"/>
-        <w:ind w:right="-300"/>
-        <w:rPr>
-          <w:rFonts w:cstheme="minorHAnsi"/>
-        </w:rPr>
-      </w:pPr>
-    </w:p>
-    <w:p>
-      <w:pPr>
-        <w:suppressAutoHyphens/>
-        <w:spacing w:after="40" w:line="240" w:lineRule="auto"/>
-        <w:ind w:right="-300"/>
-        <w:rPr>
-          <w:rFonts w:cstheme="minorHAnsi"/>
-        </w:rPr>
-      </w:pPr>
-      <w:r>
-        <w:rPr>
-          <w:rFonts w:cstheme="minorHAnsi"/>
-          <w:b/>
-          <w:bCs/>
-          <w:color w:val="0070C0"/>
-          <w:sz w:val="26"/>
-          <w:szCs w:val="26"/>
-        </w:rPr>
-        <w:t>EDUCATION</w:t>
-      </w:r>
-    </w:p>
-    <w:p>
-      <w:pPr>
-        <w:suppressAutoHyphens/>
-        <w:spacing w:after="40" w:line="240" w:lineRule="auto"/>
-        <w:ind w:right="-360"/>
-        <w:rPr>
-          <w:rFonts w:cstheme="minorHAnsi"/>
-          <w:b/>
-          <w:sz w:val="28"/>
-          <w:szCs w:val="28"/>
-        </w:rPr>
-      </w:pPr>
-      <w:r>
-        <w:rPr>
-          <w:rFonts w:cstheme="minorHAnsi"/>
-          <w:b/>
-          <w:sz w:val="28"/>
-          <w:szCs w:val="28"/>
-        </w:rPr>
-        <w:t>Indiana University Southeast</w:t>
-      </w:r>
-    </w:p>
-    <w:p>
-      <w:pPr>
-        <w:suppressAutoHyphens/>
-        <w:spacing w:after="40" w:line="240" w:lineRule="auto"/>
-        <w:ind w:right="-360"/>
+        <w:ind w:right="-360" w:firstLine="288"/>
         <w:rPr>
           <w:rFonts w:cstheme="minorHAnsi"/>
           <w:bCs/>
@@ -1969,11 +2408,47 @@
         <w:rPr>
           <w:rFonts w:cstheme="minorHAnsi"/>
           <w:bCs/>
-          <w:sz w:val="24"/>
-          <w:szCs w:val="24"/>
-        </w:rPr>
-        <w:t>Bachelor of Science</w:t>
-      </w:r>
+        </w:rPr>
+        <w:t>Trilogy,</w:t>
+      </w:r>
+      <w:r>
+        <w:rPr>
+          <w:rFonts w:cstheme="minorHAnsi"/>
+          <w:bCs/>
+        </w:rPr>
+        <w:t xml:space="preserve"> </w:t>
+      </w:r>
+      <w:hyperlink r:id="rId8" w:history="1">
+        <w:r>
+          <w:rPr>
+            <w:rStyle w:val="Hyperlink"/>
+            <w:rFonts w:cstheme="minorHAnsi"/>
+            <w:bCs/>
+            <w:color w:val="auto"/>
+            <w:u w:val="none"/>
+          </w:rPr>
+          <w:t>Raspsat</w:t>
+        </w:r>
+      </w:hyperlink>
+      <w:r>
+        <w:rPr>
+          <w:rFonts w:cstheme="minorHAnsi"/>
+          <w:bCs/>
+        </w:rPr>
+        <w:t xml:space="preserve">, </w:t>
+      </w:r>
+      <w:hyperlink r:id="rId9" w:history="1">
+        <w:r>
+          <w:rPr>
+            <w:rStyle w:val="Hyperlink"/>
+            <w:rFonts w:cstheme="minorHAnsi"/>
+            <w:bCs/>
+            <w:color w:val="auto"/>
+            <w:u w:val="none"/>
+          </w:rPr>
+          <w:t>Triton</w:t>
+        </w:r>
+      </w:hyperlink>
     </w:p>
     <w:p>
       <w:pPr>
@@ -1983,120 +2458,6 @@
         <w:rPr>
           <w:rFonts w:cstheme="minorHAnsi"/>
           <w:bCs/>
-          <w:sz w:val="24"/>
-          <w:szCs w:val="24"/>
-        </w:rPr>
-      </w:pPr>
-      <w:r>
-        <w:rPr>
-          <w:rFonts w:cstheme="minorHAnsi"/>
-          <w:bCs/>
-          <w:sz w:val="24"/>
-          <w:szCs w:val="24"/>
-        </w:rPr>
-        <w:t>Computer Science</w:t>
-      </w:r>
-    </w:p>
-    <w:p>
-      <w:pPr>
-        <w:suppressAutoHyphens/>
-        <w:spacing w:after="40" w:line="240" w:lineRule="auto"/>
-        <w:ind w:right="-360"/>
-        <w:rPr>
-          <w:rFonts w:cstheme="minorHAnsi"/>
-          <w:bCs/>
-          <w:sz w:val="24"/>
-          <w:szCs w:val="24"/>
-        </w:rPr>
-      </w:pPr>
-      <w:r>
-        <w:rPr>
-          <w:rFonts w:cstheme="minorHAnsi"/>
-          <w:bCs/>
-          <w:sz w:val="24"/>
-          <w:szCs w:val="24"/>
-        </w:rPr>
-        <w:t>2015-2020</w:t>
-      </w:r>
-    </w:p>
-    <w:p>
-      <w:pPr>
-        <w:suppressAutoHyphens/>
-        <w:spacing w:after="40" w:line="240" w:lineRule="auto"/>
-        <w:ind w:right="-360"/>
-        <w:rPr>
-          <w:rFonts w:cstheme="minorHAnsi"/>
-          <w:bCs/>
-          <w:sz w:val="24"/>
-          <w:szCs w:val="24"/>
-        </w:rPr>
-      </w:pPr>
-      <w:r>
-        <w:rPr>
-          <w:rFonts w:cstheme="minorHAnsi"/>
-          <w:bCs/>
-          <w:sz w:val="24"/>
-          <w:szCs w:val="24"/>
-        </w:rPr>
-        <w:t>New Albany, IN</w:t>
-      </w:r>
-    </w:p>
-    <w:p>
-      <w:pPr>
-        <w:suppressAutoHyphens/>
-        <w:spacing w:after="40" w:line="240" w:lineRule="auto"/>
-        <w:ind w:right="-300"/>
-        <w:rPr>
-          <w:rFonts w:cstheme="minorHAnsi"/>
-        </w:rPr>
-      </w:pPr>
-    </w:p>
-    <w:p>
-      <w:pPr>
-        <w:suppressAutoHyphens/>
-        <w:spacing w:after="40" w:line="240" w:lineRule="auto"/>
-        <w:ind w:right="-300"/>
-        <w:rPr>
-          <w:rFonts w:cstheme="minorHAnsi"/>
-        </w:rPr>
-      </w:pPr>
-    </w:p>
-    <w:p>
-      <w:pPr>
-        <w:suppressAutoHyphens/>
-        <w:spacing w:after="40" w:line="240" w:lineRule="auto"/>
-        <w:ind w:right="-300"/>
-        <w:rPr>
-          <w:rFonts w:cstheme="minorHAnsi"/>
-          <w:b/>
-          <w:bCs/>
-          <w:color w:val="0070C0"/>
-          <w:sz w:val="26"/>
-          <w:szCs w:val="26"/>
-        </w:rPr>
-      </w:pPr>
-      <w:r>
-        <w:rPr>
-          <w:rFonts w:cstheme="minorHAnsi"/>
-          <w:b/>
-          <w:bCs/>
-          <w:color w:val="0070C0"/>
-          <w:sz w:val="26"/>
-          <w:szCs w:val="26"/>
-        </w:rPr>
-        <w:t>OTHER WORK</w:t>
-      </w:r>
-    </w:p>
-    <w:p>
-      <w:pPr>
-        <w:suppressAutoHyphens/>
-        <w:spacing w:after="40" w:line="240" w:lineRule="auto"/>
-        <w:ind w:right="-360"/>
-        <w:rPr>
-          <w:rFonts w:cstheme="minorHAnsi"/>
-          <w:bCs/>
-          <w:sz w:val="24"/>
-          <w:szCs w:val="24"/>
         </w:rPr>
       </w:pPr>
       <w:r>
@@ -2106,7 +2467,7 @@
           <w:sz w:val="24"/>
           <w:szCs w:val="24"/>
         </w:rPr>
-        <w:t>Full</w:t>
+        <w:t>Open Source</w:t>
       </w:r>
       <w:r>
         <w:rPr>
@@ -2115,99 +2476,140 @@
           <w:sz w:val="24"/>
           <w:szCs w:val="24"/>
         </w:rPr>
-        <w:t xml:space="preserve"> </w:t>
-      </w:r>
-      <w:r>
-        <w:rPr>
-          <w:rFonts w:cstheme="minorHAnsi"/>
-          <w:b/>
-          <w:sz w:val="24"/>
-          <w:szCs w:val="24"/>
-        </w:rPr>
-        <w:t>Stack</w:t>
-      </w:r>
-      <w:r>
-        <w:rPr>
-          <w:rFonts w:cstheme="minorHAnsi"/>
-          <w:bCs/>
-          <w:sz w:val="24"/>
-          <w:szCs w:val="24"/>
-        </w:rPr>
-        <w:t>: Isco Garage, Papercone Attendance Manager, dnata Flight App, dnata Phone App, dnata CERF App, Magna, Have-A-Heart, MIW Payment Portal</w:t>
+        <w:t xml:space="preserve">: </w:t>
       </w:r>
     </w:p>
     <w:p>
       <w:pPr>
         <w:suppressAutoHyphens/>
         <w:spacing w:after="40" w:line="240" w:lineRule="auto"/>
-        <w:ind w:right="-360"/>
-        <w:rPr>
-          <w:rFonts w:cstheme="minorHAnsi"/>
-          <w:bCs/>
-          <w:sz w:val="24"/>
-          <w:szCs w:val="24"/>
-        </w:rPr>
-      </w:pPr>
-      <w:r>
-        <w:rPr>
-          <w:rFonts w:cstheme="minorHAnsi"/>
-          <w:b/>
-          <w:sz w:val="24"/>
-          <w:szCs w:val="24"/>
-        </w:rPr>
-        <w:t>Hardware</w:t>
-      </w:r>
-      <w:r>
-        <w:rPr>
-          <w:rFonts w:cstheme="minorHAnsi"/>
-          <w:bCs/>
-          <w:sz w:val="24"/>
-          <w:szCs w:val="24"/>
-        </w:rPr>
-        <w:t>: Trilogy, Raspsat, Triton</w:t>
-      </w:r>
-    </w:p>
-    <w:p>
-      <w:pPr>
+        <w:ind w:right="-360" w:firstLine="288"/>
+        <w:rPr>
+          <w:rFonts w:cstheme="minorHAnsi"/>
+          <w:bCs/>
+          <w:sz w:val="21"/>
+          <w:szCs w:val="21"/>
+        </w:rPr>
+      </w:pPr>
+      <w:hyperlink r:id="rId10" w:history="1">
+        <w:r>
+          <w:rPr>
+            <w:rStyle w:val="Hyperlink"/>
+            <w:rFonts w:cstheme="minorHAnsi"/>
+            <w:bCs/>
+            <w:color w:val="auto"/>
+            <w:sz w:val="21"/>
+            <w:szCs w:val="21"/>
+            <w:u w:val="none"/>
+          </w:rPr>
+          <w:t>DefinitelyTyped</w:t>
+        </w:r>
+      </w:hyperlink>
+      <w:r>
+        <w:rPr>
+          <w:rFonts w:cstheme="minorHAnsi"/>
+          <w:bCs/>
+          <w:sz w:val="21"/>
+          <w:szCs w:val="21"/>
+        </w:rPr>
+        <w:t xml:space="preserve">, </w:t>
+      </w:r>
+      <w:hyperlink r:id="rId11" w:history="1">
+        <w:r>
+          <w:rPr>
+            <w:rStyle w:val="Hyperlink"/>
+            <w:rFonts w:cstheme="minorHAnsi"/>
+            <w:bCs/>
+            <w:color w:val="auto"/>
+            <w:u w:val="none"/>
+          </w:rPr>
+          <w:t>Pyrh</w:t>
+        </w:r>
+      </w:hyperlink>
+      <w:r>
+        <w:rPr>
+          <w:rFonts w:cstheme="minorHAnsi"/>
+          <w:bCs/>
+        </w:rPr>
+        <w:t xml:space="preserve">, </w:t>
+      </w:r>
+      <w:hyperlink r:id="rId12" w:history="1">
+        <w:r>
+          <w:rPr>
+            <w:rStyle w:val="Hyperlink"/>
+            <w:rFonts w:cstheme="minorHAnsi"/>
+            <w:bCs/>
+            <w:color w:val="auto"/>
+            <w:sz w:val="21"/>
+            <w:szCs w:val="21"/>
+            <w:u w:val="none"/>
+          </w:rPr>
+          <w:t>OAA</w:t>
+        </w:r>
+      </w:hyperlink>
+    </w:p>
+    <w:p>
+      <w:pPr>
+        <w:pStyle w:val="ListParagraph"/>
         <w:suppressAutoHyphens/>
         <w:spacing w:after="40" w:line="240" w:lineRule="auto"/>
-        <w:ind w:right="-360"/>
-        <w:rPr>
-          <w:rFonts w:cstheme="minorHAnsi"/>
-          <w:bCs/>
-          <w:sz w:val="24"/>
-          <w:szCs w:val="24"/>
-        </w:rPr>
-      </w:pPr>
-      <w:r>
-        <w:rPr>
-          <w:rFonts w:cstheme="minorHAnsi"/>
-          <w:b/>
-          <w:sz w:val="24"/>
-          <w:szCs w:val="24"/>
-        </w:rPr>
-        <w:t>Open Source</w:t>
-      </w:r>
-      <w:r>
-        <w:rPr>
-          <w:rFonts w:cstheme="minorHAnsi"/>
-          <w:bCs/>
-          <w:sz w:val="24"/>
-          <w:szCs w:val="24"/>
-        </w:rPr>
-        <w:t>: DefinitelyTyped, robinhood-unofficial/pyrh, dinkToPdf, react-burger-menu, zviryatko/menu-image, OAA, KawaiiBot, woo-variations-table</w:t>
-      </w:r>
-    </w:p>
-    <w:p>
-      <w:pPr>
+        <w:ind w:left="288" w:right="-360"/>
+        <w:rPr>
+          <w:rFonts w:cstheme="minorHAnsi"/>
+          <w:bCs/>
+          <w:sz w:val="21"/>
+          <w:szCs w:val="21"/>
+        </w:rPr>
+      </w:pPr>
+      <w:hyperlink r:id="rId13" w:history="1">
+        <w:r>
+          <w:rPr>
+            <w:rStyle w:val="Hyperlink"/>
+            <w:rFonts w:cstheme="minorHAnsi"/>
+            <w:bCs/>
+            <w:color w:val="auto"/>
+            <w:sz w:val="21"/>
+            <w:szCs w:val="21"/>
+            <w:u w:val="none"/>
+          </w:rPr>
+          <w:t>ReactBurgerMenu</w:t>
+        </w:r>
+      </w:hyperlink>
+      <w:r>
+        <w:rPr>
+          <w:rFonts w:cstheme="minorHAnsi"/>
+          <w:bCs/>
+          <w:sz w:val="21"/>
+          <w:szCs w:val="21"/>
+        </w:rPr>
+        <w:t xml:space="preserve">, </w:t>
+      </w:r>
+      <w:hyperlink r:id="rId14" w:history="1">
+        <w:r>
+          <w:rPr>
+            <w:rStyle w:val="Hyperlink"/>
+            <w:rFonts w:cstheme="minorHAnsi"/>
+            <w:bCs/>
+            <w:color w:val="auto"/>
+            <w:sz w:val="21"/>
+            <w:szCs w:val="21"/>
+            <w:u w:val="none"/>
+          </w:rPr>
+          <w:t>KawaiiBot</w:t>
+        </w:r>
+      </w:hyperlink>
+    </w:p>
+    <w:p>
+      <w:pPr>
+        <w:pStyle w:val="ListParagraph"/>
         <w:suppressAutoHyphens/>
-        <w:spacing w:after="40" w:line="240" w:lineRule="auto"/>
-        <w:ind w:right="-360"/>
-        <w:rPr>
-          <w:rFonts w:cstheme="minorHAnsi"/>
-          <w:bCs/>
-          <w:sz w:val="24"/>
-          <w:szCs w:val="24"/>
+        <w:spacing w:after="0" w:line="240" w:lineRule="auto"/>
+        <w:ind w:left="288" w:right="-360"/>
+        <w:rPr>
+          <w:rFonts w:cstheme="minorHAnsi"/>
+          <w:bCs/>
+          <w:sz w:val="21"/>
+          <w:szCs w:val="21"/>
         </w:rPr>
       </w:pPr>
     </w:p>
@@ -2391,6 +2793,118 @@
     </w:lvl>
   </w:abstractNum>
   <w:abstractNum w:abstractNumId="1" w15:restartNumberingAfterBreak="0">
+    <w:nsid w:val="198A7841"/>
+    <w:multiLevelType w:val="hybridMultilevel"/>
+    <w:tmpl w:val="E58E3D08"/>
+    <w:lvl w:ilvl="0" w:tplc="4FB64B44">
+      <w:numFmt w:val="bullet"/>
+      <w:lvlText w:val="-"/>
+      <w:lvlJc w:val="left"/>
+      <w:pPr>
+        <w:ind w:left="720" w:hanging="360"/>
+      </w:pPr>
+      <w:rPr>
+        <w:rFonts w:ascii="Calibri" w:eastAsiaTheme="minorHAnsi" w:hAnsi="Calibri" w:cs="Calibri" w:hint="default"/>
+      </w:rPr>
+    </w:lvl>
+    <w:lvl w:ilvl="1" w:tplc="04090003" w:tentative="1">
+      <w:start w:val="1"/>
+      <w:numFmt w:val="bullet"/>
+      <w:lvlText w:val="o"/>
+      <w:lvlJc w:val="left"/>
+      <w:pPr>
+        <w:ind w:left="1440" w:hanging="360"/>
+      </w:pPr>
+      <w:rPr>
+        <w:rFonts w:ascii="Courier New" w:hAnsi="Courier New" w:cs="Courier New" w:hint="default"/>
+      </w:rPr>
+    </w:lvl>
+    <w:lvl w:ilvl="2" w:tplc="04090005" w:tentative="1">
+      <w:start w:val="1"/>
+      <w:numFmt w:val="bullet"/>
+      <w:lvlText w:val=""/>
+      <w:lvlJc w:val="left"/>
+      <w:pPr>
+        <w:ind w:left="2160" w:hanging="360"/>
+      </w:pPr>
+      <w:rPr>
+        <w:rFonts w:ascii="Wingdings" w:hAnsi="Wingdings" w:hint="default"/>
+      </w:rPr>
+    </w:lvl>
+    <w:lvl w:ilvl="3" w:tplc="04090001" w:tentative="1">
+      <w:start w:val="1"/>
+      <w:numFmt w:val="bullet"/>
+      <w:lvlText w:val=""/>
+      <w:lvlJc w:val="left"/>
+      <w:pPr>
+        <w:ind w:left="2880" w:hanging="360"/>
+      </w:pPr>
+      <w:rPr>
+        <w:rFonts w:ascii="Symbol" w:hAnsi="Symbol" w:hint="default"/>
+      </w:rPr>
+    </w:lvl>
+    <w:lvl w:ilvl="4" w:tplc="04090003" w:tentative="1">
+      <w:start w:val="1"/>
+      <w:numFmt w:val="bullet"/>
+      <w:lvlText w:val="o"/>
+      <w:lvlJc w:val="left"/>
+      <w:pPr>
+        <w:ind w:left="3600" w:hanging="360"/>
+      </w:pPr>
+      <w:rPr>
+        <w:rFonts w:ascii="Courier New" w:hAnsi="Courier New" w:cs="Courier New" w:hint="default"/>
+      </w:rPr>
+    </w:lvl>
+    <w:lvl w:ilvl="5" w:tplc="04090005" w:tentative="1">
+      <w:start w:val="1"/>
+      <w:numFmt w:val="bullet"/>
+      <w:lvlText w:val=""/>
+      <w:lvlJc w:val="left"/>
+      <w:pPr>
+        <w:ind w:left="4320" w:hanging="360"/>
+      </w:pPr>
+      <w:rPr>
+        <w:rFonts w:ascii="Wingdings" w:hAnsi="Wingdings" w:hint="default"/>
+      </w:rPr>
+    </w:lvl>
+    <w:lvl w:ilvl="6" w:tplc="04090001" w:tentative="1">
+      <w:start w:val="1"/>
+      <w:numFmt w:val="bullet"/>
+      <w:lvlText w:val=""/>
+      <w:lvlJc w:val="left"/>
+      <w:pPr>
+        <w:ind w:left="5040" w:hanging="360"/>
+      </w:pPr>
+      <w:rPr>
+        <w:rFonts w:ascii="Symbol" w:hAnsi="Symbol" w:hint="default"/>
+      </w:rPr>
+    </w:lvl>
+    <w:lvl w:ilvl="7" w:tplc="04090003" w:tentative="1">
+      <w:start w:val="1"/>
+      <w:numFmt w:val="bullet"/>
+      <w:lvlText w:val="o"/>
+      <w:lvlJc w:val="left"/>
+      <w:pPr>
+        <w:ind w:left="5760" w:hanging="360"/>
+      </w:pPr>
+      <w:rPr>
+        <w:rFonts w:ascii="Courier New" w:hAnsi="Courier New" w:cs="Courier New" w:hint="default"/>
+      </w:rPr>
+    </w:lvl>
+    <w:lvl w:ilvl="8" w:tplc="04090005" w:tentative="1">
+      <w:start w:val="1"/>
+      <w:numFmt w:val="bullet"/>
+      <w:lvlText w:val=""/>
+      <w:lvlJc w:val="left"/>
+      <w:pPr>
+        <w:ind w:left="6480" w:hanging="360"/>
+      </w:pPr>
+      <w:rPr>
+        <w:rFonts w:ascii="Wingdings" w:hAnsi="Wingdings" w:hint="default"/>
+      </w:rPr>
+    </w:lvl>
+  </w:abstractNum>
+  <w:abstractNum w:abstractNumId="2" w15:restartNumberingAfterBreak="0">
     <w:nsid w:val="1B5A1194"/>
     <w:multiLevelType w:val="hybridMultilevel"/>
     <w:tmpl w:val="2B3E6DBC"/>
@@ -2503,7 +3017,7 @@
       </w:rPr>
     </w:lvl>
   </w:abstractNum>
-  <w:abstractNum w:abstractNumId="2" w15:restartNumberingAfterBreak="0">
+  <w:abstractNum w:abstractNumId="3" w15:restartNumberingAfterBreak="0">
     <w:nsid w:val="2DFC47E8"/>
     <w:multiLevelType w:val="hybridMultilevel"/>
     <w:tmpl w:val="AF8E6EE2"/>
@@ -2616,7 +3130,7 @@
       </w:rPr>
     </w:lvl>
   </w:abstractNum>
-  <w:abstractNum w:abstractNumId="3" w15:restartNumberingAfterBreak="0">
+  <w:abstractNum w:abstractNumId="4" w15:restartNumberingAfterBreak="0">
     <w:nsid w:val="30ED4062"/>
     <w:multiLevelType w:val="hybridMultilevel"/>
     <w:tmpl w:val="CBBC711A"/>
@@ -2729,7 +3243,7 @@
       </w:rPr>
     </w:lvl>
   </w:abstractNum>
-  <w:abstractNum w:abstractNumId="4" w15:restartNumberingAfterBreak="0">
+  <w:abstractNum w:abstractNumId="5" w15:restartNumberingAfterBreak="0">
     <w:nsid w:val="35BE72FA"/>
     <w:multiLevelType w:val="hybridMultilevel"/>
     <w:tmpl w:val="0F301780"/>
@@ -2841,7 +3355,7 @@
       </w:rPr>
     </w:lvl>
   </w:abstractNum>
-  <w:abstractNum w:abstractNumId="5" w15:restartNumberingAfterBreak="0">
+  <w:abstractNum w:abstractNumId="6" w15:restartNumberingAfterBreak="0">
     <w:nsid w:val="495E6CF3"/>
     <w:multiLevelType w:val="hybridMultilevel"/>
     <w:tmpl w:val="EDF224B0"/>
@@ -2954,7 +3468,7 @@
       </w:rPr>
     </w:lvl>
   </w:abstractNum>
-  <w:abstractNum w:abstractNumId="6" w15:restartNumberingAfterBreak="0">
+  <w:abstractNum w:abstractNumId="7" w15:restartNumberingAfterBreak="0">
     <w:nsid w:val="53233903"/>
     <w:multiLevelType w:val="hybridMultilevel"/>
     <w:tmpl w:val="D046A0DE"/>
@@ -3067,7 +3581,7 @@
       </w:rPr>
     </w:lvl>
   </w:abstractNum>
-  <w:abstractNum w:abstractNumId="7" w15:restartNumberingAfterBreak="0">
+  <w:abstractNum w:abstractNumId="8" w15:restartNumberingAfterBreak="0">
     <w:nsid w:val="54C83F5A"/>
     <w:multiLevelType w:val="hybridMultilevel"/>
     <w:tmpl w:val="054815FA"/>
@@ -3180,7 +3694,7 @@
       </w:rPr>
     </w:lvl>
   </w:abstractNum>
-  <w:abstractNum w:abstractNumId="8" w15:restartNumberingAfterBreak="0">
+  <w:abstractNum w:abstractNumId="9" w15:restartNumberingAfterBreak="0">
     <w:nsid w:val="556437E9"/>
     <w:multiLevelType w:val="hybridMultilevel"/>
     <w:tmpl w:val="37D09080"/>
@@ -3293,7 +3807,7 @@
       </w:rPr>
     </w:lvl>
   </w:abstractNum>
-  <w:abstractNum w:abstractNumId="9" w15:restartNumberingAfterBreak="0">
+  <w:abstractNum w:abstractNumId="10" w15:restartNumberingAfterBreak="0">
     <w:nsid w:val="58993D79"/>
     <w:multiLevelType w:val="hybridMultilevel"/>
     <w:tmpl w:val="F1B2C712"/>
@@ -3406,7 +3920,7 @@
       </w:rPr>
     </w:lvl>
   </w:abstractNum>
-  <w:abstractNum w:abstractNumId="10" w15:restartNumberingAfterBreak="0">
+  <w:abstractNum w:abstractNumId="11" w15:restartNumberingAfterBreak="0">
     <w:nsid w:val="5C685A55"/>
     <w:multiLevelType w:val="hybridMultilevel"/>
     <w:tmpl w:val="847E4FAE"/>
@@ -3519,7 +4033,7 @@
       </w:rPr>
     </w:lvl>
   </w:abstractNum>
-  <w:abstractNum w:abstractNumId="11" w15:restartNumberingAfterBreak="0">
+  <w:abstractNum w:abstractNumId="12" w15:restartNumberingAfterBreak="0">
     <w:nsid w:val="5DD337D2"/>
     <w:multiLevelType w:val="hybridMultilevel"/>
     <w:tmpl w:val="DC5EAFD2"/>
@@ -3631,7 +4145,7 @@
       </w:rPr>
     </w:lvl>
   </w:abstractNum>
-  <w:abstractNum w:abstractNumId="12" w15:restartNumberingAfterBreak="0">
+  <w:abstractNum w:abstractNumId="13" w15:restartNumberingAfterBreak="0">
     <w:nsid w:val="5F837772"/>
     <w:multiLevelType w:val="hybridMultilevel"/>
     <w:tmpl w:val="5128FB52"/>
@@ -3744,7 +4258,7 @@
       </w:rPr>
     </w:lvl>
   </w:abstractNum>
-  <w:abstractNum w:abstractNumId="13" w15:restartNumberingAfterBreak="0">
+  <w:abstractNum w:abstractNumId="14" w15:restartNumberingAfterBreak="0">
     <w:nsid w:val="62897334"/>
     <w:multiLevelType w:val="hybridMultilevel"/>
     <w:tmpl w:val="63C4DE98"/>
@@ -3856,7 +4370,7 @@
       </w:rPr>
     </w:lvl>
   </w:abstractNum>
-  <w:abstractNum w:abstractNumId="14" w15:restartNumberingAfterBreak="0">
+  <w:abstractNum w:abstractNumId="15" w15:restartNumberingAfterBreak="0">
     <w:nsid w:val="64084E2C"/>
     <w:multiLevelType w:val="hybridMultilevel"/>
     <w:tmpl w:val="F2B0D8AE"/>
@@ -3969,7 +4483,7 @@
       </w:rPr>
     </w:lvl>
   </w:abstractNum>
-  <w:abstractNum w:abstractNumId="15" w15:restartNumberingAfterBreak="0">
+  <w:abstractNum w:abstractNumId="16" w15:restartNumberingAfterBreak="0">
     <w:nsid w:val="6A2E3B5B"/>
     <w:multiLevelType w:val="hybridMultilevel"/>
     <w:tmpl w:val="C1345EE8"/>
@@ -4082,7 +4596,7 @@
       </w:rPr>
     </w:lvl>
   </w:abstractNum>
-  <w:abstractNum w:abstractNumId="16" w15:restartNumberingAfterBreak="0">
+  <w:abstractNum w:abstractNumId="17" w15:restartNumberingAfterBreak="0">
     <w:nsid w:val="6D0F19C3"/>
     <w:multiLevelType w:val="hybridMultilevel"/>
     <w:tmpl w:val="EE861496"/>
@@ -4195,7 +4709,7 @@
       </w:rPr>
     </w:lvl>
   </w:abstractNum>
-  <w:abstractNum w:abstractNumId="17" w15:restartNumberingAfterBreak="0">
+  <w:abstractNum w:abstractNumId="18" w15:restartNumberingAfterBreak="0">
     <w:nsid w:val="715F0A24"/>
     <w:multiLevelType w:val="hybridMultilevel"/>
     <w:tmpl w:val="6BB6C6AA"/>
@@ -4308,7 +4822,7 @@
       </w:rPr>
     </w:lvl>
   </w:abstractNum>
-  <w:abstractNum w:abstractNumId="18" w15:restartNumberingAfterBreak="0">
+  <w:abstractNum w:abstractNumId="19" w15:restartNumberingAfterBreak="0">
     <w:nsid w:val="783B4A45"/>
     <w:multiLevelType w:val="hybridMultilevel"/>
     <w:tmpl w:val="DFFA0C84"/>
@@ -4421,62 +4935,181 @@
       </w:rPr>
     </w:lvl>
   </w:abstractNum>
+  <w:abstractNum w:abstractNumId="20" w15:restartNumberingAfterBreak="0">
+    <w:nsid w:val="7EC802DA"/>
+    <w:multiLevelType w:val="hybridMultilevel"/>
+    <w:tmpl w:val="D4007EC8"/>
+    <w:lvl w:ilvl="0" w:tplc="F26CD0B2">
+      <w:numFmt w:val="bullet"/>
+      <w:lvlText w:val="-"/>
+      <w:lvlJc w:val="left"/>
+      <w:pPr>
+        <w:ind w:left="720" w:hanging="360"/>
+      </w:pPr>
+      <w:rPr>
+        <w:rFonts w:ascii="Calibri" w:eastAsiaTheme="minorHAnsi" w:hAnsi="Calibri" w:cs="Calibri" w:hint="default"/>
+        <w:sz w:val="24"/>
+      </w:rPr>
+    </w:lvl>
+    <w:lvl w:ilvl="1" w:tplc="04090003" w:tentative="1">
+      <w:start w:val="1"/>
+      <w:numFmt w:val="bullet"/>
+      <w:lvlText w:val="o"/>
+      <w:lvlJc w:val="left"/>
+      <w:pPr>
+        <w:ind w:left="1440" w:hanging="360"/>
+      </w:pPr>
+      <w:rPr>
+        <w:rFonts w:ascii="Courier New" w:hAnsi="Courier New" w:cs="Courier New" w:hint="default"/>
+      </w:rPr>
+    </w:lvl>
+    <w:lvl w:ilvl="2" w:tplc="04090005" w:tentative="1">
+      <w:start w:val="1"/>
+      <w:numFmt w:val="bullet"/>
+      <w:lvlText w:val=""/>
+      <w:lvlJc w:val="left"/>
+      <w:pPr>
+        <w:ind w:left="2160" w:hanging="360"/>
+      </w:pPr>
+      <w:rPr>
+        <w:rFonts w:ascii="Wingdings" w:hAnsi="Wingdings" w:hint="default"/>
+      </w:rPr>
+    </w:lvl>
+    <w:lvl w:ilvl="3" w:tplc="04090001" w:tentative="1">
+      <w:start w:val="1"/>
+      <w:numFmt w:val="bullet"/>
+      <w:lvlText w:val=""/>
+      <w:lvlJc w:val="left"/>
+      <w:pPr>
+        <w:ind w:left="2880" w:hanging="360"/>
+      </w:pPr>
+      <w:rPr>
+        <w:rFonts w:ascii="Symbol" w:hAnsi="Symbol" w:hint="default"/>
+      </w:rPr>
+    </w:lvl>
+    <w:lvl w:ilvl="4" w:tplc="04090003" w:tentative="1">
+      <w:start w:val="1"/>
+      <w:numFmt w:val="bullet"/>
+      <w:lvlText w:val="o"/>
+      <w:lvlJc w:val="left"/>
+      <w:pPr>
+        <w:ind w:left="3600" w:hanging="360"/>
+      </w:pPr>
+      <w:rPr>
+        <w:rFonts w:ascii="Courier New" w:hAnsi="Courier New" w:cs="Courier New" w:hint="default"/>
+      </w:rPr>
+    </w:lvl>
+    <w:lvl w:ilvl="5" w:tplc="04090005" w:tentative="1">
+      <w:start w:val="1"/>
+      <w:numFmt w:val="bullet"/>
+      <w:lvlText w:val=""/>
+      <w:lvlJc w:val="left"/>
+      <w:pPr>
+        <w:ind w:left="4320" w:hanging="360"/>
+      </w:pPr>
+      <w:rPr>
+        <w:rFonts w:ascii="Wingdings" w:hAnsi="Wingdings" w:hint="default"/>
+      </w:rPr>
+    </w:lvl>
+    <w:lvl w:ilvl="6" w:tplc="04090001" w:tentative="1">
+      <w:start w:val="1"/>
+      <w:numFmt w:val="bullet"/>
+      <w:lvlText w:val=""/>
+      <w:lvlJc w:val="left"/>
+      <w:pPr>
+        <w:ind w:left="5040" w:hanging="360"/>
+      </w:pPr>
+      <w:rPr>
+        <w:rFonts w:ascii="Symbol" w:hAnsi="Symbol" w:hint="default"/>
+      </w:rPr>
+    </w:lvl>
+    <w:lvl w:ilvl="7" w:tplc="04090003" w:tentative="1">
+      <w:start w:val="1"/>
+      <w:numFmt w:val="bullet"/>
+      <w:lvlText w:val="o"/>
+      <w:lvlJc w:val="left"/>
+      <w:pPr>
+        <w:ind w:left="5760" w:hanging="360"/>
+      </w:pPr>
+      <w:rPr>
+        <w:rFonts w:ascii="Courier New" w:hAnsi="Courier New" w:cs="Courier New" w:hint="default"/>
+      </w:rPr>
+    </w:lvl>
+    <w:lvl w:ilvl="8" w:tplc="04090005" w:tentative="1">
+      <w:start w:val="1"/>
+      <w:numFmt w:val="bullet"/>
+      <w:lvlText w:val=""/>
+      <w:lvlJc w:val="left"/>
+      <w:pPr>
+        <w:ind w:left="6480" w:hanging="360"/>
+      </w:pPr>
+      <w:rPr>
+        <w:rFonts w:ascii="Wingdings" w:hAnsi="Wingdings" w:hint="default"/>
+      </w:rPr>
+    </w:lvl>
+  </w:abstractNum>
   <w:num w:numId="1">
+    <w:abstractNumId w:val="18"/>
+  </w:num>
+  <w:num w:numId="2">
+    <w:abstractNumId w:val="15"/>
+  </w:num>
+  <w:num w:numId="3">
+    <w:abstractNumId w:val="3"/>
+  </w:num>
+  <w:num w:numId="4">
     <w:abstractNumId w:val="17"/>
   </w:num>
-  <w:num w:numId="2">
-    <w:abstractNumId w:val="14"/>
-  </w:num>
-  <w:num w:numId="3">
-    <w:abstractNumId w:val="2"/>
-  </w:num>
-  <w:num w:numId="4">
-    <w:abstractNumId w:val="16"/>
-  </w:num>
   <w:num w:numId="5">
-    <w:abstractNumId w:val="10"/>
+    <w:abstractNumId w:val="11"/>
   </w:num>
   <w:num w:numId="6">
+    <w:abstractNumId w:val="8"/>
+  </w:num>
+  <w:num w:numId="7">
     <w:abstractNumId w:val="7"/>
   </w:num>
-  <w:num w:numId="7">
-    <w:abstractNumId w:val="6"/>
-  </w:num>
   <w:num w:numId="8">
-    <w:abstractNumId w:val="18"/>
+    <w:abstractNumId w:val="19"/>
   </w:num>
   <w:num w:numId="9">
     <w:abstractNumId w:val="0"/>
   </w:num>
   <w:num w:numId="10">
+    <w:abstractNumId w:val="13"/>
+  </w:num>
+  <w:num w:numId="11">
+    <w:abstractNumId w:val="9"/>
+  </w:num>
+  <w:num w:numId="12">
+    <w:abstractNumId w:val="10"/>
+  </w:num>
+  <w:num w:numId="13">
+    <w:abstractNumId w:val="6"/>
+  </w:num>
+  <w:num w:numId="14">
+    <w:abstractNumId w:val="2"/>
+  </w:num>
+  <w:num w:numId="15">
+    <w:abstractNumId w:val="16"/>
+  </w:num>
+  <w:num w:numId="16">
     <w:abstractNumId w:val="12"/>
   </w:num>
-  <w:num w:numId="11">
-    <w:abstractNumId w:val="8"/>
-  </w:num>
-  <w:num w:numId="12">
-    <w:abstractNumId w:val="9"/>
-  </w:num>
-  <w:num w:numId="13">
+  <w:num w:numId="17">
     <w:abstractNumId w:val="5"/>
   </w:num>
-  <w:num w:numId="14">
+  <w:num w:numId="18">
+    <w:abstractNumId w:val="14"/>
+  </w:num>
+  <w:num w:numId="19">
+    <w:abstractNumId w:val="4"/>
+  </w:num>
+  <w:num w:numId="20">
     <w:abstractNumId w:val="1"/>
   </w:num>
-  <w:num w:numId="15">
-    <w:abstractNumId w:val="15"/>
-  </w:num>
-  <w:num w:numId="16">
-    <w:abstractNumId w:val="11"/>
-  </w:num>
-  <w:num w:numId="17">
-    <w:abstractNumId w:val="4"/>
-  </w:num>
-  <w:num w:numId="18">
-    <w:abstractNumId w:val="13"/>
-  </w:num>
-  <w:num w:numId="19">
-    <w:abstractNumId w:val="3"/>
+  <w:num w:numId="21">
+    <w:abstractNumId w:val="20"/>
   </w:num>
 </w:numbering>
 </file>

</xml_diff>